<commit_message>
Update to Dev Paper
Updates implemented before using Matt & Glen's comments.
</commit_message>
<xml_diff>
--- a/Chapters/06-Dev_Paper.docx
+++ b/Chapters/06-Dev_Paper.docx
@@ -393,7 +393,25 @@
         <w:t xml:space="preserve">[31]–[49]</w:t>
       </w:r>
       <w:r>
-        <w:t xml:space="preserve">. These kinds of cut-offs can be useful when informing patients and clinicians of a patient’s diagnosis and to coincide with policy, but inherently cause a loss information when done before the data analysis stage and so these models go against the current statistical recommendations (cite). These kinds of assumptions are also subject to measurement error and interval censoring (cite), i.e. we do not know when exactly when a patient moved from CKD Stage III to CKD Stage IV, or whether drop in estimated Glomerular Function Rate (eGFR) was temporary or inaccurate. For example, Kulkarni</w:t>
+        <w:t xml:space="preserve">. These kinds of cut-offs can be useful when informing patients and clinicians of a patient’s diagnosis and to coincide with policy, but inherently cause a loss information when done before the data analysis stage and so these models go against the current statistical recommendations [</w:t>
+      </w:r>
+      <w:r>
+        <w:rPr>
+          <w:b/>
+        </w:rPr>
+        <w:t xml:space="preserve">Cite: Something</w:t>
+      </w:r>
+      <w:r>
+        <w:t xml:space="preserve">]. These kinds of assumptions are also subject to measurement error and interval censoring [</w:t>
+      </w:r>
+      <w:r>
+        <w:rPr>
+          <w:b/>
+        </w:rPr>
+        <w:t xml:space="preserve">Cite: Something</w:t>
+      </w:r>
+      <w:r>
+        <w:t xml:space="preserve">], i.e. we do not know when exactly when a patient moved from CKD Stage III to CKD Stage IV, or whether drop in estimated Glomerular Function Rate (eGFR) was temporary or inaccurate. For example, Kulkarni</w:t>
       </w:r>
       <w:r>
         <w:t xml:space="preserve"> </w:t>
@@ -1040,15 +1058,83 @@
       <w:pPr>
         <w:pStyle w:val="Heading2"/>
       </w:pPr>
-      <w:bookmarkStart w:id="24" w:name="validation"/>
-      <w:r>
-        <w:t xml:space="preserve">Validation</w:t>
+      <w:bookmarkStart w:id="24" w:name="example"/>
+      <w:r>
+        <w:t xml:space="preserve">Example</w:t>
       </w:r>
       <w:bookmarkEnd w:id="24"/>
     </w:p>
     <w:p>
       <w:pPr>
         <w:pStyle w:val="FirstParagraph"/>
+      </w:pPr>
+      <w:r>
+        <w:t xml:space="preserve">Once the models have been developed, we will apply them to two example patients to demonstrate their use and applicability to the general population. We will provide a direct clinical estimation of these patient outcomes based on years of nephrological experience and compare this with the results presented by our clinical prediction model.</w:t>
+      </w:r>
+    </w:p>
+    <w:p>
+      <w:pPr>
+        <w:pStyle w:val="BodyText"/>
+      </w:pPr>
+      <w:r>
+        <w:t xml:space="preserve">We have chosen two (artificial) patients to use as examples of the use of our model. Their details can be seen below:</w:t>
+      </w:r>
+    </w:p>
+    <w:p>
+      <w:pPr>
+        <w:pStyle w:val="BodyText"/>
+      </w:pPr>
+      <w:r>
+        <w:t xml:space="preserve">[</w:t>
+      </w:r>
+      <w:r>
+        <w:rPr>
+          <w:b/>
+        </w:rPr>
+        <w:t xml:space="preserve">Details of example patients data in a two column table</w:t>
+      </w:r>
+      <w:r>
+        <w:t xml:space="preserve">]</w:t>
+      </w:r>
+    </w:p>
+    <w:p>
+      <w:pPr>
+        <w:pStyle w:val="BodyText"/>
+      </w:pPr>
+      <w:r>
+        <w:t xml:space="preserve">The main difference between our two patients are [</w:t>
+      </w:r>
+      <w:r>
+        <w:rPr>
+          <w:b/>
+        </w:rPr>
+        <w:t xml:space="preserve">blah blah</w:t>
+      </w:r>
+      <w:r>
+        <w:t xml:space="preserve">].</w:t>
+      </w:r>
+    </w:p>
+    <w:p>
+      <w:pPr>
+        <w:pStyle w:val="Heading2"/>
+      </w:pPr>
+      <w:bookmarkStart w:id="25" w:name="validation"/>
+      <w:r>
+        <w:t xml:space="preserve">Validation</w:t>
+      </w:r>
+      <w:bookmarkEnd w:id="25"/>
+    </w:p>
+    <w:p>
+      <w:pPr>
+        <w:pStyle w:val="FirstParagraph"/>
+      </w:pPr>
+      <w:r>
+        <w:t xml:space="preserve">Further to the simple individual validation performed above. A statistical validation will need to be performed to formally establish the performance of the models.</w:t>
+      </w:r>
+    </w:p>
+    <w:p>
+      <w:pPr>
+        <w:pStyle w:val="BodyText"/>
       </w:pPr>
       <w:r>
         <w:t xml:space="preserve">Each of the three models were internally validated in the development dataset using bootstrapping to adjust for optimism and then further externally validated in the validation dataset extracted from SERPR. The bootstrapping method was also used for both validations to produce confidence intervals around the performance metric estimates. To assess the performance in low eGFR patients, the models were also validated in subsets of the SKS and SERPR where patients had an</w:t>
@@ -1316,21 +1402,21 @@
       <w:pPr>
         <w:pStyle w:val="Heading1"/>
       </w:pPr>
-      <w:bookmarkStart w:id="25" w:name="results"/>
+      <w:bookmarkStart w:id="26" w:name="results"/>
       <w:r>
         <w:t xml:space="preserve">Results</w:t>
       </w:r>
-      <w:bookmarkEnd w:id="25"/>
+      <w:bookmarkEnd w:id="26"/>
     </w:p>
     <w:p>
       <w:pPr>
         <w:pStyle w:val="Heading2"/>
       </w:pPr>
-      <w:bookmarkStart w:id="26" w:name="data-sources-1"/>
+      <w:bookmarkStart w:id="27" w:name="data-sources-1"/>
       <w:r>
         <w:t xml:space="preserve">Data Sources</w:t>
       </w:r>
-      <w:bookmarkEnd w:id="26"/>
+      <w:bookmarkEnd w:id="27"/>
     </w:p>
     <w:p>
       <w:pPr>
@@ -1348,6 +1434,11 @@
       <w:r>
         <w:t xml:space="preserve">, The Age of both populations were centred around 64-65 with a very broad range. Due to the inclusion criteria, eGFR were capped at a maximum of 60, and was consistent across populations; however, the rate of change for eGFR was much wider in the SERPR patients than in the SKS, and it was decreasing much faster, on average ( -25 vs 0) . Blood pressure was also consistent across populations (140/75 vs 148/76 for development vs validation). The blood test results (Calcium, Albumin, Haemoglobin and Phosphate) was close together, with the further difference being Haemoglobin with an average of 123 in SKS and 109 in SERPR and a much larger standard deviation in SERPR compared to SKS (38 vs 17). Similar to the eGFR measures, the uPCR results were similar, but the rates of change were much broader in the validation dataset compared to the SKS and were generally increasing, whereas SKS remained stationary (73 vs 0). Levels of missingness were much higher in the SERPR dataset in most continuous variables.</w:t>
       </w:r>
+    </w:p>
+    <w:p>
+      <w:pPr>
+        <w:pStyle w:val="BodyText"/>
+      </w:pPr>
     </w:p>
     <w:tbl xmlns:w="http://schemas.openxmlformats.org/wordprocessingml/2006/main" xmlns:r="http://schemas.openxmlformats.org/officeDocument/2006/relationships" xmlns:w14="http://schemas.microsoft.com/office/word/2010/wordml" xmlns:wp="http://schemas.openxmlformats.org/drawingml/2006/wordprocessingDrawing" xmlns:a="http://schemas.openxmlformats.org/drawingml/2006/main" xmlns:pic="http://schemas.openxmlformats.org/drawingml/2006/picture">
       <w:tblPr>
@@ -1394,7 +1485,7 @@
                 <w:b/>
                 <w:sz w:val="22"/>
                 <w:szCs w:val="22"/>
-                <w:color w:val="111111"/>
+                <w:color w:val="FFFFFF"/>
               </w:rPr>
               <w:t xml:space="preserve">Variable</w:t>
             </w:r>
@@ -1429,7 +1520,7 @@
                 <w:b/>
                 <w:sz w:val="22"/>
                 <w:szCs w:val="22"/>
-                <w:color w:val="111111"/>
+                <w:color w:val="FFFFFF"/>
               </w:rPr>
               <w:t xml:space="preserve">SKS (Development)</w:t>
             </w:r>
@@ -1464,7 +1555,7 @@
                 <w:b/>
                 <w:sz w:val="22"/>
                 <w:szCs w:val="22"/>
-                <w:color w:val="111111"/>
+                <w:color w:val="FFFFFF"/>
               </w:rPr>
               <w:t xml:space="preserve">SERPR (Validation)</w:t>
             </w:r>
@@ -2885,6 +2976,7 @@
         <w:tc>
           <w:tcPr>
             <w:gridSpan w:val="3"/>
+            <w:vMerge w:val="restart"/>
             <w:tcBorders/>
             <w:shd w:val="clear" w:color="auto" w:fill="FFFFFF"/>
             <w:tcMar>
@@ -2905,8 +2997,8 @@
               <w:rPr>
                 <w:rFonts w:ascii="Garamond" w:hAnsi="Garamond" w:eastAsia="Garamond" w:cs="Garamond"/>
                 <w:vertAlign w:val="superscript"/>
-                <w:sz w:val="14"/>
-                <w:szCs w:val="14"/>
+                <w:sz w:val="16"/>
+                <w:szCs w:val="16"/>
                 <w:color w:val="000000"/>
               </w:rPr>
               <w:t xml:space="preserve">a</w:t>
@@ -2914,11 +3006,151 @@
             <w:r xmlns:w="http://schemas.openxmlformats.org/wordprocessingml/2006/main" xmlns:wp="http://schemas.openxmlformats.org/drawingml/2006/wordprocessingDrawing" xmlns:r="http://schemas.openxmlformats.org/officeDocument/2006/relationships" xmlns:w14="http://schemas.microsoft.com/office/word/2010/wordml">
               <w:rPr>
                 <w:rFonts w:ascii="Garamond" w:hAnsi="Garamond" w:eastAsia="Garamond" w:cs="Garamond"/>
-                <w:sz w:val="14"/>
-                <w:szCs w:val="14"/>
+                <w:sz w:val="16"/>
+                <w:szCs w:val="16"/>
                 <w:color w:val="000000"/>
               </w:rPr>
               <w:t xml:space="preserve">(ml/min/1.73m^2) or per year</w:t>
+            </w:r>
+            <w:r xmlns:w="http://schemas.openxmlformats.org/wordprocessingml/2006/main" xmlns:wp="http://schemas.openxmlformats.org/drawingml/2006/wordprocessingDrawing" xmlns:r="http://schemas.openxmlformats.org/officeDocument/2006/relationships" xmlns:w14="http://schemas.microsoft.com/office/word/2010/wordml">
+              <w:rPr>
+                <w:rFonts w:ascii="Garamond" w:hAnsi="Garamond" w:eastAsia="Garamond" w:cs="Garamond"/>
+                <w:sz w:val="16"/>
+                <w:szCs w:val="16"/>
+                <w:color w:val="000000"/>
+              </w:rPr>
+              <w:t xml:space="preserve">; </w:t>
+            </w:r>
+            <w:r xmlns:w="http://schemas.openxmlformats.org/wordprocessingml/2006/main" xmlns:wp="http://schemas.openxmlformats.org/drawingml/2006/wordprocessingDrawing" xmlns:r="http://schemas.openxmlformats.org/officeDocument/2006/relationships" xmlns:w14="http://schemas.microsoft.com/office/word/2010/wordml">
+              <w:rPr>
+                <w:rFonts w:ascii="Garamond" w:hAnsi="Garamond" w:eastAsia="Garamond" w:cs="Garamond"/>
+                <w:vertAlign w:val="superscript"/>
+                <w:sz w:val="16"/>
+                <w:szCs w:val="16"/>
+                <w:color w:val="000000"/>
+              </w:rPr>
+              <w:t xml:space="preserve">b</w:t>
+            </w:r>
+            <w:r xmlns:w="http://schemas.openxmlformats.org/wordprocessingml/2006/main" xmlns:wp="http://schemas.openxmlformats.org/drawingml/2006/wordprocessingDrawing" xmlns:r="http://schemas.openxmlformats.org/officeDocument/2006/relationships" xmlns:w14="http://schemas.microsoft.com/office/word/2010/wordml">
+              <w:rPr>
+                <w:rFonts w:ascii="Garamond" w:hAnsi="Garamond" w:eastAsia="Garamond" w:cs="Garamond"/>
+                <w:sz w:val="16"/>
+                <w:szCs w:val="16"/>
+                <w:color w:val="000000"/>
+              </w:rPr>
+              <w:t xml:space="preserve">(mmHG)</w:t>
+            </w:r>
+            <w:r xmlns:w="http://schemas.openxmlformats.org/wordprocessingml/2006/main" xmlns:wp="http://schemas.openxmlformats.org/drawingml/2006/wordprocessingDrawing" xmlns:r="http://schemas.openxmlformats.org/officeDocument/2006/relationships" xmlns:w14="http://schemas.microsoft.com/office/word/2010/wordml">
+              <w:rPr>
+                <w:rFonts w:ascii="Garamond" w:hAnsi="Garamond" w:eastAsia="Garamond" w:cs="Garamond"/>
+                <w:sz w:val="16"/>
+                <w:szCs w:val="16"/>
+                <w:color w:val="000000"/>
+              </w:rPr>
+              <w:t xml:space="preserve">; </w:t>
+            </w:r>
+            <w:r xmlns:w="http://schemas.openxmlformats.org/wordprocessingml/2006/main" xmlns:wp="http://schemas.openxmlformats.org/drawingml/2006/wordprocessingDrawing" xmlns:r="http://schemas.openxmlformats.org/officeDocument/2006/relationships" xmlns:w14="http://schemas.microsoft.com/office/word/2010/wordml">
+              <w:rPr>
+                <w:rFonts w:ascii="Garamond" w:hAnsi="Garamond" w:eastAsia="Garamond" w:cs="Garamond"/>
+                <w:vertAlign w:val="superscript"/>
+                <w:sz w:val="16"/>
+                <w:szCs w:val="16"/>
+                <w:color w:val="000000"/>
+              </w:rPr>
+              <w:t xml:space="preserve">c</w:t>
+            </w:r>
+            <w:r xmlns:w="http://schemas.openxmlformats.org/wordprocessingml/2006/main" xmlns:wp="http://schemas.openxmlformats.org/drawingml/2006/wordprocessingDrawing" xmlns:r="http://schemas.openxmlformats.org/officeDocument/2006/relationships" xmlns:w14="http://schemas.microsoft.com/office/word/2010/wordml">
+              <w:rPr>
+                <w:rFonts w:ascii="Garamond" w:hAnsi="Garamond" w:eastAsia="Garamond" w:cs="Garamond"/>
+                <w:sz w:val="16"/>
+                <w:szCs w:val="16"/>
+                <w:color w:val="000000"/>
+              </w:rPr>
+              <w:t xml:space="preserve">(kg/m^2)</w:t>
+            </w:r>
+            <w:r xmlns:w="http://schemas.openxmlformats.org/wordprocessingml/2006/main" xmlns:wp="http://schemas.openxmlformats.org/drawingml/2006/wordprocessingDrawing" xmlns:r="http://schemas.openxmlformats.org/officeDocument/2006/relationships" xmlns:w14="http://schemas.microsoft.com/office/word/2010/wordml">
+              <w:rPr>
+                <w:rFonts w:ascii="Garamond" w:hAnsi="Garamond" w:eastAsia="Garamond" w:cs="Garamond"/>
+                <w:sz w:val="16"/>
+                <w:szCs w:val="16"/>
+                <w:color w:val="000000"/>
+              </w:rPr>
+              <w:t xml:space="preserve">; </w:t>
+            </w:r>
+            <w:r xmlns:w="http://schemas.openxmlformats.org/wordprocessingml/2006/main" xmlns:wp="http://schemas.openxmlformats.org/drawingml/2006/wordprocessingDrawing" xmlns:r="http://schemas.openxmlformats.org/officeDocument/2006/relationships" xmlns:w14="http://schemas.microsoft.com/office/word/2010/wordml">
+              <w:rPr>
+                <w:rFonts w:ascii="Garamond" w:hAnsi="Garamond" w:eastAsia="Garamond" w:cs="Garamond"/>
+                <w:vertAlign w:val="superscript"/>
+                <w:sz w:val="16"/>
+                <w:szCs w:val="16"/>
+                <w:color w:val="000000"/>
+              </w:rPr>
+              <w:t xml:space="preserve">d</w:t>
+            </w:r>
+            <w:r xmlns:w="http://schemas.openxmlformats.org/wordprocessingml/2006/main" xmlns:wp="http://schemas.openxmlformats.org/drawingml/2006/wordprocessingDrawing" xmlns:r="http://schemas.openxmlformats.org/officeDocument/2006/relationships" xmlns:w14="http://schemas.microsoft.com/office/word/2010/wordml">
+              <w:rPr>
+                <w:rFonts w:ascii="Garamond" w:hAnsi="Garamond" w:eastAsia="Garamond" w:cs="Garamond"/>
+                <w:sz w:val="16"/>
+                <w:szCs w:val="16"/>
+                <w:color w:val="000000"/>
+              </w:rPr>
+              <w:t xml:space="preserve">(g/l)</w:t>
+            </w:r>
+            <w:r xmlns:w="http://schemas.openxmlformats.org/wordprocessingml/2006/main" xmlns:wp="http://schemas.openxmlformats.org/drawingml/2006/wordprocessingDrawing" xmlns:r="http://schemas.openxmlformats.org/officeDocument/2006/relationships" xmlns:w14="http://schemas.microsoft.com/office/word/2010/wordml">
+              <w:rPr>
+                <w:rFonts w:ascii="Garamond" w:hAnsi="Garamond" w:eastAsia="Garamond" w:cs="Garamond"/>
+                <w:sz w:val="16"/>
+                <w:szCs w:val="16"/>
+                <w:color w:val="000000"/>
+              </w:rPr>
+              <w:t xml:space="preserve">; </w:t>
+            </w:r>
+            <w:r xmlns:w="http://schemas.openxmlformats.org/wordprocessingml/2006/main" xmlns:wp="http://schemas.openxmlformats.org/drawingml/2006/wordprocessingDrawing" xmlns:r="http://schemas.openxmlformats.org/officeDocument/2006/relationships" xmlns:w14="http://schemas.microsoft.com/office/word/2010/wordml">
+              <w:rPr>
+                <w:rFonts w:ascii="Garamond" w:hAnsi="Garamond" w:eastAsia="Garamond" w:cs="Garamond"/>
+                <w:vertAlign w:val="superscript"/>
+                <w:sz w:val="16"/>
+                <w:szCs w:val="16"/>
+                <w:color w:val="000000"/>
+              </w:rPr>
+              <w:t xml:space="preserve">e</w:t>
+            </w:r>
+            <w:r xmlns:w="http://schemas.openxmlformats.org/wordprocessingml/2006/main" xmlns:wp="http://schemas.openxmlformats.org/drawingml/2006/wordprocessingDrawing" xmlns:r="http://schemas.openxmlformats.org/officeDocument/2006/relationships" xmlns:w14="http://schemas.microsoft.com/office/word/2010/wordml">
+              <w:rPr>
+                <w:rFonts w:ascii="Garamond" w:hAnsi="Garamond" w:eastAsia="Garamond" w:cs="Garamond"/>
+                <w:sz w:val="16"/>
+                <w:szCs w:val="16"/>
+                <w:color w:val="000000"/>
+              </w:rPr>
+              <w:t xml:space="preserve">(mmol/l)</w:t>
+            </w:r>
+            <w:r xmlns:w="http://schemas.openxmlformats.org/wordprocessingml/2006/main" xmlns:wp="http://schemas.openxmlformats.org/drawingml/2006/wordprocessingDrawing" xmlns:r="http://schemas.openxmlformats.org/officeDocument/2006/relationships" xmlns:w14="http://schemas.microsoft.com/office/word/2010/wordml">
+              <w:rPr>
+                <w:rFonts w:ascii="Garamond" w:hAnsi="Garamond" w:eastAsia="Garamond" w:cs="Garamond"/>
+                <w:sz w:val="16"/>
+                <w:szCs w:val="16"/>
+                <w:color w:val="000000"/>
+              </w:rPr>
+              <w:t xml:space="preserve">; </w:t>
+            </w:r>
+            <w:r xmlns:w="http://schemas.openxmlformats.org/wordprocessingml/2006/main" xmlns:wp="http://schemas.openxmlformats.org/drawingml/2006/wordprocessingDrawing" xmlns:r="http://schemas.openxmlformats.org/officeDocument/2006/relationships" xmlns:w14="http://schemas.microsoft.com/office/word/2010/wordml">
+              <w:rPr>
+                <w:rFonts w:ascii="Garamond" w:hAnsi="Garamond" w:eastAsia="Garamond" w:cs="Garamond"/>
+                <w:vertAlign w:val="superscript"/>
+                <w:sz w:val="16"/>
+                <w:szCs w:val="16"/>
+                <w:color w:val="000000"/>
+              </w:rPr>
+              <w:t xml:space="preserve">f</w:t>
+            </w:r>
+            <w:r xmlns:w="http://schemas.openxmlformats.org/wordprocessingml/2006/main" xmlns:wp="http://schemas.openxmlformats.org/drawingml/2006/wordprocessingDrawing" xmlns:r="http://schemas.openxmlformats.org/officeDocument/2006/relationships" xmlns:w14="http://schemas.microsoft.com/office/word/2010/wordml">
+              <w:rPr>
+                <w:rFonts w:ascii="Garamond" w:hAnsi="Garamond" w:eastAsia="Garamond" w:cs="Garamond"/>
+                <w:sz w:val="16"/>
+                <w:szCs w:val="16"/>
+                <w:color w:val="000000"/>
+              </w:rPr>
+              <w:t xml:space="preserve">(gmol/l) or per year</w:t>
             </w:r>
           </w:p>
         </w:tc>
@@ -2926,11 +3158,12 @@
       <w:tr>
         <w:trPr>
           <w:cantSplit/>
-          <w:trHeight w:val="360" w:hRule="auto"/>
+          <w:trHeight w:val="0" w:hRule="auto"/>
         </w:trPr>
         <w:tc>
           <w:tcPr>
             <w:gridSpan w:val="3"/>
+            <w:vMerge/>
             <w:tcBorders/>
             <w:shd w:val="clear" w:color="auto" w:fill="FFFFFF"/>
             <w:tcMar>
@@ -2947,36 +3180,18 @@
               <w:spacing w:after="0" w:before="0"/>
               <w:ind w:firstLine="0" w:left="0" w:right="0"/>
             </w:pPr>
-            <w:r xmlns:w="http://schemas.openxmlformats.org/wordprocessingml/2006/main" xmlns:wp="http://schemas.openxmlformats.org/drawingml/2006/wordprocessingDrawing" xmlns:r="http://schemas.openxmlformats.org/officeDocument/2006/relationships" xmlns:w14="http://schemas.microsoft.com/office/word/2010/wordml">
-              <w:rPr>
-                <w:rFonts w:ascii="Garamond" w:hAnsi="Garamond" w:eastAsia="Garamond" w:cs="Garamond"/>
-                <w:vertAlign w:val="superscript"/>
-                <w:sz w:val="14"/>
-                <w:szCs w:val="14"/>
-                <w:color w:val="000000"/>
-              </w:rPr>
-              <w:t xml:space="preserve">b</w:t>
-            </w:r>
-            <w:r xmlns:w="http://schemas.openxmlformats.org/wordprocessingml/2006/main" xmlns:wp="http://schemas.openxmlformats.org/drawingml/2006/wordprocessingDrawing" xmlns:r="http://schemas.openxmlformats.org/officeDocument/2006/relationships" xmlns:w14="http://schemas.microsoft.com/office/word/2010/wordml">
-              <w:rPr>
-                <w:rFonts w:ascii="Garamond" w:hAnsi="Garamond" w:eastAsia="Garamond" w:cs="Garamond"/>
-                <w:sz w:val="14"/>
-                <w:szCs w:val="14"/>
-                <w:color w:val="000000"/>
-              </w:rPr>
-              <w:t xml:space="preserve">(mmHG)</w:t>
-            </w:r>
           </w:p>
         </w:tc>
       </w:tr>
       <w:tr>
         <w:trPr>
           <w:cantSplit/>
-          <w:trHeight w:val="360" w:hRule="auto"/>
+          <w:trHeight w:val="0" w:hRule="auto"/>
         </w:trPr>
         <w:tc>
           <w:tcPr>
             <w:gridSpan w:val="3"/>
+            <w:vMerge/>
             <w:tcBorders/>
             <w:shd w:val="clear" w:color="auto" w:fill="FFFFFF"/>
             <w:tcMar>
@@ -2993,36 +3208,18 @@
               <w:spacing w:after="0" w:before="0"/>
               <w:ind w:firstLine="0" w:left="0" w:right="0"/>
             </w:pPr>
-            <w:r xmlns:w="http://schemas.openxmlformats.org/wordprocessingml/2006/main" xmlns:wp="http://schemas.openxmlformats.org/drawingml/2006/wordprocessingDrawing" xmlns:r="http://schemas.openxmlformats.org/officeDocument/2006/relationships" xmlns:w14="http://schemas.microsoft.com/office/word/2010/wordml">
-              <w:rPr>
-                <w:rFonts w:ascii="Garamond" w:hAnsi="Garamond" w:eastAsia="Garamond" w:cs="Garamond"/>
-                <w:vertAlign w:val="superscript"/>
-                <w:sz w:val="14"/>
-                <w:szCs w:val="14"/>
-                <w:color w:val="000000"/>
-              </w:rPr>
-              <w:t xml:space="preserve">c</w:t>
-            </w:r>
-            <w:r xmlns:w="http://schemas.openxmlformats.org/wordprocessingml/2006/main" xmlns:wp="http://schemas.openxmlformats.org/drawingml/2006/wordprocessingDrawing" xmlns:r="http://schemas.openxmlformats.org/officeDocument/2006/relationships" xmlns:w14="http://schemas.microsoft.com/office/word/2010/wordml">
-              <w:rPr>
-                <w:rFonts w:ascii="Garamond" w:hAnsi="Garamond" w:eastAsia="Garamond" w:cs="Garamond"/>
-                <w:sz w:val="14"/>
-                <w:szCs w:val="14"/>
-                <w:color w:val="000000"/>
-              </w:rPr>
-              <w:t xml:space="preserve">(kg/m^2)</w:t>
-            </w:r>
           </w:p>
         </w:tc>
       </w:tr>
       <w:tr>
         <w:trPr>
           <w:cantSplit/>
-          <w:trHeight w:val="360" w:hRule="auto"/>
+          <w:trHeight w:val="0" w:hRule="auto"/>
         </w:trPr>
         <w:tc>
           <w:tcPr>
             <w:gridSpan w:val="3"/>
+            <w:vMerge/>
             <w:tcBorders/>
             <w:shd w:val="clear" w:color="auto" w:fill="FFFFFF"/>
             <w:tcMar>
@@ -3039,36 +3236,18 @@
               <w:spacing w:after="0" w:before="0"/>
               <w:ind w:firstLine="0" w:left="0" w:right="0"/>
             </w:pPr>
-            <w:r xmlns:w="http://schemas.openxmlformats.org/wordprocessingml/2006/main" xmlns:wp="http://schemas.openxmlformats.org/drawingml/2006/wordprocessingDrawing" xmlns:r="http://schemas.openxmlformats.org/officeDocument/2006/relationships" xmlns:w14="http://schemas.microsoft.com/office/word/2010/wordml">
-              <w:rPr>
-                <w:rFonts w:ascii="Garamond" w:hAnsi="Garamond" w:eastAsia="Garamond" w:cs="Garamond"/>
-                <w:vertAlign w:val="superscript"/>
-                <w:sz w:val="14"/>
-                <w:szCs w:val="14"/>
-                <w:color w:val="000000"/>
-              </w:rPr>
-              <w:t xml:space="preserve">d</w:t>
-            </w:r>
-            <w:r xmlns:w="http://schemas.openxmlformats.org/wordprocessingml/2006/main" xmlns:wp="http://schemas.openxmlformats.org/drawingml/2006/wordprocessingDrawing" xmlns:r="http://schemas.openxmlformats.org/officeDocument/2006/relationships" xmlns:w14="http://schemas.microsoft.com/office/word/2010/wordml">
-              <w:rPr>
-                <w:rFonts w:ascii="Garamond" w:hAnsi="Garamond" w:eastAsia="Garamond" w:cs="Garamond"/>
-                <w:sz w:val="14"/>
-                <w:szCs w:val="14"/>
-                <w:color w:val="000000"/>
-              </w:rPr>
-              <w:t xml:space="preserve">(g/l)</w:t>
-            </w:r>
           </w:p>
         </w:tc>
       </w:tr>
       <w:tr>
         <w:trPr>
           <w:cantSplit/>
-          <w:trHeight w:val="360" w:hRule="auto"/>
+          <w:trHeight w:val="0" w:hRule="auto"/>
         </w:trPr>
         <w:tc>
           <w:tcPr>
             <w:gridSpan w:val="3"/>
+            <w:vMerge/>
             <w:tcBorders/>
             <w:shd w:val="clear" w:color="auto" w:fill="FFFFFF"/>
             <w:tcMar>
@@ -3085,36 +3264,18 @@
               <w:spacing w:after="0" w:before="0"/>
               <w:ind w:firstLine="0" w:left="0" w:right="0"/>
             </w:pPr>
-            <w:r xmlns:w="http://schemas.openxmlformats.org/wordprocessingml/2006/main" xmlns:wp="http://schemas.openxmlformats.org/drawingml/2006/wordprocessingDrawing" xmlns:r="http://schemas.openxmlformats.org/officeDocument/2006/relationships" xmlns:w14="http://schemas.microsoft.com/office/word/2010/wordml">
-              <w:rPr>
-                <w:rFonts w:ascii="Garamond" w:hAnsi="Garamond" w:eastAsia="Garamond" w:cs="Garamond"/>
-                <w:vertAlign w:val="superscript"/>
-                <w:sz w:val="14"/>
-                <w:szCs w:val="14"/>
-                <w:color w:val="000000"/>
-              </w:rPr>
-              <w:t xml:space="preserve">e</w:t>
-            </w:r>
-            <w:r xmlns:w="http://schemas.openxmlformats.org/wordprocessingml/2006/main" xmlns:wp="http://schemas.openxmlformats.org/drawingml/2006/wordprocessingDrawing" xmlns:r="http://schemas.openxmlformats.org/officeDocument/2006/relationships" xmlns:w14="http://schemas.microsoft.com/office/word/2010/wordml">
-              <w:rPr>
-                <w:rFonts w:ascii="Garamond" w:hAnsi="Garamond" w:eastAsia="Garamond" w:cs="Garamond"/>
-                <w:sz w:val="14"/>
-                <w:szCs w:val="14"/>
-                <w:color w:val="000000"/>
-              </w:rPr>
-              <w:t xml:space="preserve">(mmol/l)</w:t>
-            </w:r>
           </w:p>
         </w:tc>
       </w:tr>
       <w:tr>
         <w:trPr>
           <w:cantSplit/>
-          <w:trHeight w:val="360" w:hRule="auto"/>
+          <w:trHeight w:val="0" w:hRule="auto"/>
         </w:trPr>
         <w:tc>
           <w:tcPr>
             <w:gridSpan w:val="3"/>
+            <w:vMerge/>
             <w:tcBorders/>
             <w:shd w:val="clear" w:color="auto" w:fill="FFFFFF"/>
             <w:tcMar>
@@ -3131,25 +3292,6 @@
               <w:spacing w:after="0" w:before="0"/>
               <w:ind w:firstLine="0" w:left="0" w:right="0"/>
             </w:pPr>
-            <w:r xmlns:w="http://schemas.openxmlformats.org/wordprocessingml/2006/main" xmlns:wp="http://schemas.openxmlformats.org/drawingml/2006/wordprocessingDrawing" xmlns:r="http://schemas.openxmlformats.org/officeDocument/2006/relationships" xmlns:w14="http://schemas.microsoft.com/office/word/2010/wordml">
-              <w:rPr>
-                <w:rFonts w:ascii="Garamond" w:hAnsi="Garamond" w:eastAsia="Garamond" w:cs="Garamond"/>
-                <w:vertAlign w:val="superscript"/>
-                <w:sz w:val="14"/>
-                <w:szCs w:val="14"/>
-                <w:color w:val="000000"/>
-              </w:rPr>
-              <w:t xml:space="preserve">f</w:t>
-            </w:r>
-            <w:r xmlns:w="http://schemas.openxmlformats.org/wordprocessingml/2006/main" xmlns:wp="http://schemas.openxmlformats.org/drawingml/2006/wordprocessingDrawing" xmlns:r="http://schemas.openxmlformats.org/officeDocument/2006/relationships" xmlns:w14="http://schemas.microsoft.com/office/word/2010/wordml">
-              <w:rPr>
-                <w:rFonts w:ascii="Garamond" w:hAnsi="Garamond" w:eastAsia="Garamond" w:cs="Garamond"/>
-                <w:sz w:val="14"/>
-                <w:szCs w:val="14"/>
-                <w:color w:val="000000"/>
-              </w:rPr>
-              <w:t xml:space="preserve">(gmol/l) or per year</w:t>
-            </w:r>
           </w:p>
         </w:tc>
       </w:tr>
@@ -3167,6 +3309,12 @@
         <w:pStyle w:val="BodyText"/>
       </w:pPr>
       <w:r>
+        <w:t xml:space="preserve">Table</w:t>
+      </w:r>
+      <w:r>
+        <w:t xml:space="preserve"> </w:t>
+      </w:r>
+      <w:r>
         <w:t xml:space="preserve">2</w:t>
       </w:r>
       <w:r>
@@ -3175,6 +3323,11 @@
       <w:r>
         <w:t xml:space="preserve">shows a breakdown of the categorical variables across the populations. In the development population, there are far more males than females, which is actually against what is believed to occur in the general public (cite), whereas in the validation population the proportions are much more matched. Ethnicity was very homogeneous in the SKS dataset, and has extremely high missingness in SERPR, which also contributed to its omission from the model. The majority of the SKS patients were former smokers, however this information was unavailable in the SERPR dataset. Primary Renal Diagnosis suffered from very high levels of missingness in the validation dataset, but was much better recorded in the development dataset (although still far from perfect).</w:t>
       </w:r>
+    </w:p>
+    <w:p>
+      <w:pPr>
+        <w:pStyle w:val="BodyText"/>
+      </w:pPr>
     </w:p>
     <w:tbl xmlns:w="http://schemas.openxmlformats.org/wordprocessingml/2006/main" xmlns:r="http://schemas.openxmlformats.org/officeDocument/2006/relationships" xmlns:w14="http://schemas.microsoft.com/office/word/2010/wordml" xmlns:wp="http://schemas.openxmlformats.org/drawingml/2006/wordprocessingDrawing" xmlns:a="http://schemas.openxmlformats.org/drawingml/2006/main" xmlns:pic="http://schemas.openxmlformats.org/drawingml/2006/picture">
       <w:tblPr>
@@ -3221,7 +3374,7 @@
                 <w:b/>
                 <w:sz w:val="22"/>
                 <w:szCs w:val="22"/>
-                <w:color w:val="111111"/>
+                <w:color w:val="FFFFFF"/>
               </w:rPr>
               <w:t xml:space="preserve">Variable</w:t>
             </w:r>
@@ -3255,7 +3408,7 @@
                 <w:b/>
                 <w:sz w:val="22"/>
                 <w:szCs w:val="22"/>
-                <w:color w:val="111111"/>
+                <w:color w:val="FFFFFF"/>
               </w:rPr>
               <w:t xml:space="preserve">Category</w:t>
             </w:r>
@@ -3290,7 +3443,7 @@
                 <w:b/>
                 <w:sz w:val="22"/>
                 <w:szCs w:val="22"/>
-                <w:color w:val="111111"/>
+                <w:color w:val="FFFFFF"/>
               </w:rPr>
               <w:t xml:space="preserve">SKS (Development)</w:t>
             </w:r>
@@ -3325,7 +3478,7 @@
                 <w:b/>
                 <w:sz w:val="22"/>
                 <w:szCs w:val="22"/>
-                <w:color w:val="111111"/>
+                <w:color w:val="FFFFFF"/>
               </w:rPr>
               <w:t xml:space="preserve">SERPR (Validation)</w:t>
             </w:r>
@@ -5744,7 +5897,7 @@
         <w:pStyle w:val="BodyText"/>
       </w:pPr>
       <w:r>
-        <w:t xml:space="preserve">Overall, there were high levels of comorbidities within the SKS population as shown in</w:t>
+        <w:t xml:space="preserve">Overall, there were high levels of comorbidities within the SKS population as shown in table</w:t>
       </w:r>
       <w:r>
         <w:t xml:space="preserve"> </w:t>
@@ -5755,6 +5908,11 @@
       <w:r>
         <w:t xml:space="preserve">, but these levels were much lower in the SERPR population, possibly due to the data extraction processed (where data is un-recorded, no history is assumed). In SKS, most comorbidities were at over 80% prevalence, apart from diabetes mellitus, which had a lower prevalence of 33% and over 97% (2,891) patients had a history of liver disease. In SERPR, hypertension was the highest prevalence in SERPR at 40% (3,122), followed by diabetes mellitus at 20% (1,546) and cerebrovascular accident was the lowest prevalence at 2.36% (184). Liver disease, chronic obstructive pulmonary disease and solid tumour data were unavailable in the SERPR data.</w:t>
       </w:r>
+    </w:p>
+    <w:p>
+      <w:pPr>
+        <w:pStyle w:val="BodyText"/>
+      </w:pPr>
     </w:p>
     <w:tbl xmlns:w="http://schemas.openxmlformats.org/wordprocessingml/2006/main" xmlns:r="http://schemas.openxmlformats.org/officeDocument/2006/relationships" xmlns:w14="http://schemas.microsoft.com/office/word/2010/wordml" xmlns:wp="http://schemas.openxmlformats.org/drawingml/2006/wordprocessingDrawing" xmlns:a="http://schemas.openxmlformats.org/drawingml/2006/main" xmlns:pic="http://schemas.openxmlformats.org/drawingml/2006/picture">
       <w:tblPr>
@@ -5801,7 +5959,7 @@
                 <w:b/>
                 <w:sz w:val="22"/>
                 <w:szCs w:val="22"/>
-                <w:color w:val="111111"/>
+                <w:color w:val="FFFFFF"/>
               </w:rPr>
               <w:t xml:space="preserve">Variable</w:t>
             </w:r>
@@ -5836,7 +5994,7 @@
                 <w:b/>
                 <w:sz w:val="22"/>
                 <w:szCs w:val="22"/>
-                <w:color w:val="111111"/>
+                <w:color w:val="FFFFFF"/>
               </w:rPr>
               <w:t xml:space="preserve">SKS (Development)</w:t>
             </w:r>
@@ -5871,7 +6029,7 @@
                 <w:b/>
                 <w:sz w:val="22"/>
                 <w:szCs w:val="22"/>
-                <w:color w:val="111111"/>
+                <w:color w:val="FFFFFF"/>
               </w:rPr>
               <w:t xml:space="preserve">SERPR (Validation)</w:t>
             </w:r>
@@ -6969,21 +7127,52 @@
     </w:p>
     <w:p>
       <w:pPr>
+        <w:pStyle w:val="BodyText"/>
+      </w:pPr>
+      <w:r>
+        <w:t xml:space="preserve">[</w:t>
+      </w:r>
+      <w:r>
+        <w:rPr>
+          <w:b/>
+        </w:rPr>
+        <w:t xml:space="preserve">Data about Time Points (i.e. median event times)</w:t>
+      </w:r>
+      <w:r>
+        <w:t xml:space="preserve">]</w:t>
+      </w:r>
+    </w:p>
+    <w:p>
+      <w:pPr>
         <w:pStyle w:val="Heading2"/>
       </w:pPr>
-      <w:bookmarkStart w:id="27" w:name="development-1"/>
+      <w:bookmarkStart w:id="28" w:name="development-1"/>
       <w:r>
         <w:t xml:space="preserve">Development</w:t>
       </w:r>
-      <w:bookmarkEnd w:id="27"/>
+      <w:bookmarkEnd w:id="28"/>
     </w:p>
     <w:p>
       <w:pPr>
         <w:pStyle w:val="FirstParagraph"/>
       </w:pPr>
       <w:r>
-        <w:t xml:space="preserve">Table 4shows the full results from the Three-State Models, the results for the Two-State and Five-State Models can be seen in Supplementary Material. Older patients are more likely to transition to the Dead state, regardless of whether from CKD or an RRT state and Older patients were less likely to transition into the RRT states. Increased rates of decline of eGFR had large effects on the transition from CKD into RRT, due to an increase in rates to HD and the high prevalance of transitions to HD since the effect on transitions into PD were relatively low, and eGFR decline actually reduced the rate of transition to Tx.</w:t>
-      </w:r>
+        <w:t xml:space="preserve">Table @(ref:PH-Betas) shows the full results from the Three-State Models, the results for the Two-State and Five-State Models can be seen in [</w:t>
+      </w:r>
+      <w:r>
+        <w:rPr>
+          <w:b/>
+        </w:rPr>
+        <w:t xml:space="preserve">Supplementary Material</w:t>
+      </w:r>
+      <w:r>
+        <w:t xml:space="preserve">]. Older patients are more likely to be placed onto RRT. compared to younger patients, they are more likely to recieve a transplant.</w:t>
+      </w:r>
+    </w:p>
+    <w:p>
+      <w:pPr>
+        <w:pStyle w:val="BodyText"/>
+      </w:pPr>
     </w:p>
     <w:tbl xmlns:w="http://schemas.openxmlformats.org/wordprocessingml/2006/main" xmlns:r="http://schemas.openxmlformats.org/officeDocument/2006/relationships" xmlns:w14="http://schemas.microsoft.com/office/word/2010/wordml" xmlns:wp="http://schemas.openxmlformats.org/drawingml/2006/wordprocessingDrawing" xmlns:a="http://schemas.openxmlformats.org/drawingml/2006/main" xmlns:pic="http://schemas.openxmlformats.org/drawingml/2006/picture">
       <w:tblPr>
@@ -6991,10 +7180,10 @@
         <w:jc w:val="center"/>
       </w:tblPr>
       <w:tblGrid>
-        <w:gridCol w:w="930"/>
-        <w:gridCol w:w="2835"/>
-        <w:gridCol w:w="2835"/>
-        <w:gridCol w:w="2835"/>
+        <w:gridCol w:w="3345"/>
+        <w:gridCol w:w="2268"/>
+        <w:gridCol w:w="2268"/>
+        <w:gridCol w:w="2268"/>
       </w:tblGrid>
       <w:tr>
         <w:trPr>
@@ -7031,7 +7220,7 @@
                 <w:b/>
                 <w:sz w:val="22"/>
                 <w:szCs w:val="22"/>
-                <w:color w:val="111111"/>
+                <w:color w:val="FFFFFF"/>
               </w:rPr>
               <w:t xml:space="preserve">Var</w:t>
             </w:r>
@@ -7066,7 +7255,7 @@
                 <w:b/>
                 <w:sz w:val="22"/>
                 <w:szCs w:val="22"/>
-                <w:color w:val="111111"/>
+                <w:color w:val="FFFFFF"/>
               </w:rPr>
               <w:t xml:space="preserve">CKD -&gt; Dead</w:t>
             </w:r>
@@ -7101,7 +7290,7 @@
                 <w:b/>
                 <w:sz w:val="22"/>
                 <w:szCs w:val="22"/>
-                <w:color w:val="111111"/>
+                <w:color w:val="FFFFFF"/>
               </w:rPr>
               <w:t xml:space="preserve">CKD -&gt; RRT</w:t>
             </w:r>
@@ -7136,7 +7325,7 @@
                 <w:b/>
                 <w:sz w:val="22"/>
                 <w:szCs w:val="22"/>
-                <w:color w:val="111111"/>
+                <w:color w:val="FFFFFF"/>
               </w:rPr>
               <w:t xml:space="preserve">RRT -&gt; Dead</w:t>
             </w:r>
@@ -7178,7 +7367,7 @@
                 <w:szCs w:val="16"/>
                 <w:color w:val="111111"/>
               </w:rPr>
-              <w:t xml:space="preserve">DiagGroup: Familial / hereditary nephropathies</w:t>
+              <w:t xml:space="preserve">(Age-60)</w:t>
             </w:r>
           </w:p>
         </w:tc>
@@ -7212,7 +7401,7 @@
                 <w:szCs w:val="14"/>
                 <w:color w:val="111111"/>
               </w:rPr>
-              <w:t xml:space="preserve">-0.424 (  -0.854,   0.006)</w:t>
+              <w:t xml:space="preserve">0.161 (  -0.051,   0.374)</w:t>
             </w:r>
           </w:p>
         </w:tc>
@@ -7246,7 +7435,7 @@
                 <w:szCs w:val="14"/>
                 <w:color w:val="111111"/>
               </w:rPr>
-              <w:t xml:space="preserve">1.029 (   0.720,   1.338)</w:t>
+              <w:t xml:space="preserve">-0.041 (  -0.051,  -0.031)</w:t>
             </w:r>
           </w:p>
         </w:tc>
@@ -7280,7 +7469,7 @@
                 <w:szCs w:val="14"/>
                 <w:color w:val="111111"/>
               </w:rPr>
-              <w:t xml:space="preserve">-0.562 (  -1.084,  -0.040)</w:t>
+              <w:t xml:space="preserve">0.063 (   0.050,   0.076)</w:t>
             </w:r>
           </w:p>
         </w:tc>
@@ -7320,7 +7509,7 @@
                 <w:szCs w:val="16"/>
                 <w:color w:val="111111"/>
               </w:rPr>
-              <w:t xml:space="preserve">DiagGroup: Glomerular disease</w:t>
+              <w:t xml:space="preserve">(Age-60)^2</w:t>
             </w:r>
           </w:p>
         </w:tc>
@@ -7354,7 +7543,7 @@
                 <w:szCs w:val="14"/>
                 <w:color w:val="111111"/>
               </w:rPr>
-              <w:t xml:space="preserve">-0.394 (  -0.635,  -0.154)</w:t>
+              <w:t xml:space="preserve">-0.000 (  -0.002,   0.000)</w:t>
             </w:r>
           </w:p>
         </w:tc>
@@ -7388,7 +7577,7 @@
                 <w:szCs w:val="14"/>
                 <w:color w:val="111111"/>
               </w:rPr>
-              <w:t xml:space="preserve">-0.165 (  -0.465,   0.134)</w:t>
+              <w:t xml:space="preserve">-0.000 (  -0.000,  -0.000)</w:t>
             </w:r>
           </w:p>
         </w:tc>
@@ -7422,7 +7611,7 @@
                 <w:szCs w:val="14"/>
                 <w:color w:val="111111"/>
               </w:rPr>
-              <w:t xml:space="preserve">-0.488 (  -0.883,  -0.094)</w:t>
+              <w:t xml:space="preserve"/>
             </w:r>
           </w:p>
         </w:tc>
@@ -7462,7 +7651,7 @@
                 <w:szCs w:val="16"/>
                 <w:color w:val="111111"/>
               </w:rPr>
-              <w:t xml:space="preserve">DiagGroup: Miscellaneous renal disorders</w:t>
+              <w:t xml:space="preserve">log(Age)</w:t>
             </w:r>
           </w:p>
         </w:tc>
@@ -7496,7 +7685,7 @@
                 <w:szCs w:val="14"/>
                 <w:color w:val="111111"/>
               </w:rPr>
-              <w:t xml:space="preserve">-0.263 (  -0.505,  -0.021)</w:t>
+              <w:t xml:space="preserve">-5.725 ( -17.969,   6.518)</w:t>
             </w:r>
           </w:p>
         </w:tc>
@@ -7530,7 +7719,7 @@
                 <w:szCs w:val="14"/>
                 <w:color w:val="111111"/>
               </w:rPr>
-              <w:t xml:space="preserve">-0.649 (  -1.143,  -0.155)</w:t>
+              <w:t xml:space="preserve"/>
             </w:r>
           </w:p>
         </w:tc>
@@ -7564,7 +7753,7 @@
                 <w:szCs w:val="14"/>
                 <w:color w:val="111111"/>
               </w:rPr>
-              <w:t xml:space="preserve">0.033 (  -0.553,   0.620)</w:t>
+              <w:t xml:space="preserve"/>
             </w:r>
           </w:p>
         </w:tc>
@@ -7604,7 +7793,7 @@
                 <w:szCs w:val="16"/>
                 <w:color w:val="111111"/>
               </w:rPr>
-              <w:t xml:space="preserve">DiagGroup: Tubulointerstitial disease</w:t>
+              <w:t xml:space="preserve">eGFR</w:t>
             </w:r>
           </w:p>
         </w:tc>
@@ -7638,7 +7827,7 @@
                 <w:szCs w:val="14"/>
                 <w:color w:val="111111"/>
               </w:rPr>
-              <w:t xml:space="preserve">-0.463 (  -0.741,  -0.184)</w:t>
+              <w:t xml:space="preserve">-0.013 (  -0.019,  -0.006)</w:t>
             </w:r>
           </w:p>
         </w:tc>
@@ -7672,7 +7861,7 @@
                 <w:szCs w:val="14"/>
                 <w:color w:val="111111"/>
               </w:rPr>
-              <w:t xml:space="preserve">-0.265 (  -0.577,   0.046)</w:t>
+              <w:t xml:space="preserve">-0.095 (  -0.108,  -0.082)</w:t>
             </w:r>
           </w:p>
         </w:tc>
@@ -7706,7 +7895,7 @@
                 <w:szCs w:val="14"/>
                 <w:color w:val="111111"/>
               </w:rPr>
-              <w:t xml:space="preserve">-0.310 (  -0.803,   0.181)</w:t>
+              <w:t xml:space="preserve">0.011 (  -0.001,   0.025)</w:t>
             </w:r>
           </w:p>
         </w:tc>
@@ -7746,7 +7935,7 @@
                 <w:szCs w:val="16"/>
                 <w:color w:val="111111"/>
               </w:rPr>
-              <w:t xml:space="preserve">Gender: Female</w:t>
+              <w:t xml:space="preserve">eGFR Rate</w:t>
             </w:r>
           </w:p>
         </w:tc>
@@ -7780,7 +7969,7 @@
                 <w:szCs w:val="14"/>
                 <w:color w:val="111111"/>
               </w:rPr>
-              <w:t xml:space="preserve">-0.235 (  -0.371,  -0.099)</w:t>
+              <w:t xml:space="preserve"/>
             </w:r>
           </w:p>
         </w:tc>
@@ -7814,7 +8003,7 @@
                 <w:szCs w:val="14"/>
                 <w:color w:val="111111"/>
               </w:rPr>
-              <w:t xml:space="preserve">-0.277 (  -0.455,  -0.099)</w:t>
+              <w:t xml:space="preserve">0.055 (  -0.021,   0.131)</w:t>
             </w:r>
           </w:p>
         </w:tc>
@@ -7848,7 +8037,7 @@
                 <w:szCs w:val="14"/>
                 <w:color w:val="111111"/>
               </w:rPr>
-              <w:t xml:space="preserve"/>
+              <w:t xml:space="preserve">-0.056 (  -0.363,   0.250)</w:t>
             </w:r>
           </w:p>
         </w:tc>
@@ -7888,7 +8077,7 @@
                 <w:szCs w:val="16"/>
                 <w:color w:val="111111"/>
               </w:rPr>
-              <w:t xml:space="preserve">SmokingStatus: Former_3Y</w:t>
+              <w:t xml:space="preserve">log(eGFR Rate)</w:t>
             </w:r>
           </w:p>
         </w:tc>
@@ -7922,7 +8111,7 @@
                 <w:szCs w:val="14"/>
                 <w:color w:val="111111"/>
               </w:rPr>
-              <w:t xml:space="preserve">-0.212 (  -0.879,   0.453)</w:t>
+              <w:t xml:space="preserve">0.042 (  -0.125,   0.210)</w:t>
             </w:r>
           </w:p>
         </w:tc>
@@ -7956,7 +8145,7 @@
                 <w:szCs w:val="14"/>
                 <w:color w:val="111111"/>
               </w:rPr>
-              <w:t xml:space="preserve">-0.133 (  -0.757,   0.490)</w:t>
+              <w:t xml:space="preserve"/>
             </w:r>
           </w:p>
         </w:tc>
@@ -7990,7 +8179,7 @@
                 <w:szCs w:val="14"/>
                 <w:color w:val="111111"/>
               </w:rPr>
-              <w:t xml:space="preserve">-0.282 (  -1.082,   0.518)</w:t>
+              <w:t xml:space="preserve">0.227 (  -0.770,   1.225)</w:t>
             </w:r>
           </w:p>
         </w:tc>
@@ -8030,7 +8219,7 @@
                 <w:szCs w:val="16"/>
                 <w:color w:val="111111"/>
               </w:rPr>
-              <w:t xml:space="preserve">SmokingStatus: Non_Smoker</w:t>
+              <w:t xml:space="preserve">Gender : Female</w:t>
             </w:r>
           </w:p>
         </w:tc>
@@ -8064,7 +8253,7 @@
                 <w:szCs w:val="14"/>
                 <w:color w:val="111111"/>
               </w:rPr>
-              <w:t xml:space="preserve">-0.198 (  -0.345,  -0.051)</w:t>
+              <w:t xml:space="preserve">-0.235 (  -0.371,  -0.099)</w:t>
             </w:r>
           </w:p>
         </w:tc>
@@ -8098,7 +8287,7 @@
                 <w:szCs w:val="14"/>
                 <w:color w:val="111111"/>
               </w:rPr>
-              <w:t xml:space="preserve">-0.162 (  -0.364,   0.039)</w:t>
+              <w:t xml:space="preserve">-0.277 (  -0.455,  -0.099)</w:t>
             </w:r>
           </w:p>
         </w:tc>
@@ -8132,7 +8321,7 @@
                 <w:szCs w:val="14"/>
                 <w:color w:val="111111"/>
               </w:rPr>
-              <w:t xml:space="preserve">-0.294 (  -0.598,   0.009)</w:t>
+              <w:t xml:space="preserve"/>
             </w:r>
           </w:p>
         </w:tc>
@@ -8172,7 +8361,7 @@
                 <w:szCs w:val="16"/>
                 <w:color w:val="111111"/>
               </w:rPr>
-              <w:t xml:space="preserve">SmokingStatus: Smoker</w:t>
+              <w:t xml:space="preserve">SmokingStatus : Former_3Y</w:t>
             </w:r>
           </w:p>
         </w:tc>
@@ -8206,7 +8395,7 @@
                 <w:szCs w:val="14"/>
                 <w:color w:val="111111"/>
               </w:rPr>
-              <w:t xml:space="preserve">0.356 (   0.160,   0.551)</w:t>
+              <w:t xml:space="preserve">-0.212 (  -0.879,   0.453)</w:t>
             </w:r>
           </w:p>
         </w:tc>
@@ -8240,7 +8429,7 @@
                 <w:szCs w:val="14"/>
                 <w:color w:val="111111"/>
               </w:rPr>
-              <w:t xml:space="preserve">0.175 (  -0.076,   0.428)</w:t>
+              <w:t xml:space="preserve">-0.133 (  -0.757,   0.490)</w:t>
             </w:r>
           </w:p>
         </w:tc>
@@ -8274,7 +8463,7 @@
                 <w:szCs w:val="14"/>
                 <w:color w:val="111111"/>
               </w:rPr>
-              <w:t xml:space="preserve">0.387 (   0.068,   0.706)</w:t>
+              <w:t xml:space="preserve">-0.282 (  -1.082,   0.518)</w:t>
             </w:r>
           </w:p>
         </w:tc>
@@ -8314,7 +8503,7 @@
                 <w:szCs w:val="16"/>
                 <w:color w:val="111111"/>
               </w:rPr>
-              <w:t xml:space="preserve">(Age-60)</w:t>
+              <w:t xml:space="preserve">SmokingStatus : Non_Smoker</w:t>
             </w:r>
           </w:p>
         </w:tc>
@@ -8348,7 +8537,7 @@
                 <w:szCs w:val="14"/>
                 <w:color w:val="111111"/>
               </w:rPr>
-              <w:t xml:space="preserve">0.161 (  -0.051,   0.374)</w:t>
+              <w:t xml:space="preserve">-0.198 (  -0.345,  -0.051)</w:t>
             </w:r>
           </w:p>
         </w:tc>
@@ -8382,7 +8571,7 @@
                 <w:szCs w:val="14"/>
                 <w:color w:val="111111"/>
               </w:rPr>
-              <w:t xml:space="preserve">-0.041 (  -0.051,  -0.031)</w:t>
+              <w:t xml:space="preserve">-0.162 (  -0.364,   0.039)</w:t>
             </w:r>
           </w:p>
         </w:tc>
@@ -8416,7 +8605,7 @@
                 <w:szCs w:val="14"/>
                 <w:color w:val="111111"/>
               </w:rPr>
-              <w:t xml:space="preserve">0.063 (   0.050,   0.076)</w:t>
+              <w:t xml:space="preserve">-0.294 (  -0.598,   0.009)</w:t>
             </w:r>
           </w:p>
         </w:tc>
@@ -8456,7 +8645,7 @@
                 <w:szCs w:val="16"/>
                 <w:color w:val="111111"/>
               </w:rPr>
-              <w:t xml:space="preserve">(Age-60)^2</w:t>
+              <w:t xml:space="preserve">SmokingStatus : Smoker</w:t>
             </w:r>
           </w:p>
         </w:tc>
@@ -8490,7 +8679,7 @@
                 <w:szCs w:val="14"/>
                 <w:color w:val="111111"/>
               </w:rPr>
-              <w:t xml:space="preserve">-0.000 (  -0.002,   0.000)</w:t>
+              <w:t xml:space="preserve">0.356 (   0.160,   0.551)</w:t>
             </w:r>
           </w:p>
         </w:tc>
@@ -8524,7 +8713,7 @@
                 <w:szCs w:val="14"/>
                 <w:color w:val="111111"/>
               </w:rPr>
-              <w:t xml:space="preserve">-0.000 (  -0.000,  -0.000)</w:t>
+              <w:t xml:space="preserve">0.175 (  -0.076,   0.428)</w:t>
             </w:r>
           </w:p>
         </w:tc>
@@ -8558,7 +8747,7 @@
                 <w:szCs w:val="14"/>
                 <w:color w:val="111111"/>
               </w:rPr>
-              <w:t xml:space="preserve"/>
+              <w:t xml:space="preserve">0.387 (   0.068,   0.706)</w:t>
             </w:r>
           </w:p>
         </w:tc>
@@ -8598,7 +8787,7 @@
                 <w:szCs w:val="16"/>
                 <w:color w:val="111111"/>
               </w:rPr>
-              <w:t xml:space="preserve">Albumin</w:t>
+              <w:t xml:space="preserve">SBP</w:t>
             </w:r>
           </w:p>
         </w:tc>
@@ -8632,7 +8821,7 @@
                 <w:szCs w:val="14"/>
                 <w:color w:val="111111"/>
               </w:rPr>
-              <w:t xml:space="preserve">-0.044 (  -0.064,  -0.024)</w:t>
+              <w:t xml:space="preserve">-0.001 (  -0.004,   0.002)</w:t>
             </w:r>
           </w:p>
         </w:tc>
@@ -8666,7 +8855,7 @@
                 <w:szCs w:val="14"/>
                 <w:color w:val="111111"/>
               </w:rPr>
-              <w:t xml:space="preserve">-0.032 (  -0.059,  -0.004)</w:t>
+              <w:t xml:space="preserve">0.005 (  -0.000,   0.011)</w:t>
             </w:r>
           </w:p>
         </w:tc>
@@ -8700,7 +8889,7 @@
                 <w:szCs w:val="14"/>
                 <w:color w:val="111111"/>
               </w:rPr>
-              <w:t xml:space="preserve">-0.044 (  -0.079,  -0.009)</w:t>
+              <w:t xml:space="preserve"/>
             </w:r>
           </w:p>
         </w:tc>
@@ -8740,7 +8929,7 @@
                 <w:szCs w:val="16"/>
                 <w:color w:val="111111"/>
               </w:rPr>
-              <w:t xml:space="preserve">Calcium</w:t>
+              <w:t xml:space="preserve">DBP</w:t>
             </w:r>
           </w:p>
         </w:tc>
@@ -8774,7 +8963,7 @@
                 <w:szCs w:val="14"/>
                 <w:color w:val="111111"/>
               </w:rPr>
-              <w:t xml:space="preserve">0.280 (  -0.192,   0.752)</w:t>
+              <w:t xml:space="preserve">0.006 (   0.000,   0.013)</w:t>
             </w:r>
           </w:p>
         </w:tc>
@@ -8808,7 +8997,7 @@
                 <w:szCs w:val="14"/>
                 <w:color w:val="111111"/>
               </w:rPr>
-              <w:t xml:space="preserve">-0.515 (  -1.207,   0.177)</w:t>
+              <w:t xml:space="preserve">0.006 (  -0.001,   0.015)</w:t>
             </w:r>
           </w:p>
         </w:tc>
@@ -8882,7 +9071,7 @@
                 <w:szCs w:val="16"/>
                 <w:color w:val="111111"/>
               </w:rPr>
-              <w:t xml:space="preserve">CCF</w:t>
+              <w:t xml:space="preserve">BMI</w:t>
             </w:r>
           </w:p>
         </w:tc>
@@ -8916,7 +9105,7 @@
                 <w:szCs w:val="14"/>
                 <w:color w:val="111111"/>
               </w:rPr>
-              <w:t xml:space="preserve">-0.394 (  -0.535,  -0.253)</w:t>
+              <w:t xml:space="preserve"/>
             </w:r>
           </w:p>
         </w:tc>
@@ -8984,7 +9173,7 @@
                 <w:szCs w:val="14"/>
                 <w:color w:val="111111"/>
               </w:rPr>
-              <w:t xml:space="preserve">-0.299 (  -0.597,  -0.002)</w:t>
+              <w:t xml:space="preserve"/>
             </w:r>
           </w:p>
         </w:tc>
@@ -9024,7 +9213,7 @@
                 <w:szCs w:val="16"/>
                 <w:color w:val="111111"/>
               </w:rPr>
-              <w:t xml:space="preserve">COPD</w:t>
+              <w:t xml:space="preserve">Primary Renal : Familial / hereditary nephropathies</w:t>
             </w:r>
           </w:p>
         </w:tc>
@@ -9058,7 +9247,7 @@
                 <w:szCs w:val="14"/>
                 <w:color w:val="111111"/>
               </w:rPr>
-              <w:t xml:space="preserve">-0.289 (  -0.433,  -0.145)</w:t>
+              <w:t xml:space="preserve">-0.424 (  -0.854,   0.006)</w:t>
             </w:r>
           </w:p>
         </w:tc>
@@ -9092,7 +9281,7 @@
                 <w:szCs w:val="14"/>
                 <w:color w:val="111111"/>
               </w:rPr>
-              <w:t xml:space="preserve"/>
+              <w:t xml:space="preserve">1.029 (   0.720,   1.338)</w:t>
             </w:r>
           </w:p>
         </w:tc>
@@ -9126,7 +9315,7 @@
                 <w:szCs w:val="14"/>
                 <w:color w:val="111111"/>
               </w:rPr>
-              <w:t xml:space="preserve"/>
+              <w:t xml:space="preserve">-0.562 (  -1.084,  -0.040)</w:t>
             </w:r>
           </w:p>
         </w:tc>
@@ -9166,7 +9355,7 @@
                 <w:szCs w:val="16"/>
                 <w:color w:val="111111"/>
               </w:rPr>
-              <w:t xml:space="preserve">CVA</w:t>
+              <w:t xml:space="preserve">Primary Renal : Glomerular disease</w:t>
             </w:r>
           </w:p>
         </w:tc>
@@ -9200,7 +9389,7 @@
                 <w:szCs w:val="14"/>
                 <w:color w:val="111111"/>
               </w:rPr>
-              <w:t xml:space="preserve">-0.070 (  -0.252,   0.111)</w:t>
+              <w:t xml:space="preserve">-0.394 (  -0.635,  -0.154)</w:t>
             </w:r>
           </w:p>
         </w:tc>
@@ -9234,7 +9423,7 @@
                 <w:szCs w:val="14"/>
                 <w:color w:val="111111"/>
               </w:rPr>
-              <w:t xml:space="preserve"/>
+              <w:t xml:space="preserve">-0.165 (  -0.465,   0.134)</w:t>
             </w:r>
           </w:p>
         </w:tc>
@@ -9268,7 +9457,7 @@
                 <w:szCs w:val="14"/>
                 <w:color w:val="111111"/>
               </w:rPr>
-              <w:t xml:space="preserve">-0.168 (  -0.577,   0.240)</w:t>
+              <w:t xml:space="preserve">-0.488 (  -0.883,  -0.094)</w:t>
             </w:r>
           </w:p>
         </w:tc>
@@ -9308,7 +9497,7 @@
                 <w:szCs w:val="16"/>
                 <w:color w:val="111111"/>
               </w:rPr>
-              <w:t xml:space="preserve">DBP</w:t>
+              <w:t xml:space="preserve">Primary Renal : Miscellaneous renal disorders</w:t>
             </w:r>
           </w:p>
         </w:tc>
@@ -9342,7 +9531,7 @@
                 <w:szCs w:val="14"/>
                 <w:color w:val="111111"/>
               </w:rPr>
-              <w:t xml:space="preserve">0.006 (   0.000,   0.013)</w:t>
+              <w:t xml:space="preserve">-0.263 (  -0.505,  -0.021)</w:t>
             </w:r>
           </w:p>
         </w:tc>
@@ -9376,7 +9565,7 @@
                 <w:szCs w:val="14"/>
                 <w:color w:val="111111"/>
               </w:rPr>
-              <w:t xml:space="preserve">0.006 (  -0.001,   0.015)</w:t>
+              <w:t xml:space="preserve">-0.649 (  -1.143,  -0.155)</w:t>
             </w:r>
           </w:p>
         </w:tc>
@@ -9410,7 +9599,7 @@
                 <w:szCs w:val="14"/>
                 <w:color w:val="111111"/>
               </w:rPr>
-              <w:t xml:space="preserve"/>
+              <w:t xml:space="preserve">0.033 (  -0.553,   0.620)</w:t>
             </w:r>
           </w:p>
         </w:tc>
@@ -9450,7 +9639,7 @@
                 <w:szCs w:val="16"/>
                 <w:color w:val="111111"/>
               </w:rPr>
-              <w:t xml:space="preserve">DM</w:t>
+              <w:t xml:space="preserve">Primary Renal : Tubulointerstitial disease</w:t>
             </w:r>
           </w:p>
         </w:tc>
@@ -9484,7 +9673,7 @@
                 <w:szCs w:val="14"/>
                 <w:color w:val="111111"/>
               </w:rPr>
-              <w:t xml:space="preserve">0.122 (  -0.011,   0.255)</w:t>
+              <w:t xml:space="preserve">-0.463 (  -0.741,  -0.184)</w:t>
             </w:r>
           </w:p>
         </w:tc>
@@ -9518,7 +9707,7 @@
                 <w:szCs w:val="14"/>
                 <w:color w:val="111111"/>
               </w:rPr>
-              <w:t xml:space="preserve">0.141 (  -0.074,   0.358)</w:t>
+              <w:t xml:space="preserve">-0.265 (  -0.577,   0.046)</w:t>
             </w:r>
           </w:p>
         </w:tc>
@@ -9552,7 +9741,7 @@
                 <w:szCs w:val="14"/>
                 <w:color w:val="111111"/>
               </w:rPr>
-              <w:t xml:space="preserve">0.200 (  -0.096,   0.496)</w:t>
+              <w:t xml:space="preserve">-0.310 (  -0.803,   0.181)</w:t>
             </w:r>
           </w:p>
         </w:tc>
@@ -9592,7 +9781,7 @@
                 <w:szCs w:val="16"/>
                 <w:color w:val="111111"/>
               </w:rPr>
-              <w:t xml:space="preserve">eGFR</w:t>
+              <w:t xml:space="preserve">Albumin</w:t>
             </w:r>
           </w:p>
         </w:tc>
@@ -9626,7 +9815,7 @@
                 <w:szCs w:val="14"/>
                 <w:color w:val="111111"/>
               </w:rPr>
-              <w:t xml:space="preserve">-0.013 (  -0.019,  -0.006)</w:t>
+              <w:t xml:space="preserve">-0.044 (  -0.064,  -0.024)</w:t>
             </w:r>
           </w:p>
         </w:tc>
@@ -9660,7 +9849,7 @@
                 <w:szCs w:val="14"/>
                 <w:color w:val="111111"/>
               </w:rPr>
-              <w:t xml:space="preserve">-0.095 (  -0.108,  -0.082)</w:t>
+              <w:t xml:space="preserve">-0.032 (  -0.059,  -0.004)</w:t>
             </w:r>
           </w:p>
         </w:tc>
@@ -9694,7 +9883,7 @@
                 <w:szCs w:val="14"/>
                 <w:color w:val="111111"/>
               </w:rPr>
-              <w:t xml:space="preserve">0.011 (  -0.001,   0.025)</w:t>
+              <w:t xml:space="preserve">-0.044 (  -0.079,  -0.009)</w:t>
             </w:r>
           </w:p>
         </w:tc>
@@ -9734,7 +9923,7 @@
                 <w:szCs w:val="16"/>
                 <w:color w:val="111111"/>
               </w:rPr>
-              <w:t xml:space="preserve">eGFR.Rate</w:t>
+              <w:t xml:space="preserve">Calcium</w:t>
             </w:r>
           </w:p>
         </w:tc>
@@ -9768,75 +9957,75 @@
                 <w:szCs w:val="14"/>
                 <w:color w:val="111111"/>
               </w:rPr>
+              <w:t xml:space="preserve">0.280 (  -0.192,   0.752)</w:t>
+            </w:r>
+          </w:p>
+        </w:tc>
+        <w:tc>
+          <w:tcPr>
+            <w:tcBorders>
+              <w:bottom w:val="single" w:sz="4" w:space="0" w:color="000000"/>
+              <w:top w:val="single" w:sz="4" w:space="0" w:color="000000"/>
+              <w:left w:val="single" w:sz="4" w:space="0" w:color="000000"/>
+              <w:right w:val="single" w:sz="4" w:space="0" w:color="000000"/>
+            </w:tcBorders>
+            <w:shd w:val="clear" w:color="auto" w:fill="EFEFEF"/>
+            <w:tcMar>
+              <w:top w:w="0" w:type="dxa"/>
+              <w:bottom w:w="0" w:type="dxa"/>
+              <w:left w:w="0" w:type="dxa"/>
+              <w:right w:w="0" w:type="dxa"/>
+            </w:tcMar>
+            <w:vAlign w:val="center"/>
+          </w:tcPr>
+          <w:p>
+            <w:pPr>
+              <w:jc w:val="right"/>
+              <w:spacing w:after="0" w:before="0"/>
+              <w:ind w:firstLine="0" w:left="0" w:right="0"/>
+            </w:pPr>
+            <w:r xmlns:w="http://schemas.openxmlformats.org/wordprocessingml/2006/main" xmlns:wp="http://schemas.openxmlformats.org/drawingml/2006/wordprocessingDrawing" xmlns:r="http://schemas.openxmlformats.org/officeDocument/2006/relationships" xmlns:w14="http://schemas.microsoft.com/office/word/2010/wordml">
+              <w:rPr>
+                <w:rFonts w:ascii="courier new" w:hAnsi="courier new" w:eastAsia="courier new" w:cs="courier new"/>
+                <w:sz w:val="14"/>
+                <w:szCs w:val="14"/>
+                <w:color w:val="111111"/>
+              </w:rPr>
+              <w:t xml:space="preserve">-0.515 (  -1.207,   0.177)</w:t>
+            </w:r>
+          </w:p>
+        </w:tc>
+        <w:tc>
+          <w:tcPr>
+            <w:tcBorders>
+              <w:bottom w:val="single" w:sz="4" w:space="0" w:color="000000"/>
+              <w:top w:val="single" w:sz="4" w:space="0" w:color="000000"/>
+              <w:left w:val="single" w:sz="4" w:space="0" w:color="000000"/>
+              <w:right w:val="single" w:sz="4" w:space="0" w:color="000000"/>
+            </w:tcBorders>
+            <w:shd w:val="clear" w:color="auto" w:fill="EFEFEF"/>
+            <w:tcMar>
+              <w:top w:w="0" w:type="dxa"/>
+              <w:bottom w:w="0" w:type="dxa"/>
+              <w:left w:w="0" w:type="dxa"/>
+              <w:right w:w="0" w:type="dxa"/>
+            </w:tcMar>
+            <w:vAlign w:val="center"/>
+          </w:tcPr>
+          <w:p>
+            <w:pPr>
+              <w:jc w:val="right"/>
+              <w:spacing w:after="0" w:before="0"/>
+              <w:ind w:firstLine="0" w:left="0" w:right="0"/>
+            </w:pPr>
+            <w:r xmlns:w="http://schemas.openxmlformats.org/wordprocessingml/2006/main" xmlns:wp="http://schemas.openxmlformats.org/drawingml/2006/wordprocessingDrawing" xmlns:r="http://schemas.openxmlformats.org/officeDocument/2006/relationships" xmlns:w14="http://schemas.microsoft.com/office/word/2010/wordml">
+              <w:rPr>
+                <w:rFonts w:ascii="courier new" w:hAnsi="courier new" w:eastAsia="courier new" w:cs="courier new"/>
+                <w:sz w:val="14"/>
+                <w:szCs w:val="14"/>
+                <w:color w:val="111111"/>
+              </w:rPr>
               <w:t xml:space="preserve"/>
-            </w:r>
-          </w:p>
-        </w:tc>
-        <w:tc>
-          <w:tcPr>
-            <w:tcBorders>
-              <w:bottom w:val="single" w:sz="4" w:space="0" w:color="000000"/>
-              <w:top w:val="single" w:sz="4" w:space="0" w:color="000000"/>
-              <w:left w:val="single" w:sz="4" w:space="0" w:color="000000"/>
-              <w:right w:val="single" w:sz="4" w:space="0" w:color="000000"/>
-            </w:tcBorders>
-            <w:shd w:val="clear" w:color="auto" w:fill="EFEFEF"/>
-            <w:tcMar>
-              <w:top w:w="0" w:type="dxa"/>
-              <w:bottom w:w="0" w:type="dxa"/>
-              <w:left w:w="0" w:type="dxa"/>
-              <w:right w:w="0" w:type="dxa"/>
-            </w:tcMar>
-            <w:vAlign w:val="center"/>
-          </w:tcPr>
-          <w:p>
-            <w:pPr>
-              <w:jc w:val="right"/>
-              <w:spacing w:after="0" w:before="0"/>
-              <w:ind w:firstLine="0" w:left="0" w:right="0"/>
-            </w:pPr>
-            <w:r xmlns:w="http://schemas.openxmlformats.org/wordprocessingml/2006/main" xmlns:wp="http://schemas.openxmlformats.org/drawingml/2006/wordprocessingDrawing" xmlns:r="http://schemas.openxmlformats.org/officeDocument/2006/relationships" xmlns:w14="http://schemas.microsoft.com/office/word/2010/wordml">
-              <w:rPr>
-                <w:rFonts w:ascii="courier new" w:hAnsi="courier new" w:eastAsia="courier new" w:cs="courier new"/>
-                <w:sz w:val="14"/>
-                <w:szCs w:val="14"/>
-                <w:color w:val="111111"/>
-              </w:rPr>
-              <w:t xml:space="preserve">0.055 (  -0.021,   0.131)</w:t>
-            </w:r>
-          </w:p>
-        </w:tc>
-        <w:tc>
-          <w:tcPr>
-            <w:tcBorders>
-              <w:bottom w:val="single" w:sz="4" w:space="0" w:color="000000"/>
-              <w:top w:val="single" w:sz="4" w:space="0" w:color="000000"/>
-              <w:left w:val="single" w:sz="4" w:space="0" w:color="000000"/>
-              <w:right w:val="single" w:sz="4" w:space="0" w:color="000000"/>
-            </w:tcBorders>
-            <w:shd w:val="clear" w:color="auto" w:fill="EFEFEF"/>
-            <w:tcMar>
-              <w:top w:w="0" w:type="dxa"/>
-              <w:bottom w:w="0" w:type="dxa"/>
-              <w:left w:w="0" w:type="dxa"/>
-              <w:right w:w="0" w:type="dxa"/>
-            </w:tcMar>
-            <w:vAlign w:val="center"/>
-          </w:tcPr>
-          <w:p>
-            <w:pPr>
-              <w:jc w:val="right"/>
-              <w:spacing w:after="0" w:before="0"/>
-              <w:ind w:firstLine="0" w:left="0" w:right="0"/>
-            </w:pPr>
-            <w:r xmlns:w="http://schemas.openxmlformats.org/wordprocessingml/2006/main" xmlns:wp="http://schemas.openxmlformats.org/drawingml/2006/wordprocessingDrawing" xmlns:r="http://schemas.openxmlformats.org/officeDocument/2006/relationships" xmlns:w14="http://schemas.microsoft.com/office/word/2010/wordml">
-              <w:rPr>
-                <w:rFonts w:ascii="courier new" w:hAnsi="courier new" w:eastAsia="courier new" w:cs="courier new"/>
-                <w:sz w:val="14"/>
-                <w:szCs w:val="14"/>
-                <w:color w:val="111111"/>
-              </w:rPr>
-              <w:t xml:space="preserve">-0.056 (  -0.363,   0.250)</w:t>
             </w:r>
           </w:p>
         </w:tc>
@@ -10018,7 +10207,7 @@
                 <w:szCs w:val="16"/>
                 <w:color w:val="111111"/>
               </w:rPr>
-              <w:t xml:space="preserve">HT</w:t>
+              <w:t xml:space="preserve">Phosphate</w:t>
             </w:r>
           </w:p>
         </w:tc>
@@ -10052,75 +10241,75 @@
                 <w:szCs w:val="14"/>
                 <w:color w:val="111111"/>
               </w:rPr>
+              <w:t xml:space="preserve">0.511 (   0.132,   0.890)</w:t>
+            </w:r>
+          </w:p>
+        </w:tc>
+        <w:tc>
+          <w:tcPr>
+            <w:tcBorders>
+              <w:bottom w:val="single" w:sz="4" w:space="0" w:color="000000"/>
+              <w:top w:val="single" w:sz="4" w:space="0" w:color="000000"/>
+              <w:left w:val="single" w:sz="4" w:space="0" w:color="000000"/>
+              <w:right w:val="single" w:sz="4" w:space="0" w:color="000000"/>
+            </w:tcBorders>
+            <w:shd w:val="clear" w:color="auto" w:fill="EFEFEF"/>
+            <w:tcMar>
+              <w:top w:w="0" w:type="dxa"/>
+              <w:bottom w:w="0" w:type="dxa"/>
+              <w:left w:w="0" w:type="dxa"/>
+              <w:right w:w="0" w:type="dxa"/>
+            </w:tcMar>
+            <w:vAlign w:val="center"/>
+          </w:tcPr>
+          <w:p>
+            <w:pPr>
+              <w:jc w:val="right"/>
+              <w:spacing w:after="0" w:before="0"/>
+              <w:ind w:firstLine="0" w:left="0" w:right="0"/>
+            </w:pPr>
+            <w:r xmlns:w="http://schemas.openxmlformats.org/wordprocessingml/2006/main" xmlns:wp="http://schemas.openxmlformats.org/drawingml/2006/wordprocessingDrawing" xmlns:r="http://schemas.openxmlformats.org/officeDocument/2006/relationships" xmlns:w14="http://schemas.microsoft.com/office/word/2010/wordml">
+              <w:rPr>
+                <w:rFonts w:ascii="courier new" w:hAnsi="courier new" w:eastAsia="courier new" w:cs="courier new"/>
+                <w:sz w:val="14"/>
+                <w:szCs w:val="14"/>
+                <w:color w:val="111111"/>
+              </w:rPr>
+              <w:t xml:space="preserve">0.869 (  -0.059,   1.799)</w:t>
+            </w:r>
+          </w:p>
+        </w:tc>
+        <w:tc>
+          <w:tcPr>
+            <w:tcBorders>
+              <w:bottom w:val="single" w:sz="4" w:space="0" w:color="000000"/>
+              <w:top w:val="single" w:sz="4" w:space="0" w:color="000000"/>
+              <w:left w:val="single" w:sz="4" w:space="0" w:color="000000"/>
+              <w:right w:val="single" w:sz="4" w:space="0" w:color="000000"/>
+            </w:tcBorders>
+            <w:shd w:val="clear" w:color="auto" w:fill="EFEFEF"/>
+            <w:tcMar>
+              <w:top w:w="0" w:type="dxa"/>
+              <w:bottom w:w="0" w:type="dxa"/>
+              <w:left w:w="0" w:type="dxa"/>
+              <w:right w:w="0" w:type="dxa"/>
+            </w:tcMar>
+            <w:vAlign w:val="center"/>
+          </w:tcPr>
+          <w:p>
+            <w:pPr>
+              <w:jc w:val="right"/>
+              <w:spacing w:after="0" w:before="0"/>
+              <w:ind w:firstLine="0" w:left="0" w:right="0"/>
+            </w:pPr>
+            <w:r xmlns:w="http://schemas.openxmlformats.org/wordprocessingml/2006/main" xmlns:wp="http://schemas.openxmlformats.org/drawingml/2006/wordprocessingDrawing" xmlns:r="http://schemas.openxmlformats.org/officeDocument/2006/relationships" xmlns:w14="http://schemas.microsoft.com/office/word/2010/wordml">
+              <w:rPr>
+                <w:rFonts w:ascii="courier new" w:hAnsi="courier new" w:eastAsia="courier new" w:cs="courier new"/>
+                <w:sz w:val="14"/>
+                <w:szCs w:val="14"/>
+                <w:color w:val="111111"/>
+              </w:rPr>
               <w:t xml:space="preserve"/>
-            </w:r>
-          </w:p>
-        </w:tc>
-        <w:tc>
-          <w:tcPr>
-            <w:tcBorders>
-              <w:bottom w:val="single" w:sz="4" w:space="0" w:color="000000"/>
-              <w:top w:val="single" w:sz="4" w:space="0" w:color="000000"/>
-              <w:left w:val="single" w:sz="4" w:space="0" w:color="000000"/>
-              <w:right w:val="single" w:sz="4" w:space="0" w:color="000000"/>
-            </w:tcBorders>
-            <w:shd w:val="clear" w:color="auto" w:fill="EFEFEF"/>
-            <w:tcMar>
-              <w:top w:w="0" w:type="dxa"/>
-              <w:bottom w:w="0" w:type="dxa"/>
-              <w:left w:w="0" w:type="dxa"/>
-              <w:right w:w="0" w:type="dxa"/>
-            </w:tcMar>
-            <w:vAlign w:val="center"/>
-          </w:tcPr>
-          <w:p>
-            <w:pPr>
-              <w:jc w:val="right"/>
-              <w:spacing w:after="0" w:before="0"/>
-              <w:ind w:firstLine="0" w:left="0" w:right="0"/>
-            </w:pPr>
-            <w:r xmlns:w="http://schemas.openxmlformats.org/wordprocessingml/2006/main" xmlns:wp="http://schemas.openxmlformats.org/drawingml/2006/wordprocessingDrawing" xmlns:r="http://schemas.openxmlformats.org/officeDocument/2006/relationships" xmlns:w14="http://schemas.microsoft.com/office/word/2010/wordml">
-              <w:rPr>
-                <w:rFonts w:ascii="courier new" w:hAnsi="courier new" w:eastAsia="courier new" w:cs="courier new"/>
-                <w:sz w:val="14"/>
-                <w:szCs w:val="14"/>
-                <w:color w:val="111111"/>
-              </w:rPr>
-              <w:t xml:space="preserve">0.274 (  -0.176,   0.726)</w:t>
-            </w:r>
-          </w:p>
-        </w:tc>
-        <w:tc>
-          <w:tcPr>
-            <w:tcBorders>
-              <w:bottom w:val="single" w:sz="4" w:space="0" w:color="000000"/>
-              <w:top w:val="single" w:sz="4" w:space="0" w:color="000000"/>
-              <w:left w:val="single" w:sz="4" w:space="0" w:color="000000"/>
-              <w:right w:val="single" w:sz="4" w:space="0" w:color="000000"/>
-            </w:tcBorders>
-            <w:shd w:val="clear" w:color="auto" w:fill="EFEFEF"/>
-            <w:tcMar>
-              <w:top w:w="0" w:type="dxa"/>
-              <w:bottom w:w="0" w:type="dxa"/>
-              <w:left w:w="0" w:type="dxa"/>
-              <w:right w:w="0" w:type="dxa"/>
-            </w:tcMar>
-            <w:vAlign w:val="center"/>
-          </w:tcPr>
-          <w:p>
-            <w:pPr>
-              <w:jc w:val="right"/>
-              <w:spacing w:after="0" w:before="0"/>
-              <w:ind w:firstLine="0" w:left="0" w:right="0"/>
-            </w:pPr>
-            <w:r xmlns:w="http://schemas.openxmlformats.org/wordprocessingml/2006/main" xmlns:wp="http://schemas.openxmlformats.org/drawingml/2006/wordprocessingDrawing" xmlns:r="http://schemas.openxmlformats.org/officeDocument/2006/relationships" xmlns:w14="http://schemas.microsoft.com/office/word/2010/wordml">
-              <w:rPr>
-                <w:rFonts w:ascii="courier new" w:hAnsi="courier new" w:eastAsia="courier new" w:cs="courier new"/>
-                <w:sz w:val="14"/>
-                <w:szCs w:val="14"/>
-                <w:color w:val="111111"/>
-              </w:rPr>
-              <w:t xml:space="preserve">-0.416 (  -1.104,   0.271)</w:t>
             </w:r>
           </w:p>
         </w:tc>
@@ -10160,7 +10349,7 @@
                 <w:szCs w:val="16"/>
                 <w:color w:val="111111"/>
               </w:rPr>
-              <w:t xml:space="preserve">IHD</w:t>
+              <w:t xml:space="preserve">uPCR</w:t>
             </w:r>
           </w:p>
         </w:tc>
@@ -10194,7 +10383,7 @@
                 <w:szCs w:val="14"/>
                 <w:color w:val="111111"/>
               </w:rPr>
-              <w:t xml:space="preserve">0.102 (  -0.041,   0.245)</w:t>
+              <w:t xml:space="preserve">0.125 (  -0.318,   0.569)</w:t>
             </w:r>
           </w:p>
         </w:tc>
@@ -10228,7 +10417,7 @@
                 <w:szCs w:val="14"/>
                 <w:color w:val="111111"/>
               </w:rPr>
-              <w:t xml:space="preserve">-0.077 (  -0.334,   0.179)</w:t>
+              <w:t xml:space="preserve">0.700 (   0.112,   1.288)</w:t>
             </w:r>
           </w:p>
         </w:tc>
@@ -10262,7 +10451,7 @@
                 <w:szCs w:val="14"/>
                 <w:color w:val="111111"/>
               </w:rPr>
-              <w:t xml:space="preserve">-0.097 (  -0.424,   0.228)</w:t>
+              <w:t xml:space="preserve">-0.108 (  -0.736,   0.519)</w:t>
             </w:r>
           </w:p>
         </w:tc>
@@ -10302,7 +10491,7 @@
                 <w:szCs w:val="16"/>
                 <w:color w:val="111111"/>
               </w:rPr>
-              <w:t xml:space="preserve">LD</w:t>
+              <w:t xml:space="preserve">uPCR Rate</w:t>
             </w:r>
           </w:p>
         </w:tc>
@@ -10336,7 +10525,7 @@
                 <w:szCs w:val="14"/>
                 <w:color w:val="111111"/>
               </w:rPr>
-              <w:t xml:space="preserve">-0.169 (  -0.578,   0.239)</w:t>
+              <w:t xml:space="preserve"/>
             </w:r>
           </w:p>
         </w:tc>
@@ -10370,7 +10559,7 @@
                 <w:szCs w:val="14"/>
                 <w:color w:val="111111"/>
               </w:rPr>
-              <w:t xml:space="preserve">-0.316 (  -0.731,   0.097)</w:t>
+              <w:t xml:space="preserve">-0.019 (  -0.045,   0.005)</w:t>
             </w:r>
           </w:p>
         </w:tc>
@@ -10404,7 +10593,7 @@
                 <w:szCs w:val="14"/>
                 <w:color w:val="111111"/>
               </w:rPr>
-              <w:t xml:space="preserve">-0.270 (  -0.858,   0.318)</w:t>
+              <w:t xml:space="preserve">0.036 (  -0.062,   0.136)</w:t>
             </w:r>
           </w:p>
         </w:tc>
@@ -10444,7 +10633,7 @@
                 <w:szCs w:val="16"/>
                 <w:color w:val="111111"/>
               </w:rPr>
-              <w:t xml:space="preserve">log(Age)</w:t>
+              <w:t xml:space="preserve">log(uPCR Rate)</w:t>
             </w:r>
           </w:p>
         </w:tc>
@@ -10478,7 +10667,7 @@
                 <w:szCs w:val="14"/>
                 <w:color w:val="111111"/>
               </w:rPr>
-              <w:t xml:space="preserve">-5.725 ( -17.969,   6.518)</w:t>
+              <w:t xml:space="preserve"/>
             </w:r>
           </w:p>
         </w:tc>
@@ -10512,7 +10701,7 @@
                 <w:szCs w:val="14"/>
                 <w:color w:val="111111"/>
               </w:rPr>
-              <w:t xml:space="preserve"/>
+              <w:t xml:space="preserve">0.218 (  -0.310,   0.747)</w:t>
             </w:r>
           </w:p>
         </w:tc>
@@ -10546,7 +10735,7 @@
                 <w:szCs w:val="14"/>
                 <w:color w:val="111111"/>
               </w:rPr>
-              <w:t xml:space="preserve"/>
+              <w:t xml:space="preserve">-0.198 (  -0.534,   0.137)</w:t>
             </w:r>
           </w:p>
         </w:tc>
@@ -10586,7 +10775,7 @@
                 <w:szCs w:val="16"/>
                 <w:color w:val="111111"/>
               </w:rPr>
-              <w:t xml:space="preserve">log.Calendar</w:t>
+              <w:t xml:space="preserve">DM</w:t>
             </w:r>
           </w:p>
         </w:tc>
@@ -10620,7 +10809,7 @@
                 <w:szCs w:val="14"/>
                 <w:color w:val="111111"/>
               </w:rPr>
-              <w:t xml:space="preserve">-0.144 (  -0.331,   0.041)</w:t>
+              <w:t xml:space="preserve">0.122 (  -0.011,   0.255)</w:t>
             </w:r>
           </w:p>
         </w:tc>
@@ -10654,7 +10843,7 @@
                 <w:szCs w:val="14"/>
                 <w:color w:val="111111"/>
               </w:rPr>
-              <w:t xml:space="preserve">-0.416 (  -0.682,  -0.150)</w:t>
+              <w:t xml:space="preserve">0.141 (  -0.074,   0.358)</w:t>
             </w:r>
           </w:p>
         </w:tc>
@@ -10688,7 +10877,7 @@
                 <w:szCs w:val="14"/>
                 <w:color w:val="111111"/>
               </w:rPr>
-              <w:t xml:space="preserve">0.254 (  -0.083,   0.592)</w:t>
+              <w:t xml:space="preserve">0.200 (  -0.096,   0.496)</w:t>
             </w:r>
           </w:p>
         </w:tc>
@@ -10728,7 +10917,7 @@
                 <w:szCs w:val="16"/>
                 <w:color w:val="111111"/>
               </w:rPr>
-              <w:t xml:space="preserve">log.eGFR.Rate</w:t>
+              <w:t xml:space="preserve">CCF</w:t>
             </w:r>
           </w:p>
         </w:tc>
@@ -10762,7 +10951,7 @@
                 <w:szCs w:val="14"/>
                 <w:color w:val="111111"/>
               </w:rPr>
-              <w:t xml:space="preserve">0.042 (  -0.125,   0.210)</w:t>
+              <w:t xml:space="preserve">-0.394 (  -0.535,  -0.253)</w:t>
             </w:r>
           </w:p>
         </w:tc>
@@ -10830,7 +11019,7 @@
                 <w:szCs w:val="14"/>
                 <w:color w:val="111111"/>
               </w:rPr>
-              <w:t xml:space="preserve">0.227 (  -0.770,   1.225)</w:t>
+              <w:t xml:space="preserve">-0.299 (  -0.597,  -0.002)</w:t>
             </w:r>
           </w:p>
         </w:tc>
@@ -11012,7 +11201,7 @@
                 <w:szCs w:val="16"/>
                 <w:color w:val="111111"/>
               </w:rPr>
-              <w:t xml:space="preserve">Phosphate</w:t>
+              <w:t xml:space="preserve">IHD</w:t>
             </w:r>
           </w:p>
         </w:tc>
@@ -11046,7 +11235,7 @@
                 <w:szCs w:val="14"/>
                 <w:color w:val="111111"/>
               </w:rPr>
-              <w:t xml:space="preserve">0.511 (   0.132,   0.890)</w:t>
+              <w:t xml:space="preserve">0.102 (  -0.041,   0.245)</w:t>
             </w:r>
           </w:p>
         </w:tc>
@@ -11080,7 +11269,7 @@
                 <w:szCs w:val="14"/>
                 <w:color w:val="111111"/>
               </w:rPr>
-              <w:t xml:space="preserve">0.869 (  -0.059,   1.799)</w:t>
+              <w:t xml:space="preserve">-0.077 (  -0.334,   0.179)</w:t>
             </w:r>
           </w:p>
         </w:tc>
@@ -11114,7 +11303,7 @@
                 <w:szCs w:val="14"/>
                 <w:color w:val="111111"/>
               </w:rPr>
-              <w:t xml:space="preserve"/>
+              <w:t xml:space="preserve">-0.097 (  -0.424,   0.228)</w:t>
             </w:r>
           </w:p>
         </w:tc>
@@ -11296,7 +11485,7 @@
                 <w:szCs w:val="16"/>
                 <w:color w:val="111111"/>
               </w:rPr>
-              <w:t xml:space="preserve">ST</w:t>
+              <w:t xml:space="preserve">CVA</w:t>
             </w:r>
           </w:p>
         </w:tc>
@@ -11330,7 +11519,7 @@
                 <w:szCs w:val="14"/>
                 <w:color w:val="111111"/>
               </w:rPr>
-              <w:t xml:space="preserve">-0.274 (  -0.431,  -0.117)</w:t>
+              <w:t xml:space="preserve">-0.070 (  -0.252,   0.111)</w:t>
             </w:r>
           </w:p>
         </w:tc>
@@ -11364,7 +11553,7 @@
                 <w:szCs w:val="14"/>
                 <w:color w:val="111111"/>
               </w:rPr>
-              <w:t xml:space="preserve">-0.181 (  -0.516,   0.153)</w:t>
+              <w:t xml:space="preserve"/>
             </w:r>
           </w:p>
         </w:tc>
@@ -11398,7 +11587,7 @@
                 <w:szCs w:val="14"/>
                 <w:color w:val="111111"/>
               </w:rPr>
-              <w:t xml:space="preserve">-0.278 (  -0.611,   0.055)</w:t>
+              <w:t xml:space="preserve">-0.168 (  -0.577,   0.240)</w:t>
             </w:r>
           </w:p>
         </w:tc>
@@ -11438,7 +11627,7 @@
                 <w:szCs w:val="16"/>
                 <w:color w:val="111111"/>
               </w:rPr>
-              <w:t xml:space="preserve">SBP</w:t>
+              <w:t xml:space="preserve">COPD</w:t>
             </w:r>
           </w:p>
         </w:tc>
@@ -11472,7 +11661,7 @@
                 <w:szCs w:val="14"/>
                 <w:color w:val="111111"/>
               </w:rPr>
-              <w:t xml:space="preserve">-0.001 (  -0.004,   0.002)</w:t>
+              <w:t xml:space="preserve">-0.289 (  -0.433,  -0.145)</w:t>
             </w:r>
           </w:p>
         </w:tc>
@@ -11506,7 +11695,7 @@
                 <w:szCs w:val="14"/>
                 <w:color w:val="111111"/>
               </w:rPr>
-              <w:t xml:space="preserve">0.005 (  -0.000,   0.011)</w:t>
+              <w:t xml:space="preserve"/>
             </w:r>
           </w:p>
         </w:tc>
@@ -11580,7 +11769,7 @@
                 <w:szCs w:val="16"/>
                 <w:color w:val="111111"/>
               </w:rPr>
-              <w:t xml:space="preserve">uPCR</w:t>
+              <w:t xml:space="preserve">LD</w:t>
             </w:r>
           </w:p>
         </w:tc>
@@ -11614,7 +11803,7 @@
                 <w:szCs w:val="14"/>
                 <w:color w:val="111111"/>
               </w:rPr>
-              <w:t xml:space="preserve">0.125 (  -0.318,   0.569)</w:t>
+              <w:t xml:space="preserve">-0.169 (  -0.578,   0.239)</w:t>
             </w:r>
           </w:p>
         </w:tc>
@@ -11648,7 +11837,7 @@
                 <w:szCs w:val="14"/>
                 <w:color w:val="111111"/>
               </w:rPr>
-              <w:t xml:space="preserve">0.700 (   0.112,   1.288)</w:t>
+              <w:t xml:space="preserve">-0.316 (  -0.731,   0.097)</w:t>
             </w:r>
           </w:p>
         </w:tc>
@@ -11682,7 +11871,7 @@
                 <w:szCs w:val="14"/>
                 <w:color w:val="111111"/>
               </w:rPr>
-              <w:t xml:space="preserve">-0.108 (  -0.736,   0.519)</w:t>
+              <w:t xml:space="preserve">-0.270 (  -0.858,   0.318)</w:t>
             </w:r>
           </w:p>
         </w:tc>
@@ -11722,7 +11911,7 @@
                 <w:szCs w:val="16"/>
                 <w:color w:val="111111"/>
               </w:rPr>
-              <w:t xml:space="preserve">log.uPCR.Rate</w:t>
+              <w:t xml:space="preserve">ST</w:t>
             </w:r>
           </w:p>
         </w:tc>
@@ -11756,7 +11945,7 @@
                 <w:szCs w:val="14"/>
                 <w:color w:val="111111"/>
               </w:rPr>
-              <w:t xml:space="preserve"/>
+              <w:t xml:space="preserve">-0.274 (  -0.431,  -0.117)</w:t>
             </w:r>
           </w:p>
         </w:tc>
@@ -11790,7 +11979,7 @@
                 <w:szCs w:val="14"/>
                 <w:color w:val="111111"/>
               </w:rPr>
-              <w:t xml:space="preserve">0.218 (  -0.310,   0.747)</w:t>
+              <w:t xml:space="preserve">-0.181 (  -0.516,   0.153)</w:t>
             </w:r>
           </w:p>
         </w:tc>
@@ -11824,7 +12013,7 @@
                 <w:szCs w:val="14"/>
                 <w:color w:val="111111"/>
               </w:rPr>
-              <w:t xml:space="preserve">-0.198 (  -0.534,   0.137)</w:t>
+              <w:t xml:space="preserve">-0.278 (  -0.611,   0.055)</w:t>
             </w:r>
           </w:p>
         </w:tc>
@@ -11864,7 +12053,7 @@
                 <w:szCs w:val="16"/>
                 <w:color w:val="111111"/>
               </w:rPr>
-              <w:t xml:space="preserve">uPCR.Rate</w:t>
+              <w:t xml:space="preserve">HT</w:t>
             </w:r>
           </w:p>
         </w:tc>
@@ -11932,7 +12121,7 @@
                 <w:szCs w:val="14"/>
                 <w:color w:val="111111"/>
               </w:rPr>
-              <w:t xml:space="preserve">-0.019 (  -0.045,   0.005)</w:t>
+              <w:t xml:space="preserve">0.274 (  -0.176,   0.726)</w:t>
             </w:r>
           </w:p>
         </w:tc>
@@ -11966,149 +12155,7 @@
                 <w:szCs w:val="14"/>
                 <w:color w:val="111111"/>
               </w:rPr>
-              <w:t xml:space="preserve">0.036 (  -0.062,   0.136)</w:t>
-            </w:r>
-          </w:p>
-        </w:tc>
-      </w:tr>
-      <w:tr>
-        <w:trPr>
-          <w:cantSplit/>
-          <w:trHeight w:val="283" w:hRule="auto"/>
-        </w:trPr>
-        <w:tc>
-          <w:tcPr>
-            <w:tcBorders>
-              <w:bottom w:val="single" w:sz="4" w:space="0" w:color="000000"/>
-              <w:top w:val="single" w:sz="4" w:space="0" w:color="000000"/>
-              <w:left w:val="single" w:sz="4" w:space="0" w:color="000000"/>
-              <w:right w:val="single" w:sz="4" w:space="0" w:color="000000"/>
-            </w:tcBorders>
-            <w:shd w:val="clear" w:color="auto" w:fill="EFEFEF"/>
-            <w:tcMar>
-              <w:top w:w="0" w:type="dxa"/>
-              <w:bottom w:w="0" w:type="dxa"/>
-              <w:left w:w="0" w:type="dxa"/>
-              <w:right w:w="0" w:type="dxa"/>
-            </w:tcMar>
-            <w:vAlign w:val="center"/>
-          </w:tcPr>
-          <w:p>
-            <w:pPr>
-              <w:jc w:val="left"/>
-              <w:spacing w:after="0" w:before="0"/>
-              <w:ind w:firstLine="0" w:left="0" w:right="0"/>
-            </w:pPr>
-            <w:r xmlns:w="http://schemas.openxmlformats.org/wordprocessingml/2006/main" xmlns:wp="http://schemas.openxmlformats.org/drawingml/2006/wordprocessingDrawing" xmlns:r="http://schemas.openxmlformats.org/officeDocument/2006/relationships" xmlns:w14="http://schemas.microsoft.com/office/word/2010/wordml">
-              <w:rPr>
-                <w:rFonts w:ascii="Garamond" w:hAnsi="Garamond" w:eastAsia="Garamond" w:cs="Garamond"/>
-                <w:sz w:val="16"/>
-                <w:szCs w:val="16"/>
-                <w:color w:val="111111"/>
-              </w:rPr>
-              <w:t xml:space="preserve">BMI</w:t>
-            </w:r>
-          </w:p>
-        </w:tc>
-        <w:tc>
-          <w:tcPr>
-            <w:tcBorders>
-              <w:bottom w:val="single" w:sz="4" w:space="0" w:color="000000"/>
-              <w:top w:val="single" w:sz="4" w:space="0" w:color="000000"/>
-              <w:left w:val="single" w:sz="4" w:space="0" w:color="000000"/>
-              <w:right w:val="single" w:sz="4" w:space="0" w:color="000000"/>
-            </w:tcBorders>
-            <w:shd w:val="clear" w:color="auto" w:fill="EFEFEF"/>
-            <w:tcMar>
-              <w:top w:w="0" w:type="dxa"/>
-              <w:bottom w:w="0" w:type="dxa"/>
-              <w:left w:w="0" w:type="dxa"/>
-              <w:right w:w="0" w:type="dxa"/>
-            </w:tcMar>
-            <w:vAlign w:val="center"/>
-          </w:tcPr>
-          <w:p>
-            <w:pPr>
-              <w:jc w:val="right"/>
-              <w:spacing w:after="0" w:before="0"/>
-              <w:ind w:firstLine="0" w:left="0" w:right="0"/>
-            </w:pPr>
-            <w:r xmlns:w="http://schemas.openxmlformats.org/wordprocessingml/2006/main" xmlns:wp="http://schemas.openxmlformats.org/drawingml/2006/wordprocessingDrawing" xmlns:r="http://schemas.openxmlformats.org/officeDocument/2006/relationships" xmlns:w14="http://schemas.microsoft.com/office/word/2010/wordml">
-              <w:rPr>
-                <w:rFonts w:ascii="courier new" w:hAnsi="courier new" w:eastAsia="courier new" w:cs="courier new"/>
-                <w:sz w:val="14"/>
-                <w:szCs w:val="14"/>
-                <w:color w:val="111111"/>
-              </w:rPr>
-              <w:t xml:space="preserve"/>
-            </w:r>
-          </w:p>
-        </w:tc>
-        <w:tc>
-          <w:tcPr>
-            <w:tcBorders>
-              <w:bottom w:val="single" w:sz="4" w:space="0" w:color="000000"/>
-              <w:top w:val="single" w:sz="4" w:space="0" w:color="000000"/>
-              <w:left w:val="single" w:sz="4" w:space="0" w:color="000000"/>
-              <w:right w:val="single" w:sz="4" w:space="0" w:color="000000"/>
-            </w:tcBorders>
-            <w:shd w:val="clear" w:color="auto" w:fill="EFEFEF"/>
-            <w:tcMar>
-              <w:top w:w="0" w:type="dxa"/>
-              <w:bottom w:w="0" w:type="dxa"/>
-              <w:left w:w="0" w:type="dxa"/>
-              <w:right w:w="0" w:type="dxa"/>
-            </w:tcMar>
-            <w:vAlign w:val="center"/>
-          </w:tcPr>
-          <w:p>
-            <w:pPr>
-              <w:jc w:val="right"/>
-              <w:spacing w:after="0" w:before="0"/>
-              <w:ind w:firstLine="0" w:left="0" w:right="0"/>
-            </w:pPr>
-            <w:r xmlns:w="http://schemas.openxmlformats.org/wordprocessingml/2006/main" xmlns:wp="http://schemas.openxmlformats.org/drawingml/2006/wordprocessingDrawing" xmlns:r="http://schemas.openxmlformats.org/officeDocument/2006/relationships" xmlns:w14="http://schemas.microsoft.com/office/word/2010/wordml">
-              <w:rPr>
-                <w:rFonts w:ascii="courier new" w:hAnsi="courier new" w:eastAsia="courier new" w:cs="courier new"/>
-                <w:sz w:val="14"/>
-                <w:szCs w:val="14"/>
-                <w:color w:val="111111"/>
-              </w:rPr>
-              <w:t xml:space="preserve"/>
-            </w:r>
-          </w:p>
-        </w:tc>
-        <w:tc>
-          <w:tcPr>
-            <w:tcBorders>
-              <w:bottom w:val="single" w:sz="4" w:space="0" w:color="000000"/>
-              <w:top w:val="single" w:sz="4" w:space="0" w:color="000000"/>
-              <w:left w:val="single" w:sz="4" w:space="0" w:color="000000"/>
-              <w:right w:val="single" w:sz="4" w:space="0" w:color="000000"/>
-            </w:tcBorders>
-            <w:shd w:val="clear" w:color="auto" w:fill="EFEFEF"/>
-            <w:tcMar>
-              <w:top w:w="0" w:type="dxa"/>
-              <w:bottom w:w="0" w:type="dxa"/>
-              <w:left w:w="0" w:type="dxa"/>
-              <w:right w:w="0" w:type="dxa"/>
-            </w:tcMar>
-            <w:vAlign w:val="center"/>
-          </w:tcPr>
-          <w:p>
-            <w:pPr>
-              <w:jc w:val="right"/>
-              <w:spacing w:after="0" w:before="0"/>
-              <w:ind w:firstLine="0" w:left="0" w:right="0"/>
-            </w:pPr>
-            <w:r xmlns:w="http://schemas.openxmlformats.org/wordprocessingml/2006/main" xmlns:wp="http://schemas.openxmlformats.org/drawingml/2006/wordprocessingDrawing" xmlns:r="http://schemas.openxmlformats.org/officeDocument/2006/relationships" xmlns:w14="http://schemas.microsoft.com/office/word/2010/wordml">
-              <w:rPr>
-                <w:rFonts w:ascii="courier new" w:hAnsi="courier new" w:eastAsia="courier new" w:cs="courier new"/>
-                <w:sz w:val="14"/>
-                <w:szCs w:val="14"/>
-                <w:color w:val="111111"/>
-              </w:rPr>
-              <w:t xml:space="preserve"/>
+              <w:t xml:space="preserve">-0.416 (  -1.104,   0.271)</w:t>
             </w:r>
           </w:p>
         </w:tc>
@@ -12146,94 +12193,377 @@
     </w:p>
     <w:p>
       <w:pPr>
-        <w:pStyle w:val="Heading2"/>
+        <w:pStyle w:val="BodyText"/>
       </w:pPr>
-      <w:bookmarkStart w:id="28" w:name="example"/>
-      <w:r>
-        <w:t xml:space="preserve">Example</w:t>
-      </w:r>
-      <w:bookmarkEnd w:id="28"/>
+      <w:r>
+        <w:t xml:space="preserve">[[1]]</w:t>
+      </w:r>
+      <w:r>
+        <w:t xml:space="preserve"> </w:t>
+      </w:r>
+      <w:r>
+        <w:t xml:space="preserve">function(x) exp(case_when(0 &lt;= t &amp; t &lt; 3 ~ 1.19795</w:t>
+      </w:r>
+      <w:r>
+        <w:rPr>
+          <w:i/>
+        </w:rPr>
+        <w:t xml:space="preserve">log(t)+17.68798,</w:t>
+      </w:r>
+      <w:r>
+        <w:rPr>
+          <w:i/>
+        </w:rPr>
+        <w:t xml:space="preserve"> </w:t>
+      </w:r>
+      <w:r>
+        <w:rPr>
+          <w:i/>
+        </w:rPr>
+        <w:t xml:space="preserve">3 &lt;= t &amp; t &lt; 443 ~ -9e-05</w:t>
+      </w:r>
+      <w:r>
+        <w:t xml:space="preserve">log(t)</w:t>
+      </w:r>
+      <w:r>
+        <w:rPr>
+          <w:vertAlign w:val="superscript"/>
+        </w:rPr>
+        <w:t xml:space="preserve">3+3e-04</w:t>
+      </w:r>
+      <w:r>
+        <w:rPr>
+          <w:i/>
+          <w:vertAlign w:val="superscript"/>
+        </w:rPr>
+        <w:t xml:space="preserve">log(t)</w:t>
+      </w:r>
+      <w:r>
+        <w:rPr>
+          <w:vertAlign w:val="superscript"/>
+          <w:i/>
+          <w:vertAlign w:val="superscript"/>
+        </w:rPr>
+        <w:t xml:space="preserve">2+1.19761</w:t>
+      </w:r>
+      <w:r>
+        <w:rPr>
+          <w:i/>
+          <w:vertAlign w:val="superscript"/>
+          <w:i/>
+          <w:vertAlign w:val="superscript"/>
+        </w:rPr>
+        <w:t xml:space="preserve">log(t)+17.68811,</w:t>
+      </w:r>
+      <w:r>
+        <w:rPr>
+          <w:i/>
+          <w:vertAlign w:val="superscript"/>
+          <w:i/>
+          <w:vertAlign w:val="superscript"/>
+        </w:rPr>
+        <w:t xml:space="preserve"> </w:t>
+      </w:r>
+      <w:r>
+        <w:rPr>
+          <w:i/>
+          <w:vertAlign w:val="superscript"/>
+          <w:i/>
+          <w:vertAlign w:val="superscript"/>
+        </w:rPr>
+        <w:t xml:space="preserve">443 &lt;= t &amp; t &lt; 873 ~ 0.15869</w:t>
+      </w:r>
+      <w:r>
+        <w:rPr>
+          <w:vertAlign w:val="superscript"/>
+          <w:i/>
+          <w:vertAlign w:val="superscript"/>
+        </w:rPr>
+        <w:t xml:space="preserve">log(t)</w:t>
+      </w:r>
+      <w:r>
+        <w:rPr>
+          <w:i/>
+          <w:vertAlign w:val="superscript"/>
+        </w:rPr>
+        <w:t xml:space="preserve">3-2.9019</w:t>
+      </w:r>
+      <w:r>
+        <w:rPr>
+          <w:vertAlign w:val="superscript"/>
+        </w:rPr>
+        <w:t xml:space="preserve">log(t)</w:t>
+      </w:r>
+      <w:r>
+        <w:t xml:space="preserve">2+18.88018</w:t>
+      </w:r>
+      <w:r>
+        <w:rPr>
+          <w:i/>
+        </w:rPr>
+        <w:t xml:space="preserve">log(t)-18.22403,</w:t>
+      </w:r>
+      <w:r>
+        <w:rPr>
+          <w:i/>
+        </w:rPr>
+        <w:t xml:space="preserve"> </w:t>
+      </w:r>
+      <w:r>
+        <w:rPr>
+          <w:i/>
+        </w:rPr>
+        <w:t xml:space="preserve">873 &lt;= t &amp; t &lt; 1295 ~ -0.30096</w:t>
+      </w:r>
+      <w:r>
+        <w:t xml:space="preserve">log(t)</w:t>
+      </w:r>
+      <w:r>
+        <w:rPr>
+          <w:vertAlign w:val="superscript"/>
+        </w:rPr>
+        <w:t xml:space="preserve">3+6.43659</w:t>
+      </w:r>
+      <w:r>
+        <w:rPr>
+          <w:i/>
+          <w:vertAlign w:val="superscript"/>
+        </w:rPr>
+        <w:t xml:space="preserve">log(t)</w:t>
+      </w:r>
+      <w:r>
+        <w:rPr>
+          <w:vertAlign w:val="superscript"/>
+          <w:i/>
+          <w:vertAlign w:val="superscript"/>
+        </w:rPr>
+        <w:t xml:space="preserve">2-44.36299</w:t>
+      </w:r>
+      <w:r>
+        <w:rPr>
+          <w:i/>
+          <w:vertAlign w:val="superscript"/>
+          <w:i/>
+          <w:vertAlign w:val="superscript"/>
+        </w:rPr>
+        <w:t xml:space="preserve">log(t)+124.54338,</w:t>
+      </w:r>
+      <w:r>
+        <w:rPr>
+          <w:i/>
+          <w:vertAlign w:val="superscript"/>
+          <w:i/>
+          <w:vertAlign w:val="superscript"/>
+        </w:rPr>
+        <w:t xml:space="preserve"> </w:t>
+      </w:r>
+      <w:r>
+        <w:rPr>
+          <w:i/>
+          <w:vertAlign w:val="superscript"/>
+          <w:i/>
+          <w:vertAlign w:val="superscript"/>
+        </w:rPr>
+        <w:t xml:space="preserve">1295 &lt;= t &amp; t &lt; 1876 ~ -0.04158</w:t>
+      </w:r>
+      <w:r>
+        <w:rPr>
+          <w:vertAlign w:val="superscript"/>
+          <w:i/>
+          <w:vertAlign w:val="superscript"/>
+        </w:rPr>
+        <w:t xml:space="preserve">log(t)</w:t>
+      </w:r>
+      <w:r>
+        <w:rPr>
+          <w:i/>
+          <w:vertAlign w:val="superscript"/>
+        </w:rPr>
+        <w:t xml:space="preserve">3+0.86028</w:t>
+      </w:r>
+      <w:r>
+        <w:rPr>
+          <w:vertAlign w:val="superscript"/>
+        </w:rPr>
+        <w:t xml:space="preserve">log(t)</w:t>
+      </w:r>
+      <w:r>
+        <w:t xml:space="preserve">2-4.40166</w:t>
+      </w:r>
+      <w:r>
+        <w:rPr>
+          <w:i/>
+        </w:rPr>
+        <w:t xml:space="preserve">log(t)+29.08554,</w:t>
+      </w:r>
+      <w:r>
+        <w:rPr>
+          <w:i/>
+        </w:rPr>
+        <w:t xml:space="preserve"> </w:t>
+      </w:r>
+      <w:r>
+        <w:rPr>
+          <w:i/>
+        </w:rPr>
+        <w:t xml:space="preserve">1876 &lt;= t &amp; t &lt; 2738 ~ 0.51263</w:t>
+      </w:r>
+      <w:r>
+        <w:t xml:space="preserve">log(t)</w:t>
+      </w:r>
+      <w:r>
+        <w:rPr>
+          <w:vertAlign w:val="superscript"/>
+        </w:rPr>
+        <w:t xml:space="preserve">3-11.67048</w:t>
+      </w:r>
+      <w:r>
+        <w:rPr>
+          <w:i/>
+          <w:vertAlign w:val="superscript"/>
+        </w:rPr>
+        <w:t xml:space="preserve">log(t)</w:t>
+      </w:r>
+      <w:r>
+        <w:rPr>
+          <w:vertAlign w:val="superscript"/>
+          <w:i/>
+          <w:vertAlign w:val="superscript"/>
+        </w:rPr>
+        <w:t xml:space="preserve">2+90.03919</w:t>
+      </w:r>
+      <w:r>
+        <w:rPr>
+          <w:i/>
+          <w:vertAlign w:val="superscript"/>
+          <w:i/>
+          <w:vertAlign w:val="superscript"/>
+        </w:rPr>
+        <w:t xml:space="preserve">log(t)-208.17245,</w:t>
+      </w:r>
+      <w:r>
+        <w:rPr>
+          <w:i/>
+          <w:vertAlign w:val="superscript"/>
+          <w:i/>
+          <w:vertAlign w:val="superscript"/>
+        </w:rPr>
+        <w:t xml:space="preserve"> </w:t>
+      </w:r>
+      <w:r>
+        <w:rPr>
+          <w:i/>
+          <w:vertAlign w:val="superscript"/>
+          <w:i/>
+          <w:vertAlign w:val="superscript"/>
+        </w:rPr>
+        <w:t xml:space="preserve">2738 &lt;= t &amp; t &lt; 5497 ~ -0.23992</w:t>
+      </w:r>
+      <w:r>
+        <w:rPr>
+          <w:vertAlign w:val="superscript"/>
+          <w:i/>
+          <w:vertAlign w:val="superscript"/>
+        </w:rPr>
+        <w:t xml:space="preserve">log(t)</w:t>
+      </w:r>
+      <w:r>
+        <w:rPr>
+          <w:i/>
+          <w:vertAlign w:val="superscript"/>
+        </w:rPr>
+        <w:t xml:space="preserve">3+6.19863</w:t>
+      </w:r>
+      <w:r>
+        <w:rPr>
+          <w:vertAlign w:val="superscript"/>
+        </w:rPr>
+        <w:t xml:space="preserve">log(t)</w:t>
+      </w:r>
+      <w:r>
+        <w:t xml:space="preserve">2-51.3924</w:t>
+      </w:r>
+      <w:r>
+        <w:rPr>
+          <w:i/>
+        </w:rPr>
+        <w:t xml:space="preserve">log(t)+164.96467,</w:t>
+      </w:r>
+      <w:r>
+        <w:rPr>
+          <w:i/>
+        </w:rPr>
+        <w:t xml:space="preserve"> </w:t>
+      </w:r>
+      <w:r>
+        <w:rPr>
+          <w:i/>
+        </w:rPr>
+        <w:t xml:space="preserve">5497 &lt;= t ~ 1.98997</w:t>
+      </w:r>
+      <w:r>
+        <w:t xml:space="preserve">log(t)+11.72244))</w:t>
+      </w:r>
+      <w:r>
+        <w:t xml:space="preserve"> </w:t>
+      </w:r>
+      <w:r>
+        <w:t xml:space="preserve">&lt;environment: 0x0000021a20af5a48&gt;</w:t>
+      </w:r>
+    </w:p>
+    <w:p>
+      <w:pPr>
+        <w:pStyle w:val="BodyText"/>
+      </w:pPr>
+      <w:r>
+        <w:t xml:space="preserve">[</w:t>
+      </w:r>
+      <w:r>
+        <w:rPr>
+          <w:b/>
+        </w:rPr>
+        <w:t xml:space="preserve">Baseline Hazards</w:t>
+      </w:r>
+      <w:r>
+        <w:t xml:space="preserve">]</w:t>
+      </w:r>
     </w:p>
     <w:p>
       <w:pPr>
         <w:pStyle w:val="Heading2"/>
       </w:pPr>
-      <w:bookmarkStart w:id="29" w:name="validation-1"/>
+      <w:bookmarkStart w:id="29" w:name="example-1"/>
+      <w:r>
+        <w:t xml:space="preserve">Example</w:t>
+      </w:r>
+      <w:bookmarkEnd w:id="29"/>
+    </w:p>
+    <w:p>
+      <w:pPr>
+        <w:pStyle w:val="Heading2"/>
+      </w:pPr>
+      <w:bookmarkStart w:id="30" w:name="validation-1"/>
       <w:r>
         <w:t xml:space="preserve">Validation</w:t>
       </w:r>
-      <w:bookmarkEnd w:id="29"/>
+      <w:bookmarkEnd w:id="30"/>
     </w:p>
     <w:p>
       <w:pPr>
         <w:pStyle w:val="Heading1"/>
       </w:pPr>
-      <w:bookmarkStart w:id="30" w:name="discussion"/>
+      <w:bookmarkStart w:id="31" w:name="discussion"/>
       <w:r>
         <w:t xml:space="preserve">Discussion</w:t>
       </w:r>
-      <w:bookmarkEnd w:id="30"/>
+      <w:bookmarkEnd w:id="31"/>
     </w:p>
     <w:p>
       <w:pPr>
         <w:pStyle w:val="FirstParagraph"/>
       </w:pPr>
       <w:r>
-        <w:t xml:space="preserve">Within our Multi-State Clinical Prediction Model, [</w:t>
-      </w:r>
-      <w:r>
-        <w:rPr>
-          <w:b/>
-        </w:rPr>
-        <w:t xml:space="preserve">covariate</w:t>
-      </w:r>
-      <w:r>
-        <w:t xml:space="preserve">], [</w:t>
-      </w:r>
-      <w:r>
-        <w:rPr>
-          <w:b/>
-        </w:rPr>
-        <w:t xml:space="preserve">covariate</w:t>
-      </w:r>
-      <w:r>
-        <w:t xml:space="preserve">] and [</w:t>
-      </w:r>
-      <w:r>
-        <w:rPr>
-          <w:b/>
-        </w:rPr>
-        <w:t xml:space="preserve">covariate</w:t>
-      </w:r>
-      <w:r>
-        <w:t xml:space="preserve">] had the largest effect on the predictions for patient outcomes. This was caused by the strong relationship between the time to [</w:t>
-      </w:r>
-      <w:r>
-        <w:rPr>
-          <w:b/>
-        </w:rPr>
-        <w:t xml:space="preserve">RRT(?)</w:t>
-      </w:r>
-      <w:r>
-        <w:t xml:space="preserve">] and the level of [</w:t>
-      </w:r>
-      <w:r>
-        <w:rPr>
-          <w:b/>
-        </w:rPr>
-        <w:t xml:space="preserve">covariate</w:t>
-      </w:r>
-      <w:r>
-        <w:t xml:space="preserve">], which also had a strong link to [</w:t>
-      </w:r>
-      <w:r>
-        <w:rPr>
-          <w:b/>
-        </w:rPr>
-        <w:t xml:space="preserve">mortality(?)</w:t>
-      </w:r>
-      <w:r>
-        <w:t xml:space="preserve">], after adjusting for the other covariates within our model.</w:t>
+        <w:t xml:space="preserve">We have used data provided by SKS to develop a Multi-State Clinical Prediction Model and then validated this model within the SKS and SERPR datasets. Within our Models, the cause of a patient’s renal disease had the widest effect on patient outcomes meaning that outcomes are highly dependent on ERA-EDTA classification of the diagnosis. Most groupings resuted in a lowered hazard of death and an increased hazard of RRT compared to the baseline of Systemic diseases.</w:t>
       </w:r>
     </w:p>
     <w:p>
@@ -12247,10 +12577,22 @@
         <w:rPr>
           <w:b/>
         </w:rPr>
-        <w:t xml:space="preserve">Describe the baseline hazards, seen in suppl. material</w:t>
-      </w:r>
-      <w:r>
-        <w:t xml:space="preserve">]</w:t>
+        <w:t xml:space="preserve">Baseline Hazards go up or down?</w:t>
+      </w:r>
+      <w:r>
+        <w:t xml:space="preserve">]r xx(</w:t>
+      </w:r>
+      <w:r>
+        <w:t xml:space="preserve">“</w:t>
+      </w:r>
+      <w:r>
+        <w:t xml:space="preserve">Validation results</w:t>
+      </w:r>
+      <w:r>
+        <w:t xml:space="preserve">”</w:t>
+      </w:r>
+      <w:r>
+        <w:t xml:space="preserve">)</w:t>
       </w:r>
     </w:p>
     <w:p>
@@ -12258,16 +12600,7 @@
         <w:pStyle w:val="BodyText"/>
       </w:pPr>
       <w:r>
-        <w:t xml:space="preserve">[</w:t>
-      </w:r>
-      <w:r>
-        <w:rPr>
-          <w:b/>
-        </w:rPr>
-        <w:t xml:space="preserve">Describe the validation results</w:t>
-      </w:r>
-      <w:r>
-        <w:t xml:space="preserve">]</w:t>
+        <w:t xml:space="preserve">Paragraph 2</w:t>
       </w:r>
     </w:p>
     <w:p>
@@ -12275,7 +12608,7 @@
         <w:pStyle w:val="BodyText"/>
       </w:pPr>
       <w:r>
-        <w:t xml:space="preserve">Paragraph 2</w:t>
+        <w:t xml:space="preserve">In all transitions relating to the</w:t>
       </w:r>
     </w:p>
     <w:p>
@@ -12291,7 +12624,7 @@
         <w:pStyle w:val="BodyText"/>
       </w:pPr>
       <w:r>
-        <w:t xml:space="preserve">Although the inclusion criteria for SKS were broad, the demographics of the local area resulted in homogeneity of ethnicity, which may create a limitation to the applicability of our model. The Renal Department at SRFT is a tertiary care facility for CKD sufferers and is well renowned for its capabilities of care meaning that it is likely to attract less-healthy patients, making the cohort of patients in the development population in worse condition than the general population of CKD patients.</w:t>
+        <w:t xml:space="preserve">Although the inclusion criteria for SKS were broad, the demographics of the local area resulted in homogeneity of ethnicity, which may create a limitation to the applicability of our model. The Renal Department at SRFT is a tertiary care facility for CKD sufferers and is well renowned for its capabilities of care meaning that it is likely to attract less-healthy patients from a wider catchment area, making the cohort of patients in the development population in worse condition than the general population of CKD patients.</w:t>
       </w:r>
     </w:p>
     <w:p>
@@ -12307,7 +12640,52 @@
         <w:pStyle w:val="BodyText"/>
       </w:pPr>
       <w:r>
-        <w:t xml:space="preserve">We have assumed a proportional hazards relationship between the predictors and probability of survival, which is considered by some to be a strong assumption to make, however we acknowledge this limitation, and the authors believe that it is mitigated by the flexibility that the assumption permits. In addition to the general PH assumption, the R-P model requires the assumption that the log cumulative hazard function follows a cubic spline, which is modelled as part of the regression. We did not assess the viability of these models as it was believed this assumption to make our results more understandable.</w:t>
+        <w:t xml:space="preserve">In the Five-State Model, We omitted the analysis of the Tx to Dead state due to the anticipated low number of events within the SKS dataset. The lowest number of events for a transition was therefore PD to Dead, which had only [</w:t>
+      </w:r>
+      <w:r>
+        <w:rPr>
+          <w:b/>
+        </w:rPr>
+        <w:t xml:space="preserve">Number of PD Events</w:t>
+      </w:r>
+      <w:r>
+        <w:t xml:space="preserve">]. Altogether, we considered [</w:t>
+      </w:r>
+      <w:r>
+        <w:rPr>
+          <w:b/>
+        </w:rPr>
+        <w:t xml:space="preserve">Number of covariates</w:t>
+      </w:r>
+      <w:r>
+        <w:t xml:space="preserve">] and so this equates to an EPV [</w:t>
+      </w:r>
+      <w:r>
+        <w:rPr>
+          <w:b/>
+        </w:rPr>
+        <w:t xml:space="preserve">EPV</w:t>
+      </w:r>
+      <w:r>
+        <w:t xml:space="preserve">], which is below the usual rule of thumb of 10 EPV. We also compared this to the work done by [</w:t>
+      </w:r>
+      <w:r>
+        <w:rPr>
+          <w:b/>
+        </w:rPr>
+        <w:t xml:space="preserve">Cite: Events-per for CPMs, Riley Group</w:t>
+      </w:r>
+      <w:r>
+        <w:t xml:space="preserve">] and, even with generous prior information, [</w:t>
+      </w:r>
+      <w:r>
+        <w:rPr>
+          <w:b/>
+        </w:rPr>
+        <w:t xml:space="preserve">Which models satisfied the criteria?</w:t>
+      </w:r>
+      <w:r>
+        <w:t xml:space="preserve">].</w:t>
       </w:r>
     </w:p>
     <w:p>
@@ -12315,7 +12693,7 @@
         <w:pStyle w:val="BodyText"/>
       </w:pPr>
       <w:r>
-        <w:t xml:space="preserve">Paragraph 4</w:t>
+        <w:t xml:space="preserve">We have assumed a proportional hazards relationship between the predictors and probability of survival, which is considered by some to be a strong assumption to make, however we acknowledge this limitation, and the authors believe that it is mitigated by the flexibility that the assumption permits. In addition to the general PH assumption, the R-P model requires the assumption that the log cumulative hazard function follows a cubic spline, which is modelled as part of the regression. We did not assess the viability of these models as it was believed this assumption to make our results more understandable.</w:t>
       </w:r>
     </w:p>
     <w:p>
@@ -12323,7 +12701,16 @@
         <w:pStyle w:val="BodyText"/>
       </w:pPr>
       <w:r>
-        <w:t xml:space="preserve">Paragraph 5</w:t>
+        <w:t xml:space="preserve">[</w:t>
+      </w:r>
+      <w:r>
+        <w:rPr>
+          <w:b/>
+        </w:rPr>
+        <w:t xml:space="preserve">More limitations</w:t>
+      </w:r>
+      <w:r>
+        <w:t xml:space="preserve">]</w:t>
       </w:r>
     </w:p>
     <w:p>
@@ -12331,7 +12718,7 @@
         <w:pStyle w:val="BodyText"/>
       </w:pPr>
       <w:r>
-        <w:t xml:space="preserve">Paragraph 6</w:t>
+        <w:t xml:space="preserve">Despite this, we believe that the advantages of such a model far outweigh these shortcomings.</w:t>
       </w:r>
     </w:p>
     <w:p>
@@ -12339,21 +12726,99 @@
         <w:pStyle w:val="BodyText"/>
       </w:pPr>
       <w:r>
-        <w:t xml:space="preserve">Paragraph 7</w:t>
+        <w:t xml:space="preserve">Compared to the raw internal validation, the model performance during the external validation was worse for all metrics. However, once adjusted for optimism, the results were much more cohesive which implies that the model is highly transportable to a new population without much alterations being required. Due to the differences in the healthcare systems of England and Scotland, it can be appreciated that despite the populations being similar, their care would be different enough to emphasise a larger difference between our populations than that shown in our (relatively homogeneous) populations [</w:t>
+      </w:r>
+      <w:r>
+        <w:rPr>
+          <w:b/>
+        </w:rPr>
+        <w:t xml:space="preserve">Cite: Kidney England vs Scotland</w:t>
+      </w:r>
+      <w:r>
+        <w:t xml:space="preserve">].</w:t>
+      </w:r>
+    </w:p>
+    <w:p>
+      <w:pPr>
+        <w:pStyle w:val="BodyText"/>
+      </w:pPr>
+      <w:r>
+        <w:t xml:space="preserve">Although not directly assessing causality in regards to state-transitions, our Three-State model can be used by clinicians to either expediate or delay transitions of patient onto RRT, if it is believed that this would be beneficial. Alternatively, the Five-State Model can be interpreted to provide information regarind</w:t>
+      </w:r>
+      <w:r>
+        <w:t xml:space="preserve"> </w:t>
+      </w:r>
+      <w:r>
+        <w:rPr>
+          <w:i/>
+        </w:rPr>
+        <w:t xml:space="preserve">which</w:t>
+      </w:r>
+      <w:r>
+        <w:t xml:space="preserve"> </w:t>
+      </w:r>
+      <w:r>
+        <w:t xml:space="preserve">treatment a patient should undergo.</w:t>
+      </w:r>
+    </w:p>
+    <w:p>
+      <w:pPr>
+        <w:pStyle w:val="BodyText"/>
+      </w:pPr>
+      <w:r>
+        <w:t xml:space="preserve">Further research would be needed to establish the efficacy of the use of such a model in clinical practice</w:t>
+      </w:r>
+      <w:r>
+        <w:t xml:space="preserve"> </w:t>
+      </w:r>
+      <w:r>
+        <w:rPr>
+          <w:b/>
+        </w:rPr>
+        <w:t xml:space="preserve">???</w:t>
+      </w:r>
+      <w:r>
+        <w:t xml:space="preserve"> </w:t>
+      </w:r>
+      <w:r>
+        <w:t xml:space="preserve">by comparing it to standard care and establishing whether the use of our model improves patient outcomes, however we have clearly demonstrated the</w:t>
+      </w:r>
+      <w:r>
+        <w:t xml:space="preserve"> </w:t>
+      </w:r>
+      <w:r>
+        <w:rPr>
+          <w:i/>
+        </w:rPr>
+        <w:t xml:space="preserve">effectiveness</w:t>
+      </w:r>
+      <w:r>
+        <w:t xml:space="preserve"> </w:t>
+      </w:r>
+      <w:r>
+        <w:t xml:space="preserve">of our model.</w:t>
+      </w:r>
+    </w:p>
+    <w:p>
+      <w:pPr>
+        <w:pStyle w:val="BodyText"/>
+      </w:pPr>
+      <w:r>
+        <w:t xml:space="preserve">All three models produced for this work performed well in terms of accuracy, calibration and discrimination when applied internally and externally. This shows directly that the models are suitable for use in populations similar to both our development and our validation datasets. It can also be concluded that the models can be transported to any population with a similar healthcare system to the UK.</w:t>
       </w:r>
     </w:p>
     <w:p>
       <w:pPr>
         <w:pStyle w:val="Heading1"/>
       </w:pPr>
-      <w:bookmarkStart w:id="31" w:name="references"/>
+      <w:bookmarkStart w:id="32" w:name="references"/>
       <w:r>
         <w:t xml:space="preserve">References</w:t>
       </w:r>
-      <w:bookmarkEnd w:id="31"/>
+      <w:bookmarkEnd w:id="32"/>
     </w:p>
-    <w:bookmarkStart w:id="173" w:name="refs"/>
-    <w:bookmarkStart w:id="32" w:name="ref-barron_chronic_2014-1"/>
+    <w:bookmarkStart w:id="174" w:name="refs"/>
+    <w:bookmarkStart w:id="33" w:name="ref-barron_chronic_2014-1"/>
     <w:p>
       <w:pPr>
         <w:pStyle w:val="Bibliography"/>
@@ -12362,8 +12827,8 @@
         <w:t xml:space="preserve">[1] E. Barron, “Chronic Kidney Disease (CKD) prevalence model,” Public Health England, Oct. 2014.</w:t>
       </w:r>
     </w:p>
-    <w:bookmarkEnd w:id="32"/>
-    <w:bookmarkStart w:id="34" w:name="ref-macneill_chapter_2018"/>
+    <w:bookmarkEnd w:id="33"/>
+    <w:bookmarkStart w:id="35" w:name="ref-macneill_chapter_2018"/>
     <w:p>
       <w:pPr>
         <w:pStyle w:val="Bibliography"/>
@@ -12386,7 +12851,7 @@
       <w:r>
         <w:t xml:space="preserve"> </w:t>
       </w:r>
-      <w:hyperlink r:id="rId33">
+      <w:hyperlink r:id="rId34">
         <w:r>
           <w:rPr>
             <w:rStyle w:val="Hyperlink"/>
@@ -12398,8 +12863,8 @@
         <w:t xml:space="preserve">.</w:t>
       </w:r>
     </w:p>
-    <w:bookmarkEnd w:id="34"/>
-    <w:bookmarkStart w:id="36" w:name="ref-hole_chapter_2018"/>
+    <w:bookmarkEnd w:id="35"/>
+    <w:bookmarkStart w:id="37" w:name="ref-hole_chapter_2018"/>
     <w:p>
       <w:pPr>
         <w:pStyle w:val="Bibliography"/>
@@ -12422,7 +12887,7 @@
       <w:r>
         <w:t xml:space="preserve"> </w:t>
       </w:r>
-      <w:hyperlink r:id="rId35">
+      <w:hyperlink r:id="rId36">
         <w:r>
           <w:rPr>
             <w:rStyle w:val="Hyperlink"/>
@@ -12434,8 +12899,8 @@
         <w:t xml:space="preserve">.</w:t>
       </w:r>
     </w:p>
-    <w:bookmarkEnd w:id="36"/>
-    <w:bookmarkStart w:id="38" w:name="ref-johnson_predicting_2007"/>
+    <w:bookmarkEnd w:id="37"/>
+    <w:bookmarkStart w:id="39" w:name="ref-johnson_predicting_2007"/>
     <w:p>
       <w:pPr>
         <w:pStyle w:val="Bibliography"/>
@@ -12458,7 +12923,7 @@
       <w:r>
         <w:t xml:space="preserve"> </w:t>
       </w:r>
-      <w:hyperlink r:id="rId37">
+      <w:hyperlink r:id="rId38">
         <w:r>
           <w:rPr>
             <w:rStyle w:val="Hyperlink"/>
@@ -12470,8 +12935,8 @@
         <w:t xml:space="preserve">.</w:t>
       </w:r>
     </w:p>
-    <w:bookmarkEnd w:id="38"/>
-    <w:bookmarkStart w:id="40" w:name="ref-landray_prediction_2010"/>
+    <w:bookmarkEnd w:id="39"/>
+    <w:bookmarkStart w:id="41" w:name="ref-landray_prediction_2010"/>
     <w:p>
       <w:pPr>
         <w:pStyle w:val="Bibliography"/>
@@ -12506,7 +12971,7 @@
       <w:r>
         <w:t xml:space="preserve"> </w:t>
       </w:r>
-      <w:hyperlink r:id="rId39">
+      <w:hyperlink r:id="rId40">
         <w:r>
           <w:rPr>
             <w:rStyle w:val="Hyperlink"/>
@@ -12518,8 +12983,8 @@
         <w:t xml:space="preserve">.</w:t>
       </w:r>
     </w:p>
-    <w:bookmarkEnd w:id="40"/>
-    <w:bookmarkStart w:id="42" w:name="ref-bansal_development_2015"/>
+    <w:bookmarkEnd w:id="41"/>
+    <w:bookmarkStart w:id="43" w:name="ref-bansal_development_2015"/>
     <w:p>
       <w:pPr>
         <w:pStyle w:val="Bibliography"/>
@@ -12554,7 +13019,7 @@
       <w:r>
         <w:t xml:space="preserve"> </w:t>
       </w:r>
-      <w:hyperlink r:id="rId41">
+      <w:hyperlink r:id="rId42">
         <w:r>
           <w:rPr>
             <w:rStyle w:val="Hyperlink"/>
@@ -12566,8 +13031,8 @@
         <w:t xml:space="preserve">.</w:t>
       </w:r>
     </w:p>
-    <w:bookmarkEnd w:id="42"/>
-    <w:bookmarkStart w:id="44" w:name="ref-marks_looking_2015"/>
+    <w:bookmarkEnd w:id="43"/>
+    <w:bookmarkStart w:id="45" w:name="ref-marks_looking_2015"/>
     <w:p>
       <w:pPr>
         <w:pStyle w:val="Bibliography"/>
@@ -12602,7 +13067,7 @@
       <w:r>
         <w:t xml:space="preserve"> </w:t>
       </w:r>
-      <w:hyperlink r:id="rId43">
+      <w:hyperlink r:id="rId44">
         <w:r>
           <w:rPr>
             <w:rStyle w:val="Hyperlink"/>
@@ -12614,8 +13079,8 @@
         <w:t xml:space="preserve">.</w:t>
       </w:r>
     </w:p>
-    <w:bookmarkEnd w:id="44"/>
-    <w:bookmarkStart w:id="46" w:name="ref-wick_clinical_2017"/>
+    <w:bookmarkEnd w:id="45"/>
+    <w:bookmarkStart w:id="47" w:name="ref-wick_clinical_2017"/>
     <w:p>
       <w:pPr>
         <w:pStyle w:val="Bibliography"/>
@@ -12650,7 +13115,7 @@
       <w:r>
         <w:t xml:space="preserve"> </w:t>
       </w:r>
-      <w:hyperlink r:id="rId45">
+      <w:hyperlink r:id="rId46">
         <w:r>
           <w:rPr>
             <w:rStyle w:val="Hyperlink"/>
@@ -12662,8 +13127,8 @@
         <w:t xml:space="preserve">.</w:t>
       </w:r>
     </w:p>
-    <w:bookmarkEnd w:id="46"/>
-    <w:bookmarkStart w:id="48" w:name="ref-johnson_predicting_2008"/>
+    <w:bookmarkEnd w:id="47"/>
+    <w:bookmarkStart w:id="49" w:name="ref-johnson_predicting_2008"/>
     <w:p>
       <w:pPr>
         <w:pStyle w:val="Bibliography"/>
@@ -12686,7 +13151,7 @@
       <w:r>
         <w:t xml:space="preserve"> </w:t>
       </w:r>
-      <w:hyperlink r:id="rId47">
+      <w:hyperlink r:id="rId48">
         <w:r>
           <w:rPr>
             <w:rStyle w:val="Hyperlink"/>
@@ -12698,8 +13163,8 @@
         <w:t xml:space="preserve">.</w:t>
       </w:r>
     </w:p>
-    <w:bookmarkEnd w:id="48"/>
-    <w:bookmarkStart w:id="50" w:name="ref-schroeder_predicting_2017"/>
+    <w:bookmarkEnd w:id="49"/>
+    <w:bookmarkStart w:id="51" w:name="ref-schroeder_predicting_2017"/>
     <w:p>
       <w:pPr>
         <w:pStyle w:val="Bibliography"/>
@@ -12734,7 +13199,7 @@
       <w:r>
         <w:t xml:space="preserve"> </w:t>
       </w:r>
-      <w:hyperlink r:id="rId49">
+      <w:hyperlink r:id="rId50">
         <w:r>
           <w:rPr>
             <w:rStyle w:val="Hyperlink"/>
@@ -12746,8 +13211,8 @@
         <w:t xml:space="preserve">.</w:t>
       </w:r>
     </w:p>
-    <w:bookmarkEnd w:id="50"/>
-    <w:bookmarkStart w:id="52" w:name="ref-kulkarni_transition_2017"/>
+    <w:bookmarkEnd w:id="51"/>
+    <w:bookmarkStart w:id="53" w:name="ref-kulkarni_transition_2017"/>
     <w:p>
       <w:pPr>
         <w:pStyle w:val="Bibliography"/>
@@ -12782,7 +13247,7 @@
       <w:r>
         <w:t xml:space="preserve"> </w:t>
       </w:r>
-      <w:hyperlink r:id="rId51">
+      <w:hyperlink r:id="rId52">
         <w:r>
           <w:rPr>
             <w:rStyle w:val="Hyperlink"/>
@@ -12794,8 +13259,8 @@
         <w:t xml:space="preserve">.</w:t>
       </w:r>
     </w:p>
-    <w:bookmarkEnd w:id="52"/>
-    <w:bookmarkStart w:id="54" w:name="ref-floege_development_2015"/>
+    <w:bookmarkEnd w:id="53"/>
+    <w:bookmarkStart w:id="55" w:name="ref-floege_development_2015"/>
     <w:p>
       <w:pPr>
         <w:pStyle w:val="Bibliography"/>
@@ -12830,7 +13295,7 @@
       <w:r>
         <w:t xml:space="preserve"> </w:t>
       </w:r>
-      <w:hyperlink r:id="rId53">
+      <w:hyperlink r:id="rId54">
         <w:r>
           <w:rPr>
             <w:rStyle w:val="Hyperlink"/>
@@ -12842,8 +13307,8 @@
         <w:t xml:space="preserve">.</w:t>
       </w:r>
     </w:p>
-    <w:bookmarkEnd w:id="54"/>
-    <w:bookmarkStart w:id="56" w:name="ref-hemke_survival_2013"/>
+    <w:bookmarkEnd w:id="55"/>
+    <w:bookmarkStart w:id="57" w:name="ref-hemke_survival_2013"/>
     <w:p>
       <w:pPr>
         <w:pStyle w:val="Bibliography"/>
@@ -12866,7 +13331,7 @@
       <w:r>
         <w:t xml:space="preserve"> </w:t>
       </w:r>
-      <w:hyperlink r:id="rId55">
+      <w:hyperlink r:id="rId56">
         <w:r>
           <w:rPr>
             <w:rStyle w:val="Hyperlink"/>
@@ -12878,8 +13343,8 @@
         <w:t xml:space="preserve">.</w:t>
       </w:r>
     </w:p>
-    <w:bookmarkEnd w:id="56"/>
-    <w:bookmarkStart w:id="58" w:name="ref-cao_predicting_2015"/>
+    <w:bookmarkEnd w:id="57"/>
+    <w:bookmarkStart w:id="59" w:name="ref-cao_predicting_2015"/>
     <w:p>
       <w:pPr>
         <w:pStyle w:val="Bibliography"/>
@@ -12914,7 +13379,7 @@
       <w:r>
         <w:t xml:space="preserve"> </w:t>
       </w:r>
-      <w:hyperlink r:id="rId57">
+      <w:hyperlink r:id="rId58">
         <w:r>
           <w:rPr>
             <w:rStyle w:val="Hyperlink"/>
@@ -12926,8 +13391,8 @@
         <w:t xml:space="preserve">.</w:t>
       </w:r>
     </w:p>
-    <w:bookmarkEnd w:id="58"/>
-    <w:bookmarkStart w:id="60" w:name="ref-tangri_predictive_2011"/>
+    <w:bookmarkEnd w:id="59"/>
+    <w:bookmarkStart w:id="61" w:name="ref-tangri_predictive_2011"/>
     <w:p>
       <w:pPr>
         <w:pStyle w:val="Bibliography"/>
@@ -12962,7 +13427,7 @@
       <w:r>
         <w:t xml:space="preserve"> </w:t>
       </w:r>
-      <w:hyperlink r:id="rId59">
+      <w:hyperlink r:id="rId60">
         <w:r>
           <w:rPr>
             <w:rStyle w:val="Hyperlink"/>
@@ -12974,8 +13439,8 @@
         <w:t xml:space="preserve">.</w:t>
       </w:r>
     </w:p>
-    <w:bookmarkEnd w:id="60"/>
-    <w:bookmarkStart w:id="62" w:name="ref-roy_statistical_2017"/>
+    <w:bookmarkEnd w:id="61"/>
+    <w:bookmarkStart w:id="63" w:name="ref-roy_statistical_2017"/>
     <w:p>
       <w:pPr>
         <w:pStyle w:val="Bibliography"/>
@@ -13010,7 +13475,7 @@
       <w:r>
         <w:t xml:space="preserve"> </w:t>
       </w:r>
-      <w:hyperlink r:id="rId61">
+      <w:hyperlink r:id="rId62">
         <w:r>
           <w:rPr>
             <w:rStyle w:val="Hyperlink"/>
@@ -13022,8 +13487,8 @@
         <w:t xml:space="preserve">.</w:t>
       </w:r>
     </w:p>
-    <w:bookmarkEnd w:id="62"/>
-    <w:bookmarkStart w:id="64" w:name="ref-tangri_dynamic_2017"/>
+    <w:bookmarkEnd w:id="63"/>
+    <w:bookmarkStart w:id="65" w:name="ref-tangri_dynamic_2017"/>
     <w:p>
       <w:pPr>
         <w:pStyle w:val="Bibliography"/>
@@ -13058,7 +13523,7 @@
       <w:r>
         <w:t xml:space="preserve"> </w:t>
       </w:r>
-      <w:hyperlink r:id="rId63">
+      <w:hyperlink r:id="rId64">
         <w:r>
           <w:rPr>
             <w:rStyle w:val="Hyperlink"/>
@@ -13070,8 +13535,8 @@
         <w:t xml:space="preserve">.</w:t>
       </w:r>
     </w:p>
-    <w:bookmarkEnd w:id="64"/>
-    <w:bookmarkStart w:id="66" w:name="ref-shlipak_cardiovascular_2005"/>
+    <w:bookmarkEnd w:id="65"/>
+    <w:bookmarkStart w:id="67" w:name="ref-shlipak_cardiovascular_2005"/>
     <w:p>
       <w:pPr>
         <w:pStyle w:val="Bibliography"/>
@@ -13106,7 +13571,7 @@
       <w:r>
         <w:t xml:space="preserve"> </w:t>
       </w:r>
-      <w:hyperlink r:id="rId65">
+      <w:hyperlink r:id="rId66">
         <w:r>
           <w:rPr>
             <w:rStyle w:val="Hyperlink"/>
@@ -13118,8 +13583,8 @@
         <w:t xml:space="preserve">.</w:t>
       </w:r>
     </w:p>
-    <w:bookmarkEnd w:id="66"/>
-    <w:bookmarkStart w:id="68" w:name="ref-weiner_framingham_2007"/>
+    <w:bookmarkEnd w:id="67"/>
+    <w:bookmarkStart w:id="69" w:name="ref-weiner_framingham_2007"/>
     <w:p>
       <w:pPr>
         <w:pStyle w:val="Bibliography"/>
@@ -13154,7 +13619,7 @@
       <w:r>
         <w:t xml:space="preserve"> </w:t>
       </w:r>
-      <w:hyperlink r:id="rId67">
+      <w:hyperlink r:id="rId68">
         <w:r>
           <w:rPr>
             <w:rStyle w:val="Hyperlink"/>
@@ -13166,8 +13631,8 @@
         <w:t xml:space="preserve">.</w:t>
       </w:r>
     </w:p>
-    <w:bookmarkEnd w:id="68"/>
-    <w:bookmarkStart w:id="70" w:name="ref-mcmurray_predictors_2011"/>
+    <w:bookmarkEnd w:id="69"/>
+    <w:bookmarkStart w:id="71" w:name="ref-mcmurray_predictors_2011"/>
     <w:p>
       <w:pPr>
         <w:pStyle w:val="Bibliography"/>
@@ -13202,7 +13667,7 @@
       <w:r>
         <w:t xml:space="preserve"> </w:t>
       </w:r>
-      <w:hyperlink r:id="rId69">
+      <w:hyperlink r:id="rId70">
         <w:r>
           <w:rPr>
             <w:rStyle w:val="Hyperlink"/>
@@ -13214,8 +13679,8 @@
         <w:t xml:space="preserve">.</w:t>
       </w:r>
     </w:p>
-    <w:bookmarkEnd w:id="70"/>
-    <w:bookmarkStart w:id="72" w:name="ref-grams_assessing_2013"/>
+    <w:bookmarkEnd w:id="71"/>
+    <w:bookmarkStart w:id="73" w:name="ref-grams_assessing_2013"/>
     <w:p>
       <w:pPr>
         <w:pStyle w:val="Bibliography"/>
@@ -13238,7 +13703,7 @@
       <w:r>
         <w:t xml:space="preserve"> </w:t>
       </w:r>
-      <w:hyperlink r:id="rId71">
+      <w:hyperlink r:id="rId72">
         <w:r>
           <w:rPr>
             <w:rStyle w:val="Hyperlink"/>
@@ -13250,8 +13715,8 @@
         <w:t xml:space="preserve">.</w:t>
       </w:r>
     </w:p>
-    <w:bookmarkEnd w:id="72"/>
-    <w:bookmarkStart w:id="74" w:name="ref-tangri_risk_2013"/>
+    <w:bookmarkEnd w:id="73"/>
+    <w:bookmarkStart w:id="75" w:name="ref-tangri_risk_2013"/>
     <w:p>
       <w:pPr>
         <w:pStyle w:val="Bibliography"/>
@@ -13286,7 +13751,7 @@
       <w:r>
         <w:t xml:space="preserve"> </w:t>
       </w:r>
-      <w:hyperlink r:id="rId73">
+      <w:hyperlink r:id="rId74">
         <w:r>
           <w:rPr>
             <w:rStyle w:val="Hyperlink"/>
@@ -13298,8 +13763,8 @@
         <w:t xml:space="preserve">.</w:t>
       </w:r>
     </w:p>
-    <w:bookmarkEnd w:id="74"/>
-    <w:bookmarkStart w:id="76" w:name="ref-ramspek_prediction_2017"/>
+    <w:bookmarkEnd w:id="75"/>
+    <w:bookmarkStart w:id="77" w:name="ref-ramspek_prediction_2017"/>
     <w:p>
       <w:pPr>
         <w:pStyle w:val="Bibliography"/>
@@ -13322,7 +13787,7 @@
       <w:r>
         <w:t xml:space="preserve"> </w:t>
       </w:r>
-      <w:hyperlink r:id="rId75">
+      <w:hyperlink r:id="rId76">
         <w:r>
           <w:rPr>
             <w:rStyle w:val="Hyperlink"/>
@@ -13334,8 +13799,8 @@
         <w:t xml:space="preserve">.</w:t>
       </w:r>
     </w:p>
-    <w:bookmarkEnd w:id="76"/>
-    <w:bookmarkStart w:id="78" w:name="ref-collins_transparent_2015"/>
+    <w:bookmarkEnd w:id="77"/>
+    <w:bookmarkStart w:id="79" w:name="ref-collins_transparent_2015"/>
     <w:p>
       <w:pPr>
         <w:pStyle w:val="Bibliography"/>
@@ -13358,7 +13823,7 @@
       <w:r>
         <w:t xml:space="preserve"> </w:t>
       </w:r>
-      <w:hyperlink r:id="rId77">
+      <w:hyperlink r:id="rId78">
         <w:r>
           <w:rPr>
             <w:rStyle w:val="Hyperlink"/>
@@ -13370,8 +13835,8 @@
         <w:t xml:space="preserve">.</w:t>
       </w:r>
     </w:p>
-    <w:bookmarkEnd w:id="78"/>
-    <w:bookmarkStart w:id="80" w:name="ref-bouwmeester_reporting_2012-1"/>
+    <w:bookmarkEnd w:id="79"/>
+    <w:bookmarkStart w:id="81" w:name="ref-bouwmeester_reporting_2012-1"/>
     <w:p>
       <w:pPr>
         <w:pStyle w:val="Bibliography"/>
@@ -13406,7 +13871,7 @@
       <w:r>
         <w:t xml:space="preserve"> </w:t>
       </w:r>
-      <w:hyperlink r:id="rId79">
+      <w:hyperlink r:id="rId80">
         <w:r>
           <w:rPr>
             <w:rStyle w:val="Hyperlink"/>
@@ -13418,8 +13883,8 @@
         <w:t xml:space="preserve">.</w:t>
       </w:r>
     </w:p>
-    <w:bookmarkEnd w:id="80"/>
-    <w:bookmarkStart w:id="82" w:name="ref-perotte_risk_2015"/>
+    <w:bookmarkEnd w:id="81"/>
+    <w:bookmarkStart w:id="83" w:name="ref-perotte_risk_2015"/>
     <w:p>
       <w:pPr>
         <w:pStyle w:val="Bibliography"/>
@@ -13442,7 +13907,7 @@
       <w:r>
         <w:t xml:space="preserve"> </w:t>
       </w:r>
-      <w:hyperlink r:id="rId81">
+      <w:hyperlink r:id="rId82">
         <w:r>
           <w:rPr>
             <w:rStyle w:val="Hyperlink"/>
@@ -13454,8 +13919,8 @@
         <w:t xml:space="preserve">.</w:t>
       </w:r>
     </w:p>
-    <w:bookmarkEnd w:id="82"/>
-    <w:bookmarkStart w:id="84" w:name="ref-steyerberg_prognosis_2013"/>
+    <w:bookmarkEnd w:id="83"/>
+    <w:bookmarkStart w:id="85" w:name="ref-steyerberg_prognosis_2013"/>
     <w:p>
       <w:pPr>
         <w:pStyle w:val="Bibliography"/>
@@ -13490,7 +13955,7 @@
       <w:r>
         <w:t xml:space="preserve"> </w:t>
       </w:r>
-      <w:hyperlink r:id="rId83">
+      <w:hyperlink r:id="rId84">
         <w:r>
           <w:rPr>
             <w:rStyle w:val="Hyperlink"/>
@@ -13502,8 +13967,8 @@
         <w:t xml:space="preserve">.</w:t>
       </w:r>
     </w:p>
-    <w:bookmarkEnd w:id="84"/>
-    <w:bookmarkStart w:id="86" w:name="ref-begun_identification_2013"/>
+    <w:bookmarkEnd w:id="85"/>
+    <w:bookmarkStart w:id="87" w:name="ref-begun_identification_2013"/>
     <w:p>
       <w:pPr>
         <w:pStyle w:val="Bibliography"/>
@@ -13526,7 +13991,7 @@
       <w:r>
         <w:t xml:space="preserve"> </w:t>
       </w:r>
-      <w:hyperlink r:id="rId85">
+      <w:hyperlink r:id="rId86">
         <w:r>
           <w:rPr>
             <w:rStyle w:val="Hyperlink"/>
@@ -13538,8 +14003,8 @@
         <w:t xml:space="preserve">.</w:t>
       </w:r>
     </w:p>
-    <w:bookmarkEnd w:id="86"/>
-    <w:bookmarkStart w:id="88" w:name="ref-allen_chronic_2014"/>
+    <w:bookmarkEnd w:id="87"/>
+    <w:bookmarkStart w:id="89" w:name="ref-allen_chronic_2014"/>
     <w:p>
       <w:pPr>
         <w:pStyle w:val="Bibliography"/>
@@ -13562,7 +14027,7 @@
       <w:r>
         <w:t xml:space="preserve"> </w:t>
       </w:r>
-      <w:hyperlink r:id="rId87">
+      <w:hyperlink r:id="rId88">
         <w:r>
           <w:rPr>
             <w:rStyle w:val="Hyperlink"/>
@@ -13574,8 +14039,8 @@
         <w:t xml:space="preserve">.</w:t>
       </w:r>
     </w:p>
-    <w:bookmarkEnd w:id="88"/>
-    <w:bookmarkStart w:id="90" w:name="ref-grams_predicting_2018"/>
+    <w:bookmarkEnd w:id="89"/>
+    <w:bookmarkStart w:id="91" w:name="ref-grams_predicting_2018"/>
     <w:p>
       <w:pPr>
         <w:pStyle w:val="Bibliography"/>
@@ -13610,7 +14075,7 @@
       <w:r>
         <w:t xml:space="preserve"> </w:t>
       </w:r>
-      <w:hyperlink r:id="rId89">
+      <w:hyperlink r:id="rId90">
         <w:r>
           <w:rPr>
             <w:rStyle w:val="Hyperlink"/>
@@ -13622,8 +14087,8 @@
         <w:t xml:space="preserve">.</w:t>
       </w:r>
     </w:p>
-    <w:bookmarkEnd w:id="90"/>
-    <w:bookmarkStart w:id="92" w:name="ref-altman_problems_1994-1"/>
+    <w:bookmarkEnd w:id="91"/>
+    <w:bookmarkStart w:id="93" w:name="ref-altman_problems_1994-1"/>
     <w:p>
       <w:pPr>
         <w:pStyle w:val="Bibliography"/>
@@ -13646,7 +14111,7 @@
       <w:r>
         <w:t xml:space="preserve"> </w:t>
       </w:r>
-      <w:hyperlink r:id="rId91">
+      <w:hyperlink r:id="rId92">
         <w:r>
           <w:rPr>
             <w:rStyle w:val="Hyperlink"/>
@@ -13658,8 +14123,8 @@
         <w:t xml:space="preserve">.</w:t>
       </w:r>
     </w:p>
-    <w:bookmarkEnd w:id="92"/>
-    <w:bookmarkStart w:id="94" w:name="ref-altman_dangers_1994-1"/>
+    <w:bookmarkEnd w:id="93"/>
+    <w:bookmarkStart w:id="95" w:name="ref-altman_dangers_1994-1"/>
     <w:p>
       <w:pPr>
         <w:pStyle w:val="Bibliography"/>
@@ -13682,7 +14147,7 @@
       <w:r>
         <w:t xml:space="preserve"> </w:t>
       </w:r>
-      <w:hyperlink r:id="rId93">
+      <w:hyperlink r:id="rId94">
         <w:r>
           <w:rPr>
             <w:rStyle w:val="Hyperlink"/>
@@ -13694,8 +14159,8 @@
         <w:t xml:space="preserve">.</w:t>
       </w:r>
     </w:p>
-    <w:bookmarkEnd w:id="94"/>
-    <w:bookmarkStart w:id="96" w:name="ref-altman_cost_2006-1"/>
+    <w:bookmarkEnd w:id="95"/>
+    <w:bookmarkStart w:id="97" w:name="ref-altman_cost_2006-1"/>
     <w:p>
       <w:pPr>
         <w:pStyle w:val="Bibliography"/>
@@ -13718,7 +14183,7 @@
       <w:r>
         <w:t xml:space="preserve"> </w:t>
       </w:r>
-      <w:hyperlink r:id="rId95">
+      <w:hyperlink r:id="rId96">
         <w:r>
           <w:rPr>
             <w:rStyle w:val="Hyperlink"/>
@@ -13730,8 +14195,8 @@
         <w:t xml:space="preserve">.</w:t>
       </w:r>
     </w:p>
-    <w:bookmarkEnd w:id="96"/>
-    <w:bookmarkStart w:id="98" w:name="ref-bennette_against_2012-1"/>
+    <w:bookmarkEnd w:id="97"/>
+    <w:bookmarkStart w:id="99" w:name="ref-bennette_against_2012-1"/>
     <w:p>
       <w:pPr>
         <w:pStyle w:val="Bibliography"/>
@@ -13754,7 +14219,7 @@
       <w:r>
         <w:t xml:space="preserve"> </w:t>
       </w:r>
-      <w:hyperlink r:id="rId97">
+      <w:hyperlink r:id="rId98">
         <w:r>
           <w:rPr>
             <w:rStyle w:val="Hyperlink"/>
@@ -13766,8 +14231,8 @@
         <w:t xml:space="preserve">.</w:t>
       </w:r>
     </w:p>
-    <w:bookmarkEnd w:id="98"/>
-    <w:bookmarkStart w:id="99" w:name="ref-butts_chopped_2009-1"/>
+    <w:bookmarkEnd w:id="99"/>
+    <w:bookmarkStart w:id="100" w:name="ref-butts_chopped_2009-1"/>
     <w:p>
       <w:pPr>
         <w:pStyle w:val="Bibliography"/>
@@ -13788,8 +14253,8 @@
         <w:t xml:space="preserve">, New York, NY, US: Routledge/Taylor &amp; Francis Group, 2009, pp. 361–386.</w:t>
       </w:r>
     </w:p>
-    <w:bookmarkEnd w:id="99"/>
-    <w:bookmarkStart w:id="101" w:name="ref-cumberland_ophthalmic_2014-1"/>
+    <w:bookmarkEnd w:id="100"/>
+    <w:bookmarkStart w:id="102" w:name="ref-cumberland_ophthalmic_2014-1"/>
     <w:p>
       <w:pPr>
         <w:pStyle w:val="Bibliography"/>
@@ -13824,7 +14289,7 @@
       <w:r>
         <w:t xml:space="preserve"> </w:t>
       </w:r>
-      <w:hyperlink r:id="rId100">
+      <w:hyperlink r:id="rId101">
         <w:r>
           <w:rPr>
             <w:rStyle w:val="Hyperlink"/>
@@ -13836,8 +14301,8 @@
         <w:t xml:space="preserve">.</w:t>
       </w:r>
     </w:p>
-    <w:bookmarkEnd w:id="101"/>
-    <w:bookmarkStart w:id="103" w:name="ref-dawson_dichotomizing_2012-1"/>
+    <w:bookmarkEnd w:id="102"/>
+    <w:bookmarkStart w:id="104" w:name="ref-dawson_dichotomizing_2012-1"/>
     <w:p>
       <w:pPr>
         <w:pStyle w:val="Bibliography"/>
@@ -13860,7 +14325,7 @@
       <w:r>
         <w:t xml:space="preserve"> </w:t>
       </w:r>
-      <w:hyperlink r:id="rId102">
+      <w:hyperlink r:id="rId103">
         <w:r>
           <w:rPr>
             <w:rStyle w:val="Hyperlink"/>
@@ -13872,8 +14337,8 @@
         <w:t xml:space="preserve">.</w:t>
       </w:r>
     </w:p>
-    <w:bookmarkEnd w:id="103"/>
-    <w:bookmarkStart w:id="105" w:name="ref-dinero_seven_1996-1"/>
+    <w:bookmarkEnd w:id="104"/>
+    <w:bookmarkStart w:id="106" w:name="ref-dinero_seven_1996-1"/>
     <w:p>
       <w:pPr>
         <w:pStyle w:val="Bibliography"/>
@@ -13896,7 +14361,7 @@
       <w:r>
         <w:t xml:space="preserve"> </w:t>
       </w:r>
-      <w:hyperlink r:id="rId104">
+      <w:hyperlink r:id="rId105">
         <w:r>
           <w:rPr>
             <w:rStyle w:val="Hyperlink"/>
@@ -13908,8 +14373,8 @@
         <w:t xml:space="preserve">.</w:t>
       </w:r>
     </w:p>
-    <w:bookmarkEnd w:id="105"/>
-    <w:bookmarkStart w:id="107" w:name="ref-irwin_negative_2003"/>
+    <w:bookmarkEnd w:id="106"/>
+    <w:bookmarkStart w:id="108" w:name="ref-irwin_negative_2003"/>
     <w:p>
       <w:pPr>
         <w:pStyle w:val="Bibliography"/>
@@ -13932,7 +14397,7 @@
       <w:r>
         <w:t xml:space="preserve"> </w:t>
       </w:r>
-      <w:hyperlink r:id="rId106">
+      <w:hyperlink r:id="rId107">
         <w:r>
           <w:rPr>
             <w:rStyle w:val="Hyperlink"/>
@@ -13944,8 +14409,8 @@
         <w:t xml:space="preserve">.</w:t>
       </w:r>
     </w:p>
-    <w:bookmarkEnd w:id="107"/>
-    <w:bookmarkStart w:id="109" w:name="ref-kuss_danger_2013"/>
+    <w:bookmarkEnd w:id="108"/>
+    <w:bookmarkStart w:id="110" w:name="ref-kuss_danger_2013"/>
     <w:p>
       <w:pPr>
         <w:pStyle w:val="Bibliography"/>
@@ -13968,7 +14433,7 @@
       <w:r>
         <w:t xml:space="preserve"> </w:t>
       </w:r>
-      <w:hyperlink r:id="rId108">
+      <w:hyperlink r:id="rId109">
         <w:r>
           <w:rPr>
             <w:rStyle w:val="Hyperlink"/>
@@ -13980,8 +14445,8 @@
         <w:t xml:space="preserve">.</w:t>
       </w:r>
     </w:p>
-    <w:bookmarkEnd w:id="109"/>
-    <w:bookmarkStart w:id="111" w:name="ref-metze_dichotomization_2008"/>
+    <w:bookmarkEnd w:id="110"/>
+    <w:bookmarkStart w:id="112" w:name="ref-metze_dichotomization_2008"/>
     <w:p>
       <w:pPr>
         <w:pStyle w:val="Bibliography"/>
@@ -14004,7 +14469,7 @@
       <w:r>
         <w:t xml:space="preserve"> </w:t>
       </w:r>
-      <w:hyperlink r:id="rId110">
+      <w:hyperlink r:id="rId111">
         <w:r>
           <w:rPr>
             <w:rStyle w:val="Hyperlink"/>
@@ -14016,8 +14481,8 @@
         <w:t xml:space="preserve">.</w:t>
       </w:r>
     </w:p>
-    <w:bookmarkEnd w:id="111"/>
-    <w:bookmarkStart w:id="113" w:name="ref-naggara_analysis_2011"/>
+    <w:bookmarkEnd w:id="112"/>
+    <w:bookmarkStart w:id="114" w:name="ref-naggara_analysis_2011"/>
     <w:p>
       <w:pPr>
         <w:pStyle w:val="Bibliography"/>
@@ -14040,7 +14505,7 @@
       <w:r>
         <w:t xml:space="preserve"> </w:t>
       </w:r>
-      <w:hyperlink r:id="rId112">
+      <w:hyperlink r:id="rId113">
         <w:r>
           <w:rPr>
             <w:rStyle w:val="Hyperlink"/>
@@ -14052,8 +14517,8 @@
         <w:t xml:space="preserve">.</w:t>
       </w:r>
     </w:p>
-    <w:bookmarkEnd w:id="113"/>
-    <w:bookmarkStart w:id="115" w:name="ref-owen_why_2005"/>
+    <w:bookmarkEnd w:id="114"/>
+    <w:bookmarkStart w:id="116" w:name="ref-owen_why_2005"/>
     <w:p>
       <w:pPr>
         <w:pStyle w:val="Bibliography"/>
@@ -14076,7 +14541,7 @@
       <w:r>
         <w:t xml:space="preserve"> </w:t>
       </w:r>
-      <w:hyperlink r:id="rId114">
+      <w:hyperlink r:id="rId115">
         <w:r>
           <w:rPr>
             <w:rStyle w:val="Hyperlink"/>
@@ -14088,8 +14553,8 @@
         <w:t xml:space="preserve">.</w:t>
       </w:r>
     </w:p>
-    <w:bookmarkEnd w:id="115"/>
-    <w:bookmarkStart w:id="117" w:name="ref-royston_dichotomizing_2006"/>
+    <w:bookmarkEnd w:id="116"/>
+    <w:bookmarkStart w:id="118" w:name="ref-royston_dichotomizing_2006"/>
     <w:p>
       <w:pPr>
         <w:pStyle w:val="Bibliography"/>
@@ -14112,7 +14577,7 @@
       <w:r>
         <w:t xml:space="preserve"> </w:t>
       </w:r>
-      <w:hyperlink r:id="rId116">
+      <w:hyperlink r:id="rId117">
         <w:r>
           <w:rPr>
             <w:rStyle w:val="Hyperlink"/>
@@ -14124,8 +14589,8 @@
         <w:t xml:space="preserve">.</w:t>
       </w:r>
     </w:p>
-    <w:bookmarkEnd w:id="117"/>
-    <w:bookmarkStart w:id="119" w:name="ref-schellingerhout_categorizing_2009"/>
+    <w:bookmarkEnd w:id="118"/>
+    <w:bookmarkStart w:id="120" w:name="ref-schellingerhout_categorizing_2009"/>
     <w:p>
       <w:pPr>
         <w:pStyle w:val="Bibliography"/>
@@ -14148,7 +14613,7 @@
       <w:r>
         <w:t xml:space="preserve"> </w:t>
       </w:r>
-      <w:hyperlink r:id="rId118">
+      <w:hyperlink r:id="rId119">
         <w:r>
           <w:rPr>
             <w:rStyle w:val="Hyperlink"/>
@@ -14160,8 +14625,8 @@
         <w:t xml:space="preserve">.</w:t>
       </w:r>
     </w:p>
-    <w:bookmarkEnd w:id="119"/>
-    <w:bookmarkStart w:id="121" w:name="ref-streiner_breaking_2002"/>
+    <w:bookmarkEnd w:id="120"/>
+    <w:bookmarkStart w:id="122" w:name="ref-streiner_breaking_2002"/>
     <w:p>
       <w:pPr>
         <w:pStyle w:val="Bibliography"/>
@@ -14184,7 +14649,7 @@
       <w:r>
         <w:t xml:space="preserve"> </w:t>
       </w:r>
-      <w:hyperlink r:id="rId120">
+      <w:hyperlink r:id="rId121">
         <w:r>
           <w:rPr>
             <w:rStyle w:val="Hyperlink"/>
@@ -14196,8 +14661,8 @@
         <w:t xml:space="preserve">.</w:t>
       </w:r>
     </w:p>
-    <w:bookmarkEnd w:id="121"/>
-    <w:bookmarkStart w:id="123" w:name="ref-van_walraven_leave_2008"/>
+    <w:bookmarkEnd w:id="122"/>
+    <w:bookmarkStart w:id="124" w:name="ref-van_walraven_leave_2008"/>
     <w:p>
       <w:pPr>
         <w:pStyle w:val="Bibliography"/>
@@ -14220,7 +14685,7 @@
       <w:r>
         <w:t xml:space="preserve"> </w:t>
       </w:r>
-      <w:hyperlink r:id="rId122">
+      <w:hyperlink r:id="rId123">
         <w:r>
           <w:rPr>
             <w:rStyle w:val="Hyperlink"/>
@@ -14232,8 +14697,8 @@
         <w:t xml:space="preserve">.</w:t>
       </w:r>
     </w:p>
-    <w:bookmarkEnd w:id="123"/>
-    <w:bookmarkStart w:id="125" w:name="ref-vintzileos_anathema_2014"/>
+    <w:bookmarkEnd w:id="124"/>
+    <w:bookmarkStart w:id="126" w:name="ref-vintzileos_anathema_2014"/>
     <w:p>
       <w:pPr>
         <w:pStyle w:val="Bibliography"/>
@@ -14256,7 +14721,7 @@
       <w:r>
         <w:t xml:space="preserve"> </w:t>
       </w:r>
-      <w:hyperlink r:id="rId124">
+      <w:hyperlink r:id="rId125">
         <w:r>
           <w:rPr>
             <w:rStyle w:val="Hyperlink"/>
@@ -14268,8 +14733,8 @@
         <w:t xml:space="preserve">.</w:t>
       </w:r>
     </w:p>
-    <w:bookmarkEnd w:id="125"/>
-    <w:bookmarkStart w:id="126" w:name="ref-weinberg_how_1995"/>
+    <w:bookmarkEnd w:id="126"/>
+    <w:bookmarkStart w:id="127" w:name="ref-weinberg_how_1995"/>
     <w:p>
       <w:pPr>
         <w:pStyle w:val="Bibliography"/>
@@ -14290,8 +14755,8 @@
         <w:t xml:space="preserve">, vol. 6, no. 4, pp. 345–347, 1995.</w:t>
       </w:r>
     </w:p>
-    <w:bookmarkEnd w:id="126"/>
-    <w:bookmarkStart w:id="128" w:name="ref-altman_prognosis_2009"/>
+    <w:bookmarkEnd w:id="127"/>
+    <w:bookmarkStart w:id="129" w:name="ref-altman_prognosis_2009"/>
     <w:p>
       <w:pPr>
         <w:pStyle w:val="Bibliography"/>
@@ -14314,7 +14779,7 @@
       <w:r>
         <w:t xml:space="preserve"> </w:t>
       </w:r>
-      <w:hyperlink r:id="rId127">
+      <w:hyperlink r:id="rId128">
         <w:r>
           <w:rPr>
             <w:rStyle w:val="Hyperlink"/>
@@ -14326,8 +14791,8 @@
         <w:t xml:space="preserve">.</w:t>
       </w:r>
     </w:p>
-    <w:bookmarkEnd w:id="128"/>
-    <w:bookmarkStart w:id="130" w:name="ref-royston_prognosis_2009"/>
+    <w:bookmarkEnd w:id="129"/>
+    <w:bookmarkStart w:id="131" w:name="ref-royston_prognosis_2009"/>
     <w:p>
       <w:pPr>
         <w:pStyle w:val="Bibliography"/>
@@ -14350,7 +14815,7 @@
       <w:r>
         <w:t xml:space="preserve"> </w:t>
       </w:r>
-      <w:hyperlink r:id="rId129">
+      <w:hyperlink r:id="rId130">
         <w:r>
           <w:rPr>
             <w:rStyle w:val="Hyperlink"/>
@@ -14362,8 +14827,8 @@
         <w:t xml:space="preserve">.</w:t>
       </w:r>
     </w:p>
-    <w:bookmarkEnd w:id="130"/>
-    <w:bookmarkStart w:id="132" w:name="ref-hoefield_factors_2010"/>
+    <w:bookmarkEnd w:id="131"/>
+    <w:bookmarkStart w:id="133" w:name="ref-hoefield_factors_2010"/>
     <w:p>
       <w:pPr>
         <w:pStyle w:val="Bibliography"/>
@@ -14398,7 +14863,7 @@
       <w:r>
         <w:t xml:space="preserve"> </w:t>
       </w:r>
-      <w:hyperlink r:id="rId131">
+      <w:hyperlink r:id="rId132">
         <w:r>
           <w:rPr>
             <w:rStyle w:val="Hyperlink"/>
@@ -14410,8 +14875,8 @@
         <w:t xml:space="preserve">.</w:t>
       </w:r>
     </w:p>
-    <w:bookmarkEnd w:id="132"/>
-    <w:bookmarkStart w:id="134" w:name="ref-chinnadurai_increased_2019-1"/>
+    <w:bookmarkEnd w:id="133"/>
+    <w:bookmarkStart w:id="135" w:name="ref-chinnadurai_increased_2019-1"/>
     <w:p>
       <w:pPr>
         <w:pStyle w:val="Bibliography"/>
@@ -14434,7 +14899,7 @@
       <w:r>
         <w:t xml:space="preserve"> </w:t>
       </w:r>
-      <w:hyperlink r:id="rId133">
+      <w:hyperlink r:id="rId134">
         <w:r>
           <w:rPr>
             <w:rStyle w:val="Hyperlink"/>
@@ -14446,8 +14911,8 @@
         <w:t xml:space="preserve">.</w:t>
       </w:r>
     </w:p>
-    <w:bookmarkEnd w:id="134"/>
-    <w:bookmarkStart w:id="136" w:name="ref-levey_new_2009"/>
+    <w:bookmarkEnd w:id="135"/>
+    <w:bookmarkStart w:id="137" w:name="ref-levey_new_2009"/>
     <w:p>
       <w:pPr>
         <w:pStyle w:val="Bibliography"/>
@@ -14482,7 +14947,7 @@
       <w:r>
         <w:t xml:space="preserve"> </w:t>
       </w:r>
-      <w:hyperlink r:id="rId135">
+      <w:hyperlink r:id="rId136">
         <w:r>
           <w:rPr>
             <w:rStyle w:val="Hyperlink"/>
@@ -14494,8 +14959,8 @@
         <w:t xml:space="preserve">.</w:t>
       </w:r>
     </w:p>
-    <w:bookmarkEnd w:id="136"/>
-    <w:bookmarkStart w:id="138" w:name="ref-new_obtaining_2014"/>
+    <w:bookmarkEnd w:id="137"/>
+    <w:bookmarkStart w:id="139" w:name="ref-new_obtaining_2014"/>
     <w:p>
       <w:pPr>
         <w:pStyle w:val="Bibliography"/>
@@ -14518,7 +14983,7 @@
       <w:r>
         <w:t xml:space="preserve"> </w:t>
       </w:r>
-      <w:hyperlink r:id="rId137">
+      <w:hyperlink r:id="rId138">
         <w:r>
           <w:rPr>
             <w:rStyle w:val="Hyperlink"/>
@@ -14530,8 +14995,8 @@
         <w:t xml:space="preserve">.</w:t>
       </w:r>
     </w:p>
-    <w:bookmarkEnd w:id="138"/>
-    <w:bookmarkStart w:id="140" w:name="ref-matsushita_cohort_2013"/>
+    <w:bookmarkEnd w:id="139"/>
+    <w:bookmarkStart w:id="141" w:name="ref-matsushita_cohort_2013"/>
     <w:p>
       <w:pPr>
         <w:pStyle w:val="Bibliography"/>
@@ -14566,7 +15031,7 @@
       <w:r>
         <w:t xml:space="preserve"> </w:t>
       </w:r>
-      <w:hyperlink r:id="rId139">
+      <w:hyperlink r:id="rId140">
         <w:r>
           <w:rPr>
             <w:rStyle w:val="Hyperlink"/>
@@ -14578,8 +15043,8 @@
         <w:t xml:space="preserve">.</w:t>
       </w:r>
     </w:p>
-    <w:bookmarkEnd w:id="140"/>
-    <w:bookmarkStart w:id="142" w:name="ref-forni_renal_2017-1"/>
+    <w:bookmarkEnd w:id="141"/>
+    <w:bookmarkStart w:id="143" w:name="ref-forni_renal_2017-1"/>
     <w:p>
       <w:pPr>
         <w:pStyle w:val="Bibliography"/>
@@ -14614,7 +15079,7 @@
       <w:r>
         <w:t xml:space="preserve"> </w:t>
       </w:r>
-      <w:hyperlink r:id="rId141">
+      <w:hyperlink r:id="rId142">
         <w:r>
           <w:rPr>
             <w:rStyle w:val="Hyperlink"/>
@@ -14626,8 +15091,8 @@
         <w:t xml:space="preserve">.</w:t>
       </w:r>
     </w:p>
-    <w:bookmarkEnd w:id="142"/>
-    <w:bookmarkStart w:id="143" w:name="ref-noauthor_kdigo_2012"/>
+    <w:bookmarkEnd w:id="143"/>
+    <w:bookmarkStart w:id="144" w:name="ref-noauthor_kdigo_2012"/>
     <w:p>
       <w:pPr>
         <w:pStyle w:val="Bibliography"/>
@@ -14648,8 +15113,8 @@
         <w:t xml:space="preserve">, p. 141, 2012.</w:t>
       </w:r>
     </w:p>
-    <w:bookmarkEnd w:id="143"/>
-    <w:bookmarkStart w:id="145" w:name="ref-white_imputing_2009"/>
+    <w:bookmarkEnd w:id="144"/>
+    <w:bookmarkStart w:id="146" w:name="ref-white_imputing_2009"/>
     <w:p>
       <w:pPr>
         <w:pStyle w:val="Bibliography"/>
@@ -14672,7 +15137,7 @@
       <w:r>
         <w:t xml:space="preserve"> </w:t>
       </w:r>
-      <w:hyperlink r:id="rId144">
+      <w:hyperlink r:id="rId145">
         <w:r>
           <w:rPr>
             <w:rStyle w:val="Hyperlink"/>
@@ -14684,8 +15149,8 @@
         <w:t xml:space="preserve">.</w:t>
       </w:r>
     </w:p>
-    <w:bookmarkEnd w:id="145"/>
-    <w:bookmarkStart w:id="147" w:name="ref-janssen_dealing_2009"/>
+    <w:bookmarkEnd w:id="146"/>
+    <w:bookmarkStart w:id="148" w:name="ref-janssen_dealing_2009"/>
     <w:p>
       <w:pPr>
         <w:pStyle w:val="Bibliography"/>
@@ -14720,7 +15185,7 @@
       <w:r>
         <w:t xml:space="preserve"> </w:t>
       </w:r>
-      <w:hyperlink r:id="rId146">
+      <w:hyperlink r:id="rId147">
         <w:r>
           <w:rPr>
             <w:rStyle w:val="Hyperlink"/>
@@ -14732,8 +15197,8 @@
         <w:t xml:space="preserve">.</w:t>
       </w:r>
     </w:p>
-    <w:bookmarkEnd w:id="147"/>
-    <w:bookmarkStart w:id="148" w:name="ref-r_core_team_r_nodate"/>
+    <w:bookmarkEnd w:id="148"/>
+    <w:bookmarkStart w:id="149" w:name="ref-r_core_team_r_nodate"/>
     <w:p>
       <w:pPr>
         <w:pStyle w:val="Bibliography"/>
@@ -14742,8 +15207,8 @@
         <w:t xml:space="preserve">[61] R. C. Team, “R: A Language and Environment for Statistical Computing.” R Foundation for Statistical Computing, Vienna, Austria, Vienna,</w:t>
       </w:r>
     </w:p>
-    <w:bookmarkEnd w:id="148"/>
-    <w:bookmarkStart w:id="149" w:name="ref-wickham_tidy_2017"/>
+    <w:bookmarkEnd w:id="149"/>
+    <w:bookmarkStart w:id="150" w:name="ref-wickham_tidy_2017"/>
     <w:p>
       <w:pPr>
         <w:pStyle w:val="Bibliography"/>
@@ -14752,8 +15217,8 @@
         <w:t xml:space="preserve">[62] H. Wickham, “The tidy tools manifesto.” https://cran.r-project.org/web/packages/tidyverse/vignettes/manifesto.html, Nov-2017.</w:t>
       </w:r>
     </w:p>
-    <w:bookmarkEnd w:id="149"/>
-    <w:bookmarkStart w:id="151" w:name="ref-buuren_mice_2011-1"/>
+    <w:bookmarkEnd w:id="150"/>
+    <w:bookmarkStart w:id="152" w:name="ref-buuren_mice_2011-1"/>
     <w:p>
       <w:pPr>
         <w:pStyle w:val="Bibliography"/>
@@ -14776,7 +15241,7 @@
       <w:r>
         <w:t xml:space="preserve"> </w:t>
       </w:r>
-      <w:hyperlink r:id="rId150">
+      <w:hyperlink r:id="rId151">
         <w:r>
           <w:rPr>
             <w:rStyle w:val="Hyperlink"/>
@@ -14788,8 +15253,8 @@
         <w:t xml:space="preserve">.</w:t>
       </w:r>
     </w:p>
-    <w:bookmarkEnd w:id="151"/>
-    <w:bookmarkStart w:id="152" w:name="ref-jackson_flexsurv_nodate"/>
+    <w:bookmarkEnd w:id="152"/>
+    <w:bookmarkStart w:id="153" w:name="ref-jackson_flexsurv_nodate"/>
     <w:p>
       <w:pPr>
         <w:pStyle w:val="Bibliography"/>
@@ -14798,8 +15263,8 @@
         <w:t xml:space="preserve">[64] C. Jackson, “Flexsurv: A Platform for Parametric Survival Modelling in R,” p. 33.</w:t>
       </w:r>
     </w:p>
-    <w:bookmarkEnd w:id="152"/>
-    <w:bookmarkStart w:id="153" w:name="ref-ripley_package_2016"/>
+    <w:bookmarkEnd w:id="153"/>
+    <w:bookmarkStart w:id="154" w:name="ref-ripley_package_2016"/>
     <w:p>
       <w:pPr>
         <w:pStyle w:val="Bibliography"/>
@@ -14808,8 +15273,8 @@
         <w:t xml:space="preserve">[65] B. Ripley and W. Venables, “Package ’nnet’,” Feb-2016.</w:t>
       </w:r>
     </w:p>
-    <w:bookmarkEnd w:id="153"/>
-    <w:bookmarkStart w:id="154" w:name="ref-vaughan_furrr_2018"/>
+    <w:bookmarkEnd w:id="154"/>
+    <w:bookmarkStart w:id="155" w:name="ref-vaughan_furrr_2018"/>
     <w:p>
       <w:pPr>
         <w:pStyle w:val="Bibliography"/>
@@ -14818,8 +15283,8 @@
         <w:t xml:space="preserve">[66] D. Vaughan and M. Dancho, “Furrr: Apply Mapping Functions in Parallel using Futures.” May-2018.</w:t>
       </w:r>
     </w:p>
-    <w:bookmarkEnd w:id="154"/>
-    <w:bookmarkStart w:id="156" w:name="ref-venkat-raman_new_2012"/>
+    <w:bookmarkEnd w:id="155"/>
+    <w:bookmarkStart w:id="157" w:name="ref-venkat-raman_new_2012"/>
     <w:p>
       <w:pPr>
         <w:pStyle w:val="Bibliography"/>
@@ -14854,7 +15319,7 @@
       <w:r>
         <w:t xml:space="preserve"> </w:t>
       </w:r>
-      <w:hyperlink r:id="rId155">
+      <w:hyperlink r:id="rId156">
         <w:r>
           <w:rPr>
             <w:rStyle w:val="Hyperlink"/>
@@ -14866,8 +15331,8 @@
         <w:t xml:space="preserve">.</w:t>
       </w:r>
     </w:p>
-    <w:bookmarkEnd w:id="156"/>
-    <w:bookmarkStart w:id="158" w:name="ref-kovesdy_past_2016"/>
+    <w:bookmarkEnd w:id="157"/>
+    <w:bookmarkStart w:id="159" w:name="ref-kovesdy_past_2016"/>
     <w:p>
       <w:pPr>
         <w:pStyle w:val="Bibliography"/>
@@ -14902,7 +15367,7 @@
       <w:r>
         <w:t xml:space="preserve"> </w:t>
       </w:r>
-      <w:hyperlink r:id="rId157">
+      <w:hyperlink r:id="rId158">
         <w:r>
           <w:rPr>
             <w:rStyle w:val="Hyperlink"/>
@@ -14914,8 +15379,8 @@
         <w:t xml:space="preserve">.</w:t>
       </w:r>
     </w:p>
-    <w:bookmarkEnd w:id="158"/>
-    <w:bookmarkStart w:id="160" w:name="ref-naimark_past_2016"/>
+    <w:bookmarkEnd w:id="159"/>
+    <w:bookmarkStart w:id="161" w:name="ref-naimark_past_2016"/>
     <w:p>
       <w:pPr>
         <w:pStyle w:val="Bibliography"/>
@@ -14950,7 +15415,7 @@
       <w:r>
         <w:t xml:space="preserve"> </w:t>
       </w:r>
-      <w:hyperlink r:id="rId159">
+      <w:hyperlink r:id="rId160">
         <w:r>
           <w:rPr>
             <w:rStyle w:val="Hyperlink"/>
@@ -14962,8 +15427,8 @@
         <w:t xml:space="preserve">.</w:t>
       </w:r>
     </w:p>
-    <w:bookmarkEnd w:id="160"/>
-    <w:bookmarkStart w:id="162" w:name="ref-royston_flexible_2002"/>
+    <w:bookmarkEnd w:id="161"/>
+    <w:bookmarkStart w:id="163" w:name="ref-royston_flexible_2002"/>
     <w:p>
       <w:pPr>
         <w:pStyle w:val="Bibliography"/>
@@ -14986,7 +15451,7 @@
       <w:r>
         <w:t xml:space="preserve"> </w:t>
       </w:r>
-      <w:hyperlink r:id="rId161">
+      <w:hyperlink r:id="rId162">
         <w:r>
           <w:rPr>
             <w:rStyle w:val="Hyperlink"/>
@@ -14998,8 +15463,8 @@
         <w:t xml:space="preserve">.</w:t>
       </w:r>
     </w:p>
-    <w:bookmarkEnd w:id="162"/>
-    <w:bookmarkStart w:id="164" w:name="ref-putter_tutorial_2007"/>
+    <w:bookmarkEnd w:id="163"/>
+    <w:bookmarkStart w:id="165" w:name="ref-putter_tutorial_2007"/>
     <w:p>
       <w:pPr>
         <w:pStyle w:val="Bibliography"/>
@@ -15022,7 +15487,7 @@
       <w:r>
         <w:t xml:space="preserve"> </w:t>
       </w:r>
-      <w:hyperlink r:id="rId163">
+      <w:hyperlink r:id="rId164">
         <w:r>
           <w:rPr>
             <w:rStyle w:val="Hyperlink"/>
@@ -15034,8 +15499,8 @@
         <w:t xml:space="preserve">.</w:t>
       </w:r>
     </w:p>
-    <w:bookmarkEnd w:id="164"/>
-    <w:bookmarkStart w:id="166" w:name="ref-wood_how_2008"/>
+    <w:bookmarkEnd w:id="165"/>
+    <w:bookmarkStart w:id="167" w:name="ref-wood_how_2008"/>
     <w:p>
       <w:pPr>
         <w:pStyle w:val="Bibliography"/>
@@ -15058,7 +15523,7 @@
       <w:r>
         <w:t xml:space="preserve"> </w:t>
       </w:r>
-      <w:hyperlink r:id="rId165">
+      <w:hyperlink r:id="rId166">
         <w:r>
           <w:rPr>
             <w:rStyle w:val="Hyperlink"/>
@@ -15070,8 +15535,8 @@
         <w:t xml:space="preserve">.</w:t>
       </w:r>
     </w:p>
-    <w:bookmarkEnd w:id="166"/>
-    <w:bookmarkStart w:id="167" w:name="ref-rubin_multiple_1984"/>
+    <w:bookmarkEnd w:id="167"/>
+    <w:bookmarkStart w:id="168" w:name="ref-rubin_multiple_1984"/>
     <w:p>
       <w:pPr>
         <w:pStyle w:val="Bibliography"/>
@@ -15092,8 +15557,8 @@
         <w:t xml:space="preserve">. New York, NY: John Wiley &amp; Sons, Inc, 1984.</w:t>
       </w:r>
     </w:p>
-    <w:bookmarkEnd w:id="167"/>
-    <w:bookmarkStart w:id="169" w:name="ref-calster_extending_2012-1"/>
+    <w:bookmarkEnd w:id="168"/>
+    <w:bookmarkStart w:id="170" w:name="ref-calster_extending_2012-1"/>
     <w:p>
       <w:pPr>
         <w:pStyle w:val="Bibliography"/>
@@ -15116,7 +15581,7 @@
       <w:r>
         <w:t xml:space="preserve"> </w:t>
       </w:r>
-      <w:hyperlink r:id="rId168">
+      <w:hyperlink r:id="rId169">
         <w:r>
           <w:rPr>
             <w:rStyle w:val="Hyperlink"/>
@@ -15128,8 +15593,8 @@
         <w:t xml:space="preserve">.</w:t>
       </w:r>
     </w:p>
-    <w:bookmarkEnd w:id="169"/>
-    <w:bookmarkStart w:id="171" w:name="ref-hoorde_assessing_2014"/>
+    <w:bookmarkEnd w:id="170"/>
+    <w:bookmarkStart w:id="172" w:name="ref-hoorde_assessing_2014"/>
     <w:p>
       <w:pPr>
         <w:pStyle w:val="Bibliography"/>
@@ -15152,7 +15617,7 @@
       <w:r>
         <w:t xml:space="preserve"> </w:t>
       </w:r>
-      <w:hyperlink r:id="rId170">
+      <w:hyperlink r:id="rId171">
         <w:r>
           <w:rPr>
             <w:rStyle w:val="Hyperlink"/>
@@ -15164,8 +15629,8 @@
         <w:t xml:space="preserve">.</w:t>
       </w:r>
     </w:p>
-    <w:bookmarkEnd w:id="171"/>
-    <w:bookmarkStart w:id="172" w:name="ref-riley_prognosis_2019"/>
+    <w:bookmarkEnd w:id="172"/>
+    <w:bookmarkStart w:id="173" w:name="ref-riley_prognosis_2019"/>
     <w:p>
       <w:pPr>
         <w:pStyle w:val="Bibliography"/>
@@ -15186,8 +15651,8 @@
         <w:t xml:space="preserve">, First. Oxford University Press, 2019.</w:t>
       </w:r>
     </w:p>
-    <w:bookmarkEnd w:id="172"/>
     <w:bookmarkEnd w:id="173"/>
+    <w:bookmarkEnd w:id="174"/>
     <w:sectPr>
       <w:pgSz w:h="16834" w:w="11909"/>
       <w:pgMar w:bottom="873.0708661417325" w:top="873.0708661417325" w:left="873.0708661417325" w:right="873.0708661417325" w:header="720" w:footer="720"/>

</xml_diff>

<commit_message>
Update with Matt & Glen's comments
</commit_message>
<xml_diff>
--- a/Chapters/06-Dev_Paper.docx
+++ b/Chapters/06-Dev_Paper.docx
@@ -189,127 +189,22 @@
         <w:pStyle w:val="BodyText"/>
       </w:pPr>
       <w:r>
-        <w:t xml:space="preserve">Previous prognostic models have been developed to predict mortality</w:t>
-      </w:r>
-      <w:r>
-        <w:t xml:space="preserve"> </w:t>
-      </w:r>
-      <w:r>
-        <w:t xml:space="preserve">[4]–[8]</w:t>
-      </w:r>
-      <w:r>
-        <w:t xml:space="preserve">, ESRD</w:t>
+        <w:t xml:space="preserve">A prognostic model is a tool which provides patients and clinicians with a measure of how likely a patient is to suffer a specific clinical event in the future</w:t>
+      </w:r>
+      <w:r>
+        <w:t xml:space="preserve"> </w:t>
+      </w:r>
+      <w:r>
+        <w:t xml:space="preserve">[4]</w:t>
+      </w:r>
+      <w:r>
+        <w:t xml:space="preserve">. They use data from previous patiets to estimate the outcomes of an individual patient. Prognostic models are used in clinical practice to influence treatment decisions such as the prescribing of statins for cardiovascular disease via the application of the QRISK models</w:t>
       </w:r>
       <w:r>
         <w:t xml:space="preserve"> </w:t>
       </w:r>
       <w:r>
         <w:t xml:space="preserve">[5]</w:t>
-      </w:r>
-      <w:r>
-        <w:t xml:space="preserve">, the commencements of RRT</w:t>
-      </w:r>
-      <w:r>
-        <w:t xml:space="preserve"> </w:t>
-      </w:r>
-      <w:r>
-        <w:t xml:space="preserve">[7], [9]–[11]</w:t>
-      </w:r>
-      <w:r>
-        <w:t xml:space="preserve"> </w:t>
-      </w:r>
-      <w:r>
-        <w:t xml:space="preserve">or mortality after beginning dialysis</w:t>
-      </w:r>
-      <w:r>
-        <w:t xml:space="preserve"> </w:t>
-      </w:r>
-      <w:r>
-        <w:t xml:space="preserve">[12]–[14]</w:t>
-      </w:r>
-      <w:r>
-        <w:t xml:space="preserve">. Some previous models have used the commencement of RRT as a proxy for ESRD</w:t>
-      </w:r>
-      <w:r>
-        <w:t xml:space="preserve"> </w:t>
-      </w:r>
-      <w:r>
-        <w:t xml:space="preserve">[15]–[17]</w:t>
-      </w:r>
-      <w:r>
-        <w:t xml:space="preserve">, while others have investigated the occurrence of cardiovascular events, which are common amongst CKD patients</w:t>
-      </w:r>
-      <w:r>
-        <w:t xml:space="preserve">[18]–[20]</w:t>
-      </w:r>
-      <w:r>
-        <w:t xml:space="preserve">. Reviews by Grams &amp; Coresh</w:t>
-      </w:r>
-      <w:r>
-        <w:t xml:space="preserve"> </w:t>
-      </w:r>
-      <w:r>
-        <w:t xml:space="preserve">[21]</w:t>
-      </w:r>
-      <w:r>
-        <w:t xml:space="preserve">, Tangri et al</w:t>
-      </w:r>
-      <w:r>
-        <w:t xml:space="preserve"> </w:t>
-      </w:r>
-      <w:r>
-        <w:t xml:space="preserve">[22]</w:t>
-      </w:r>
-      <w:r>
-        <w:t xml:space="preserve"> </w:t>
-      </w:r>
-      <w:r>
-        <w:t xml:space="preserve">and Ramspek et al</w:t>
-      </w:r>
-      <w:r>
-        <w:t xml:space="preserve"> </w:t>
-      </w:r>
-      <w:r>
-        <w:t xml:space="preserve">[23]</w:t>
-      </w:r>
-      <w:r>
-        <w:t xml:space="preserve">, which explored the different aspects of assessing risk amongst CKD or RRT patients, found that the current landscape of CKD prediction models is lacking from both a methodological and clinical perspective</w:t>
-      </w:r>
-      <w:r>
-        <w:t xml:space="preserve"> </w:t>
-      </w:r>
-      <w:r>
-        <w:t xml:space="preserve">[24], [25]</w:t>
-      </w:r>
-      <w:r>
-        <w:t xml:space="preserve">. Methodologically, the majority of existing CKD prediction models fail to account for completing events</w:t>
-      </w:r>
-      <w:r>
-        <w:t xml:space="preserve"> </w:t>
-      </w:r>
-      <w:r>
-        <w:t xml:space="preserve">[6], [8], [26]</w:t>
-      </w:r>
-      <w:r>
-        <w:t xml:space="preserve">, have high risks of bias</w:t>
-      </w:r>
-      <w:r>
-        <w:t xml:space="preserve"> </w:t>
-      </w:r>
-      <w:r>
-        <w:t xml:space="preserve">[4], [5], [9]</w:t>
-      </w:r>
-      <w:r>
-        <w:t xml:space="preserve"> </w:t>
-      </w:r>
-      <w:r>
-        <w:t xml:space="preserve">or are otherwise flawed compared to modern clinical prediction standards</w:t>
-      </w:r>
-      <w:r>
-        <w:t xml:space="preserve"> </w:t>
-      </w:r>
-      <w:r>
-        <w:t xml:space="preserve">[24], [27]</w:t>
       </w:r>
       <w:r>
         <w:t xml:space="preserve">.</w:t>
@@ -320,43 +215,100 @@
         <w:pStyle w:val="BodyText"/>
       </w:pPr>
       <w:r>
-        <w:t xml:space="preserve">In 2013, Begun et al</w:t>
-      </w:r>
-      <w:r>
-        <w:t xml:space="preserve"> </w:t>
-      </w:r>
-      <w:r>
-        <w:t xml:space="preserve">[28]</w:t>
-      </w:r>
-      <w:r>
-        <w:t xml:space="preserve"> </w:t>
-      </w:r>
-      <w:r>
-        <w:t xml:space="preserve">developed a Multi-State Clinical Model for assessing patient progression through the severity stages of CKD (III-V), RRT and/or death. In 2014, Allen et al</w:t>
-      </w:r>
-      <w:r>
-        <w:t xml:space="preserve"> </w:t>
-      </w:r>
-      <w:r>
-        <w:t xml:space="preserve">[29]</w:t>
-      </w:r>
-      <w:r>
-        <w:t xml:space="preserve"> </w:t>
-      </w:r>
-      <w:r>
-        <w:t xml:space="preserve">focused a similar model on liver transplant patients. In 2017, Kulkarni et al</w:t>
-      </w:r>
-      <w:r>
-        <w:t xml:space="preserve"> </w:t>
-      </w:r>
-      <w:r>
-        <w:t xml:space="preserve">[11]</w:t>
-      </w:r>
-      <w:r>
-        <w:t xml:space="preserve"> </w:t>
-      </w:r>
-      <w:r>
-        <w:t xml:space="preserve">developed an MSM focusing on the categories of Calculated Panel Reactive Antibodies and transplant and/or death.</w:t>
+        <w:t xml:space="preserve">Within CKD, prognostic models have been developed to predict mortality</w:t>
+      </w:r>
+      <w:r>
+        <w:t xml:space="preserve"> </w:t>
+      </w:r>
+      <w:r>
+        <w:t xml:space="preserve">[6]–[10]</w:t>
+      </w:r>
+      <w:r>
+        <w:t xml:space="preserve">, ESRD</w:t>
+      </w:r>
+      <w:r>
+        <w:t xml:space="preserve"> </w:t>
+      </w:r>
+      <w:r>
+        <w:t xml:space="preserve">[7]</w:t>
+      </w:r>
+      <w:r>
+        <w:t xml:space="preserve">, the commencements of RRT</w:t>
+      </w:r>
+      <w:r>
+        <w:t xml:space="preserve"> </w:t>
+      </w:r>
+      <w:r>
+        <w:t xml:space="preserve">[9], [11]–[13]</w:t>
+      </w:r>
+      <w:r>
+        <w:t xml:space="preserve"> </w:t>
+      </w:r>
+      <w:r>
+        <w:t xml:space="preserve">or mortality after beginning dialysis</w:t>
+      </w:r>
+      <w:r>
+        <w:t xml:space="preserve"> </w:t>
+      </w:r>
+      <w:r>
+        <w:t xml:space="preserve">[14]–[16]</w:t>
+      </w:r>
+      <w:r>
+        <w:t xml:space="preserve">. Some previous models have used the commencement of RRT as a proxy for ESRD</w:t>
+      </w:r>
+      <w:r>
+        <w:t xml:space="preserve"> </w:t>
+      </w:r>
+      <w:r>
+        <w:t xml:space="preserve">[17]–[19]</w:t>
+      </w:r>
+      <w:r>
+        <w:t xml:space="preserve">, while others have investigated the occurrence of cardiovascular events, which are common amongst CKD patients</w:t>
+      </w:r>
+      <w:r>
+        <w:t xml:space="preserve">[20]–[22]</w:t>
+      </w:r>
+      <w:r>
+        <w:t xml:space="preserve">. Reviews by Grams &amp; Coresh</w:t>
+      </w:r>
+      <w:r>
+        <w:t xml:space="preserve"> </w:t>
+      </w:r>
+      <w:r>
+        <w:t xml:space="preserve">[23]</w:t>
+      </w:r>
+      <w:r>
+        <w:t xml:space="preserve">, Tangri et al</w:t>
+      </w:r>
+      <w:r>
+        <w:t xml:space="preserve"> </w:t>
+      </w:r>
+      <w:r>
+        <w:t xml:space="preserve">[24]</w:t>
+      </w:r>
+      <w:r>
+        <w:t xml:space="preserve"> </w:t>
+      </w:r>
+      <w:r>
+        <w:t xml:space="preserve">and Ramspek et al</w:t>
+      </w:r>
+      <w:r>
+        <w:t xml:space="preserve"> </w:t>
+      </w:r>
+      <w:r>
+        <w:t xml:space="preserve">[25]</w:t>
+      </w:r>
+      <w:r>
+        <w:t xml:space="preserve">, which explored the different aspects of assessing risk amongst CKD or RRT patients, found that the current landscape of CKD prediction models is lacking from both a methodological and clinical perspective</w:t>
+      </w:r>
+      <w:r>
+        <w:t xml:space="preserve"> </w:t>
+      </w:r>
+      <w:r>
+        <w:t xml:space="preserve">[26], [27]</w:t>
+      </w:r>
+      <w:r>
+        <w:t xml:space="preserve">.</w:t>
       </w:r>
     </w:p>
     <w:p>
@@ -364,19 +316,34 @@
         <w:pStyle w:val="BodyText"/>
       </w:pPr>
       <w:r>
-        <w:t xml:space="preserve">Most recently, in 2018, Grams et al</w:t>
-      </w:r>
-      <w:r>
-        <w:t xml:space="preserve"> </w:t>
-      </w:r>
-      <w:r>
-        <w:t xml:space="preserve">[30]</w:t>
-      </w:r>
-      <w:r>
-        <w:t xml:space="preserve"> </w:t>
-      </w:r>
-      <w:r>
-        <w:t xml:space="preserve">developed a multinomial clinical prediction model for CKD patients which focused on the occurrence of RRT and/or cardiovascular events. As of the publication of this paper, this is the only currently existing CPMs of this kind for CKD patients.</w:t>
+        <w:t xml:space="preserve">Methodologically, the majority of existing CKD prediction models fail to account for completing events</w:t>
+      </w:r>
+      <w:r>
+        <w:t xml:space="preserve"> </w:t>
+      </w:r>
+      <w:r>
+        <w:t xml:space="preserve">[8], [10], [28]</w:t>
+      </w:r>
+      <w:r>
+        <w:t xml:space="preserve">, have high risks of bias</w:t>
+      </w:r>
+      <w:r>
+        <w:t xml:space="preserve"> </w:t>
+      </w:r>
+      <w:r>
+        <w:t xml:space="preserve">[6], [7], [11]</w:t>
+      </w:r>
+      <w:r>
+        <w:t xml:space="preserve"> </w:t>
+      </w:r>
+      <w:r>
+        <w:t xml:space="preserve">or are otherwise flawed compared to modern clinical prediction standards</w:t>
+      </w:r>
+      <w:r>
+        <w:t xml:space="preserve"> </w:t>
+      </w:r>
+      <w:r>
+        <w:t xml:space="preserve">[4], [26]</w:t>
       </w:r>
     </w:p>
     <w:p>
@@ -384,55 +351,43 @@
         <w:pStyle w:val="BodyText"/>
       </w:pPr>
       <w:r>
-        <w:t xml:space="preserve">However, the first three of these existing models (Begun, Allen and Kulkarni) categorise continuous variables to define their states at specific cut-offs and this has been shown to be inefficient when modelling</w:t>
-      </w:r>
-      <w:r>
-        <w:t xml:space="preserve"> </w:t>
-      </w:r>
-      <w:r>
-        <w:t xml:space="preserve">[31]–[49]</w:t>
-      </w:r>
-      <w:r>
-        <w:t xml:space="preserve">. These kinds of cut-offs can be useful when informing patients and clinicians of a patient’s diagnosis and to coincide with policy, but inherently cause a loss information when done before the data analysis stage and so these models go against the current statistical recommendations [</w:t>
-      </w:r>
-      <w:r>
-        <w:rPr>
-          <w:b/>
-        </w:rPr>
-        <w:t xml:space="preserve">Cite: Something</w:t>
-      </w:r>
-      <w:r>
-        <w:t xml:space="preserve">]. These kinds of assumptions are also subject to measurement error and interval censoring [</w:t>
-      </w:r>
-      <w:r>
-        <w:rPr>
-          <w:b/>
-        </w:rPr>
-        <w:t xml:space="preserve">Cite: Something</w:t>
-      </w:r>
-      <w:r>
-        <w:t xml:space="preserve">], i.e. we do not know when exactly when a patient moved from CKD Stage III to CKD Stage IV, or whether drop in estimated Glomerular Function Rate (eGFR) was temporary or inaccurate. For example, Kulkarni</w:t>
-      </w:r>
-      <w:r>
-        <w:t xml:space="preserve"> </w:t>
-      </w:r>
-      <w:r>
-        <w:t xml:space="preserve">[11]</w:t>
-      </w:r>
-      <w:r>
-        <w:t xml:space="preserve"> </w:t>
-      </w:r>
-      <w:r>
-        <w:t xml:space="preserve">assumes that a patient with an CPRA of (5%) is the same as a patient with an CPRA of (75%) and that a patient with an CPRA of (89.9%) is vastly different from a patient with an CPRA of (90%). Moreover, none of these papers have undergone any validation process, whether internal or external</w:t>
-      </w:r>
-      <w:r>
-        <w:t xml:space="preserve"> </w:t>
-      </w:r>
-      <w:r>
-        <w:t xml:space="preserve">[50]</w:t>
-      </w:r>
-      <w:r>
-        <w:t xml:space="preserve">.</w:t>
+        <w:t xml:space="preserve">In 2013, Begun et al</w:t>
+      </w:r>
+      <w:r>
+        <w:t xml:space="preserve"> </w:t>
+      </w:r>
+      <w:r>
+        <w:t xml:space="preserve">[29]</w:t>
+      </w:r>
+      <w:r>
+        <w:t xml:space="preserve"> </w:t>
+      </w:r>
+      <w:r>
+        <w:t xml:space="preserve">developed a multi-State model for assessing population-level progression through the severity stages of CKD (III-V), RRT and/or death, which can be used to provide a broad statement regarding a patient’s future. In 2014, Allen et al</w:t>
+      </w:r>
+      <w:r>
+        <w:t xml:space="preserve"> </w:t>
+      </w:r>
+      <w:r>
+        <w:t xml:space="preserve">[30]</w:t>
+      </w:r>
+      <w:r>
+        <w:t xml:space="preserve"> </w:t>
+      </w:r>
+      <w:r>
+        <w:t xml:space="preserve">applied a similar model to liver transplant recipients and their progression through the stages of CKD with a focus on the predictions of measured vs estimated glomerular filtration rate (mGFR vs eGFR). In 2017, Kulkarni et al</w:t>
+      </w:r>
+      <w:r>
+        <w:t xml:space="preserve"> </w:t>
+      </w:r>
+      <w:r>
+        <w:t xml:space="preserve">[13]</w:t>
+      </w:r>
+      <w:r>
+        <w:t xml:space="preserve"> </w:t>
+      </w:r>
+      <w:r>
+        <w:t xml:space="preserve">developed an MSM focusing on the categories of Calculated Panel Reactive Antibodies and kidney transplant and/or death.</w:t>
       </w:r>
     </w:p>
     <w:p>
@@ -440,16 +395,19 @@
         <w:pStyle w:val="BodyText"/>
       </w:pPr>
       <w:r>
-        <w:t xml:space="preserve">It is also important to note that although these models can be used to predict patient outcomes, these models were not designed to produce individualised patient predictions as is a key aspect of a clinical prediction model; they were designed to assess the methodological advantages of MSMs in this medical field, to describe the prevalence of over time of different CKD stages and to produce population level predictions for patients with different levels of panel-reactive antibodies</w:t>
-      </w:r>
-      <w:r>
-        <w:t xml:space="preserve"> </w:t>
-      </w:r>
-      <w:r>
-        <w:t xml:space="preserve">[51]</w:t>
-      </w:r>
-      <w:r>
-        <w:t xml:space="preserve">.</w:t>
+        <w:t xml:space="preserve">Most recently, in 2018, Grams et al</w:t>
+      </w:r>
+      <w:r>
+        <w:t xml:space="preserve"> </w:t>
+      </w:r>
+      <w:r>
+        <w:t xml:space="preserve">[31]</w:t>
+      </w:r>
+      <w:r>
+        <w:t xml:space="preserve"> </w:t>
+      </w:r>
+      <w:r>
+        <w:t xml:space="preserve">developed a multinomial clinical prediction model for CKD patients which focused on the occurrence of RRT and/or cardiovascular events. As of the publication of this paper, this is the only currently existing CPMs of this kind for CKD patients.</w:t>
       </w:r>
     </w:p>
     <w:p>
@@ -457,16 +415,55 @@
         <w:pStyle w:val="BodyText"/>
       </w:pPr>
       <w:r>
-        <w:t xml:space="preserve">The fourth model (Grams et al</w:t>
-      </w:r>
-      <w:r>
-        <w:t xml:space="preserve"> </w:t>
-      </w:r>
-      <w:r>
-        <w:t xml:space="preserve">[21]</w:t>
-      </w:r>
-      <w:r>
-        <w:t xml:space="preserve">), is presented as a Multi-State Model and the transitions involved were studied and defined, however the underlying statistical model is a pair of multinomial logistic models analysed at 2 and 4 years. The major downside of this model is that it can only produce predictions at those predefined time points and it assumes homogeneity of transition times. For example, the first model assumes that a patient who began RRT 1 month after study entry is the same as one who began after 1 year &amp; 11 months into the study and then the second model assumes these patients are the same as one who begins RRT at 3 years and 11 months.</w:t>
+        <w:t xml:space="preserve">However, the first three of these existing models (Begun, Allen and Kulkarni) categorise continuous variables to define their states at specific cut-offs and this has been shown to be inefficient when modelling</w:t>
+      </w:r>
+      <w:r>
+        <w:t xml:space="preserve"> </w:t>
+      </w:r>
+      <w:r>
+        <w:t xml:space="preserve">[32]–[50]</w:t>
+      </w:r>
+      <w:r>
+        <w:t xml:space="preserve">. These kinds of cut-offs can be useful when informing patients and clinicians of a patient’s diagnosis and to coincide with policy, but inherently cause a loss information when done before the data analysis stage and so these models go against the current statistical recommendations [</w:t>
+      </w:r>
+      <w:r>
+        <w:rPr>
+          <w:b/>
+        </w:rPr>
+        <w:t xml:space="preserve">Cite: Something</w:t>
+      </w:r>
+      <w:r>
+        <w:t xml:space="preserve">]. These kinds of assumptions are also subject to measurement error and interval censoring [</w:t>
+      </w:r>
+      <w:r>
+        <w:rPr>
+          <w:b/>
+        </w:rPr>
+        <w:t xml:space="preserve">Cite: Something</w:t>
+      </w:r>
+      <w:r>
+        <w:t xml:space="preserve">], i.e. we do not know when exactly when a patient moved from CKD Stage III to CKD Stage IV, or whether drop in estimated Glomerular Function Rate (eGFR) was temporary or inaccurate. For example, Kulkarni</w:t>
+      </w:r>
+      <w:r>
+        <w:t xml:space="preserve"> </w:t>
+      </w:r>
+      <w:r>
+        <w:t xml:space="preserve">[13]</w:t>
+      </w:r>
+      <w:r>
+        <w:t xml:space="preserve"> </w:t>
+      </w:r>
+      <w:r>
+        <w:t xml:space="preserve">assumes that a patient with an CPRA of (5%) is the same as a patient with an CPRA of (75%) and that a patient with an CPRA of (89.9%) is vastly different from a patient with an CPRA of (90%). Moreover, none of these models have undergone any validation process, whether internal or external</w:t>
+      </w:r>
+      <w:r>
+        <w:t xml:space="preserve"> </w:t>
+      </w:r>
+      <w:r>
+        <w:t xml:space="preserve">[51]</w:t>
+      </w:r>
+      <w:r>
+        <w:t xml:space="preserve">.</w:t>
       </w:r>
     </w:p>
     <w:p>
@@ -474,7 +471,50 @@
         <w:pStyle w:val="BodyText"/>
       </w:pPr>
       <w:r>
-        <w:t xml:space="preserve">Therefore, the aim of this study was to improve on previous efforts to model patient’s pathways through a Multi-State Model by choosing transition points which can be exactly identified and include states which produce a drastic difference in patient characteristics. We also model using extensions to traditional survival analysis to incorporate heterogeneity within the population as much as possible and to allow for the prediction of patient outcomes at any future time point (within the time-scales of the study). The models produced by this process will then be validated, both internally and externally, to compare their results and demonstrate the transportability of the (statistically robust) clinical prediction models.</w:t>
+        <w:t xml:space="preserve">It is also important to note that although these models can be used to predict patient outcomes, these models were not designed to produce individualised patient predictions as is a key aspect of a clinical prediction model; they were designed to assess the methodological advantages of MSMs in this medical field, to describe the prevalence of over time of different CKD stages and to produce population level predictions for patients with different levels of panel-reactive antibodies</w:t>
+      </w:r>
+      <w:r>
+        <w:t xml:space="preserve"> </w:t>
+      </w:r>
+      <w:r>
+        <w:t xml:space="preserve">[52]</w:t>
+      </w:r>
+      <w:r>
+        <w:t xml:space="preserve">.</w:t>
+      </w:r>
+    </w:p>
+    <w:p>
+      <w:pPr>
+        <w:pStyle w:val="BodyText"/>
+      </w:pPr>
+      <w:r>
+        <w:t xml:space="preserve">The fourth model (Grams et al</w:t>
+      </w:r>
+      <w:r>
+        <w:t xml:space="preserve"> </w:t>
+      </w:r>
+      <w:r>
+        <w:t xml:space="preserve">[23]</w:t>
+      </w:r>
+      <w:r>
+        <w:t xml:space="preserve">), is presented as a Multi-State Model and the transitions involved were studied and defined, however the underlying statistical model is a pair of multinomial logistic models analysed at 2 and 4 years. The major downside of this model is that it can only produce predictions at those predefined time points and it assumes homogeneity of transition times. For example, the first model assumes that a patient who began RRT 1 month after study entry is the same as one who began after 1 year &amp; 11 months into the study and then the second model assumes these patients are the same as one who begins RRT at 3 years and 11 months.</w:t>
+      </w:r>
+    </w:p>
+    <w:p>
+      <w:pPr>
+        <w:pStyle w:val="BodyText"/>
+      </w:pPr>
+      <w:r>
+        <w:t xml:space="preserve">Therefore, the aim of this study was to improve on previous efforts to model patient’s pathways through a Multi-State Model by choosing transition points which can be exactly identified and include states which produce a drastic difference in patient characteristics. Our modeling techniques allow for individual predictions (using a proportional hazards model) of multiple outcomes (using MSMs) at any time point (using cubic splines). The models produced by this process will then be validated, both internally and externally, to compare their results and demonstrate the transportability of the (statistically robust) clinical prediction models. We report our work in line with the TRIPOD guidelines for development and validation of clinical prediction models</w:t>
+      </w:r>
+      <w:r>
+        <w:t xml:space="preserve"> </w:t>
+      </w:r>
+      <w:r>
+        <w:t xml:space="preserve">[26], [53]</w:t>
+      </w:r>
+      <w:r>
+        <w:t xml:space="preserve">.</w:t>
       </w:r>
     </w:p>
     <w:p>
@@ -511,7 +551,7 @@
         <w:t xml:space="preserve"> </w:t>
       </w:r>
       <w:r>
-        <w:t xml:space="preserve">[52], [53]</w:t>
+        <w:t xml:space="preserve">[54], [55]</w:t>
       </w:r>
       <w:r>
         <w:t xml:space="preserve"> </w:t>
@@ -576,7 +616,7 @@
         <w:t xml:space="preserve"> </w:t>
       </w:r>
       <w:r>
-        <w:t xml:space="preserve">[54]</w:t>
+        <w:t xml:space="preserve">[56]</w:t>
       </w:r>
       <w:r>
         <w:t xml:space="preserve">) was approached to be consented for the study participation.</w:t>
@@ -593,10 +633,18 @@
         <w:t xml:space="preserve"> </w:t>
       </w:r>
       <w:r>
-        <w:t xml:space="preserve">[55]</w:t>
-      </w:r>
-      <w:r>
-        <w:t xml:space="preserve">. eGFR, uPCR, comorbidity and blood results were measured longitudinally throughout patients time within the cohort. Patient start dates for our model was assigned as their first date after their consent date at which their eGFR was recorded to be below</w:t>
+        <w:t xml:space="preserve">[57]</w:t>
+      </w:r>
+      <w:r>
+        <w:t xml:space="preserve">. eGFR, uPCR, comorbidity and blood results were measured longitudinally throughout patients time within the cohort.</w:t>
+      </w:r>
+    </w:p>
+    <w:p>
+      <w:pPr>
+        <w:pStyle w:val="BodyText"/>
+      </w:pPr>
+      <w:r>
+        <w:t xml:space="preserve">Due to limitations in our data, we were agnostic to how long since patients were diagnosed with CKD. Therefore, we defined a patient’s start date for our model as their first date after consent at which their eGFR was recorded to be below</w:t>
       </w:r>
       <w:r>
         <w:t xml:space="preserve"> </w:t>
@@ -646,7 +694,53 @@
         </m:sSup>
       </m:oMath>
       <w:r>
-        <w:t xml:space="preserve">.</w:t>
+        <w:t xml:space="preserve">. Some patients consented with an eGFR that was already below 60, and some entered our study later when their eGFR was measured to be below 60. This implies that our models includes both patient who have recently been diagnosed with CKD (</w:t>
+      </w:r>
+      <m:oMath>
+        <m:r>
+          <m:t>e</m:t>
+        </m:r>
+        <m:r>
+          <m:t>G</m:t>
+        </m:r>
+        <m:r>
+          <m:t>F</m:t>
+        </m:r>
+        <m:r>
+          <m:t>R</m:t>
+        </m:r>
+        <m:r>
+          <m:t>⪅</m:t>
+        </m:r>
+        <m:r>
+          <m:t>60</m:t>
+        </m:r>
+      </m:oMath>
+      <w:r>
+        <w:t xml:space="preserve">)</w:t>
+      </w:r>
+      <w:r>
+        <w:t xml:space="preserve"> </w:t>
+      </w:r>
+      <w:r>
+        <w:rPr>
+          <w:i/>
+        </w:rPr>
+        <w:t xml:space="preserve">and</w:t>
+      </w:r>
+      <w:r>
+        <w:t xml:space="preserve"> </w:t>
+      </w:r>
+      <w:r>
+        <w:t xml:space="preserve">those that have been suffering with CKD for an arbitrary amount of time. This timelessness of the model means it can be applied to any patient at any time during their CKD journey.</w:t>
+      </w:r>
+    </w:p>
+    <w:p>
+      <w:pPr>
+        <w:pStyle w:val="BodyText"/>
+      </w:pPr>
+      <w:r>
+        <w:t xml:space="preserve">This allows for a wider range of baseline eGFR measurements and patients who have been suffering from CKD, translating to a model which can be applied to</w:t>
       </w:r>
     </w:p>
     <w:p>
@@ -713,7 +807,7 @@
         <w:t xml:space="preserve"> </w:t>
       </w:r>
       <w:r>
-        <w:t xml:space="preserve">[56]</w:t>
+        <w:t xml:space="preserve">[58]</w:t>
       </w:r>
       <w:r>
         <w:t xml:space="preserve"> </w:t>
@@ -751,176 +845,95 @@
         <w:t xml:space="preserve"> </w:t>
       </w:r>
       <w:r>
-        <w:t xml:space="preserve">[30]</w:t>
-      </w:r>
-      <w:r>
-        <w:t xml:space="preserve">. In SKS, start dates were chosen to be the first date after consent where their eGFR was recorded to be less than 60ml/min/1.73m2. In SERPR, start dates were calculated by removing the first recorded eGFR measurement for all patients, any eGFR measurements from before a patient turned 18 and any during an AKI episode</w:t>
-      </w:r>
-      <w:r>
-        <w:t xml:space="preserve"> </w:t>
-      </w:r>
-      <w:r>
-        <w:t xml:space="preserve">[57], [58]</w:t>
-      </w:r>
-      <w:r>
-        <w:t xml:space="preserve">.</w:t>
+        <w:t xml:space="preserve">[31]</w:t>
+      </w:r>
+      <w:r>
+        <w:t xml:space="preserve">. In SERPR, start dates were calculated to be the firt time point where the following conditions were met:</w:t>
       </w:r>
     </w:p>
     <w:p>
       <w:pPr>
-        <w:pStyle w:val="BodyText"/>
-      </w:pPr>
-      <w:r>
-        <w:t xml:space="preserve">All missing data were assumed to be missing at random and so were multiply imputed using chained equations with the Nelson-Aalen estimators for each relevant transition as predictors</w:t>
-      </w:r>
-      <w:r>
-        <w:t xml:space="preserve"> </w:t>
-      </w:r>
-      <w:r>
-        <w:t xml:space="preserve">[59]</w:t>
-      </w:r>
-      <w:r>
-        <w:t xml:space="preserve">. Some variables (smoking status and histories of COPD, LD and ST) were present in the SKS (development) dataset, but were completely missing in the SERPR extract (validation) and so these were multiply imputed from the development dataset</w:t>
-      </w:r>
-      <w:r>
-        <w:t xml:space="preserve"> </w:t>
-      </w:r>
-      <w:r>
-        <w:t xml:space="preserve">[60]</w:t>
-      </w:r>
-      <w:r>
-        <w:t xml:space="preserve">.</w:t>
+        <w:numPr>
+          <w:ilvl w:val="0"/>
+          <w:numId w:val="1001"/>
+        </w:numPr>
+      </w:pPr>
+      <w:r>
+        <w:t xml:space="preserve">eGFR is measured at less than 60</w:t>
       </w:r>
     </w:p>
     <w:p>
       <w:pPr>
-        <w:pStyle w:val="BodyText"/>
-      </w:pPr>
-      <w:r>
-        <w:t xml:space="preserve">All analysis was done in</w:t>
-      </w:r>
-      <w:r>
-        <w:t xml:space="preserve"> </w:t>
-      </w:r>
-      <w:r>
-        <w:rPr>
-          <w:rStyle w:val="VerbatimChar"/>
-        </w:rPr>
-        <w:t xml:space="preserve">R 3.6.2</w:t>
-      </w:r>
-      <w:r>
-        <w:t xml:space="preserve"> </w:t>
-      </w:r>
-      <w:r>
-        <w:t xml:space="preserve">[61]</w:t>
-      </w:r>
-      <w:r>
-        <w:t xml:space="preserve"> </w:t>
-      </w:r>
-      <w:r>
-        <w:t xml:space="preserve">using the various</w:t>
-      </w:r>
-      <w:r>
-        <w:t xml:space="preserve"> </w:t>
-      </w:r>
-      <w:r>
-        <w:rPr>
-          <w:rStyle w:val="VerbatimChar"/>
-        </w:rPr>
-        <w:t xml:space="preserve">tidyverse</w:t>
-      </w:r>
-      <w:r>
-        <w:t xml:space="preserve"> </w:t>
-      </w:r>
-      <w:r>
-        <w:t xml:space="preserve">packages</w:t>
-      </w:r>
-      <w:r>
-        <w:t xml:space="preserve"> </w:t>
-      </w:r>
-      <w:r>
-        <w:t xml:space="preserve">[62]</w:t>
-      </w:r>
-      <w:r>
-        <w:t xml:space="preserve">, as well as the</w:t>
-      </w:r>
-      <w:r>
-        <w:t xml:space="preserve"> </w:t>
-      </w:r>
-      <w:r>
-        <w:rPr>
-          <w:rStyle w:val="VerbatimChar"/>
-        </w:rPr>
-        <w:t xml:space="preserve">mice</w:t>
-      </w:r>
-      <w:r>
-        <w:t xml:space="preserve"> </w:t>
-      </w:r>
-      <w:r>
-        <w:t xml:space="preserve">[63]</w:t>
-      </w:r>
-      <w:r>
-        <w:t xml:space="preserve">,</w:t>
-      </w:r>
-      <w:r>
-        <w:t xml:space="preserve"> </w:t>
-      </w:r>
-      <w:r>
-        <w:rPr>
-          <w:rStyle w:val="VerbatimChar"/>
-        </w:rPr>
-        <w:t xml:space="preserve">flexsurv</w:t>
-      </w:r>
-      <w:r>
-        <w:t xml:space="preserve"> </w:t>
-      </w:r>
-      <w:r>
-        <w:t xml:space="preserve">[64]</w:t>
-      </w:r>
-      <w:r>
-        <w:t xml:space="preserve">,</w:t>
-      </w:r>
-      <w:r>
-        <w:t xml:space="preserve"> </w:t>
-      </w:r>
-      <w:r>
-        <w:rPr>
-          <w:rStyle w:val="VerbatimChar"/>
-        </w:rPr>
-        <w:t xml:space="preserve">nnet</w:t>
-      </w:r>
-      <w:r>
-        <w:t xml:space="preserve"> </w:t>
-      </w:r>
-      <w:r>
-        <w:t xml:space="preserve">[65]</w:t>
-      </w:r>
-      <w:r>
-        <w:t xml:space="preserve"> </w:t>
-      </w:r>
-      <w:r>
-        <w:t xml:space="preserve">and</w:t>
-      </w:r>
-      <w:r>
-        <w:t xml:space="preserve"> </w:t>
-      </w:r>
-      <w:r>
-        <w:rPr>
-          <w:rStyle w:val="VerbatimChar"/>
-        </w:rPr>
-        <w:t xml:space="preserve">furrr</w:t>
-      </w:r>
-      <w:r>
-        <w:t xml:space="preserve"> </w:t>
-      </w:r>
-      <w:r>
-        <w:t xml:space="preserve">[66]</w:t>
-      </w:r>
-      <w:r>
-        <w:t xml:space="preserve"> </w:t>
-      </w:r>
-      <w:r>
-        <w:t xml:space="preserve">packages.</w:t>
+        <w:numPr>
+          <w:ilvl w:val="0"/>
+          <w:numId w:val="1001"/>
+        </w:numPr>
+      </w:pPr>
+      <w:r>
+        <w:t xml:space="preserve">There is at least one prior eGFR measurement</w:t>
+      </w:r>
+    </w:p>
+    <w:p>
+      <w:pPr>
+        <w:numPr>
+          <w:ilvl w:val="0"/>
+          <w:numId w:val="1001"/>
+        </w:numPr>
+      </w:pPr>
+      <w:r>
+        <w:t xml:space="preserve">Patient is 18 or over</w:t>
+      </w:r>
+    </w:p>
+    <w:p>
+      <w:pPr>
+        <w:numPr>
+          <w:ilvl w:val="0"/>
+          <w:numId w:val="1001"/>
+        </w:numPr>
+      </w:pPr>
+      <w:r>
+        <w:t xml:space="preserve">Patient is not enduring an AKI</w:t>
+      </w:r>
+      <w:r>
+        <w:t xml:space="preserve"> </w:t>
+      </w:r>
+      <w:r>
+        <w:t xml:space="preserve">[59], [60]</w:t>
+      </w:r>
+      <w:r>
+        <w:t xml:space="preserve">.</w:t>
+      </w:r>
+    </w:p>
+    <w:p>
+      <w:pPr>
+        <w:pStyle w:val="FirstParagraph"/>
+      </w:pPr>
+      <w:r>
+        <w:t xml:space="preserve">The second requirement was implemented to avoid a bias in the eGFR Rate. eGFR Rate is a measure of the change in eGFR over time and is calculated as the difference between the most recent two eGFR measurements divided by the time between them. For patients who entered the system with an eGFR &lt; 60, their eGFR Rate would be unavailable (i.e. missing). Otherwise, patient eGFRs would</w:t>
+      </w:r>
+      <w:r>
+        <w:t xml:space="preserve"> </w:t>
+      </w:r>
+      <w:r>
+        <w:rPr>
+          <w:i/>
+        </w:rPr>
+        <w:t xml:space="preserve">have</w:t>
+      </w:r>
+      <w:r>
+        <w:t xml:space="preserve"> </w:t>
+      </w:r>
+      <w:r>
+        <w:t xml:space="preserve">to drop to below 60 and thus eGFR Rate would be negative. [</w:t>
+      </w:r>
+      <w:r>
+        <w:rPr>
+          <w:b/>
+        </w:rPr>
+        <w:t xml:space="preserve">I feel like this bias should have a name, but can’t think what to search to find it</w:t>
+      </w:r>
+      <w:r>
+        <w:t xml:space="preserve">]</w:t>
       </w:r>
     </w:p>
     <w:p>
@@ -947,7 +960,7 @@
         <w:t xml:space="preserve">Figure 1</w:t>
       </w:r>
       <w:r>
-        <w:t xml:space="preserve">]). The Two-State model was analogous to a traditional survival analysis where a single event (death) is considered. The Three-State model expanded on this, by splitting the Alive state into transient states of (untreated) CKD and (first) RRT; patients can therefore transition from CKD to Death or CKD to RRT, and then onto RRT to Death. The Five-State model stratifies the RRT state into HD, PD and Tx and allows similar transitions into and out of the RRT states; however, the transition from Tx to Death was not considered as it was anticipated a priori that there would be insufficient patients undergoing this transition and that the process of undergoing a transplant would be medically transformative and so it would be inappropriate to assume shared parameters before and after the transition (i.e. Tx was modelled as a second absorbing state).</w:t>
+        <w:t xml:space="preserve">]). The Two-State model was a traditional survival analysis where a single event (death) is considered. The Three-State model expanded on this, by splitting the Alive state into transient states of (untreated) CKD and (first) RRT; patients can therefore transition from CKD to Death or CKD to RRT, and then onto RRT to Death. The Five-State model stratifies the RRT state into HD, PD and Tx and allows similar transitions into and out of the RRT states; however, the transition from Tx to Death was not considered as it was anticipated a priori that there would be insufficient patients undergoing this transition and that the process of undergoing a transplant would be medically transformative and so it would be inappropriate to assume shared parameters before and after the transition (i.e. Tx was modelled as a second absorbing state).</w:t>
       </w:r>
     </w:p>
     <w:p>
@@ -955,16 +968,16 @@
         <w:pStyle w:val="BodyText"/>
       </w:pPr>
       <w:r>
-        <w:t xml:space="preserve">Variables considered as covariates were demographics (sex, age, smoking status and alcohol consumption), comorbidities (congestive cardiac failure (CCF), chronic obstructive pulmonary disease (COPD), cerebrovascular accident (CVA), hypertension (HT), diabetes mellitus (DM), ischemic heart disease (IHD), chronic liver disease (LD), myocardial infarction (MI), peripheral vascular disease (PVD) and slid tumour (ST)), physical parameters (BMI, blood pressure), blood results (haemoglobin, albumin, calcium and phosphate measures), urine protein creatinine ratio (uPCR) and primary renal diagnosis (grouped as per ERA-EDTA classifications</w:t>
-      </w:r>
-      <w:r>
-        <w:t xml:space="preserve"> </w:t>
-      </w:r>
-      <w:r>
-        <w:t xml:space="preserve">[67]</w:t>
-      </w:r>
-      <w:r>
-        <w:t xml:space="preserve">). Ethnicity was assessed in the populations, but due to extreme homogeneity, it was omitted as a potential predictor from the models.</w:t>
+        <w:t xml:space="preserve">Data were recorded in a time-updated manner, however all variables were measured at baseline to emulate the real-world application of the model (i.e. future prediction of states and not covariates). Variables considered as covariates were demographics (sex, age, smoking status and alcohol consumption), comorbidities (congestive cardiac failure (CCF), chronic obstructive pulmonary disease (COPD), prior cerebrovascular accident (CVA), hypertension (HT), diabetes mellitus (DM), ischemic heart disease (IHD), chronic liver disease (LD), prior myocardial infarction (MI), peripheral vascular disease (PVD) and slid tumour (ST)), physical parameters (BMI, blood pressure), blood results (haemoglobin, albumin, calcium and phosphate measures), urine protein creatinine ratio (uPCR) and primary renal diagnosis (grouped as per ERA-EDTA classifications</w:t>
+      </w:r>
+      <w:r>
+        <w:t xml:space="preserve"> </w:t>
+      </w:r>
+      <w:r>
+        <w:t xml:space="preserve">[61]</w:t>
+      </w:r>
+      <w:r>
+        <w:t xml:space="preserve">). Ethnicity was assessed in the populations, but as most patients were white, it was omitted as a potential predictor from the models.</w:t>
       </w:r>
     </w:p>
     <w:p>
@@ -978,13 +991,13 @@
         <w:t xml:space="preserve"> </w:t>
       </w:r>
       <w:r>
-        <w:t xml:space="preserve">[68], [69]</w:t>
-      </w:r>
-      <w:r>
-        <w:t xml:space="preserve"> </w:t>
-      </w:r>
-      <w:r>
-        <w:t xml:space="preserve">as the difference between the two most recent measures divided by time difference in days. log(Age) was considered as a covariate and then Age was centred at 60 years and squared to account for the variety of effects that Age can have on the transitions involved. To account for any time trend in overall change in treatment techniques, log(-Calendar Time) were included as a covariates (cite). Calendar Time was defined as time of study entry minus 1st January 2019, ensuring CalendarTime is always negative so that patients who entered the study longer ago have a higher value for this covariate.</w:t>
+        <w:t xml:space="preserve">[62], [63]</w:t>
+      </w:r>
+      <w:r>
+        <w:t xml:space="preserve"> </w:t>
+      </w:r>
+      <w:r>
+        <w:t xml:space="preserve">as the difference between the two most recent measures divided by time difference in days. Age^2, log(Age), log(eGFR Rate) and log(uPCR Rate) were considered as transformations within the model. log(-Calendar Time) were included as a covariates (cite). Calendar Time was defined as time of study entry minus 1st January 2019, ensuring CalendarTime is always negative so that patients who entered the study longer ago have a higher value for this covariate.</w:t>
       </w:r>
     </w:p>
     <w:p>
@@ -992,13 +1005,22 @@
         <w:pStyle w:val="BodyText"/>
       </w:pPr>
       <w:r>
-        <w:t xml:space="preserve">Each transition was modelled under a proportional hazards assumption using the Royston-Parmar technique</w:t>
-      </w:r>
-      <w:r>
-        <w:t xml:space="preserve"> </w:t>
-      </w:r>
-      <w:r>
-        <w:t xml:space="preserve">[70]</w:t>
+        <w:t xml:space="preserve">Intermediate states (RRT or modality) were considered to be medically transformative, and so a semi-markov (clock reset) method for analysis was considered to be well justified</w:t>
+      </w:r>
+      <w:r>
+        <w:t xml:space="preserve"> </w:t>
+      </w:r>
+      <w:r>
+        <w:t xml:space="preserve">[64]</w:t>
+      </w:r>
+      <w:r>
+        <w:t xml:space="preserve">. Each transition was modelled under a proportional hazards assumption using the Royston-Parmar technique</w:t>
+      </w:r>
+      <w:r>
+        <w:t xml:space="preserve"> </w:t>
+      </w:r>
+      <w:r>
+        <w:t xml:space="preserve">[65]</w:t>
       </w:r>
       <w:r>
         <w:t xml:space="preserve"> </w:t>
@@ -1010,7 +1032,7 @@
         <w:t xml:space="preserve"> </w:t>
       </w:r>
       <w:r>
-        <w:t xml:space="preserve">[71]</w:t>
+        <w:t xml:space="preserve">[66]</w:t>
       </w:r>
       <w:r>
         <w:t xml:space="preserve">.</w:t>
@@ -1027,22 +1049,119 @@
         <w:t xml:space="preserve"> </w:t>
       </w:r>
       <w:r>
+        <w:t xml:space="preserve">[67]</w:t>
+      </w:r>
+      <w:r>
+        <w:t xml:space="preserve"> </w:t>
+      </w:r>
+      <w:r>
+        <w:t xml:space="preserve">and performed backwards-forwards selection based on minimising the AIC at each step ([</w:t>
+      </w:r>
+      <w:r>
+        <w:rPr>
+          <w:b/>
+        </w:rPr>
+        <w:t xml:space="preserve">Cite: Something</w:t>
+      </w:r>
+      <w:r>
+        <w:t xml:space="preserve">]). This was repeated for each transition and for different numbers of evenly spaced knots in modelling the form of the baseline hazard, K={0,1,2,3,4,5}. This allowed for different transitions to use different sets of variables and numbers of knots in the final model. Some combinations of variables resulted in models that were intractable and so these models were excluded. Once a set of variables were chosen, the R-P model was applied to each imputed dataset individually and the resulting coefficients and cubic spline parameters were aggregated across imputations using Rubin’s Rules</w:t>
+      </w:r>
+      <w:r>
+        <w:t xml:space="preserve"> </w:t>
+      </w:r>
+      <w:r>
+        <w:t xml:space="preserve">[68]</w:t>
+      </w:r>
+      <w:r>
+        <w:t xml:space="preserve">. This gave a model fully defined by smooth cubic splines representing the cumulative cause-specific hazard and individualised proportional hazards for each transition.</w:t>
+      </w:r>
+    </w:p>
+    <w:p>
+      <w:pPr>
+        <w:pStyle w:val="BodyText"/>
+      </w:pPr>
+      <w:r>
+        <w:t xml:space="preserve">All missing data were assumed to be missing at random and so were multiply imputed using chained equations with the Nelson-Aalen estimators for each relevant transition as predictors</w:t>
+      </w:r>
+      <w:r>
+        <w:t xml:space="preserve"> </w:t>
+      </w:r>
+      <w:r>
+        <w:t xml:space="preserve">[69]</w:t>
+      </w:r>
+      <w:r>
+        <w:t xml:space="preserve">. Some variables (smoking status and histories of COPD, LD and ST) were present in the SKS (development) dataset, but were completely missing in the SERPR extract (validation) and so these were multiply imputed from the development dataset</w:t>
+      </w:r>
+      <w:r>
+        <w:t xml:space="preserve"> </w:t>
+      </w:r>
+      <w:r>
+        <w:t xml:space="preserve">[70]</w:t>
+      </w:r>
+      <w:r>
+        <w:t xml:space="preserve">.</w:t>
+      </w:r>
+    </w:p>
+    <w:p>
+      <w:pPr>
+        <w:pStyle w:val="BodyText"/>
+      </w:pPr>
+      <w:r>
+        <w:t xml:space="preserve">All analysis was done in</w:t>
+      </w:r>
+      <w:r>
+        <w:t xml:space="preserve"> </w:t>
+      </w:r>
+      <w:r>
+        <w:rPr>
+          <w:rStyle w:val="VerbatimChar"/>
+        </w:rPr>
+        <w:t xml:space="preserve">R 3.6.2</w:t>
+      </w:r>
+      <w:r>
+        <w:t xml:space="preserve"> </w:t>
+      </w:r>
+      <w:r>
+        <w:t xml:space="preserve">[71]</w:t>
+      </w:r>
+      <w:r>
+        <w:t xml:space="preserve"> </w:t>
+      </w:r>
+      <w:r>
+        <w:t xml:space="preserve">using the various</w:t>
+      </w:r>
+      <w:r>
+        <w:t xml:space="preserve"> </w:t>
+      </w:r>
+      <w:r>
+        <w:rPr>
+          <w:rStyle w:val="VerbatimChar"/>
+        </w:rPr>
+        <w:t xml:space="preserve">tidyverse</w:t>
+      </w:r>
+      <w:r>
+        <w:t xml:space="preserve"> </w:t>
+      </w:r>
+      <w:r>
+        <w:t xml:space="preserve">packages</w:t>
+      </w:r>
+      <w:r>
+        <w:t xml:space="preserve"> </w:t>
+      </w:r>
+      <w:r>
         <w:t xml:space="preserve">[72]</w:t>
       </w:r>
       <w:r>
-        <w:t xml:space="preserve"> </w:t>
-      </w:r>
-      <w:r>
-        <w:t xml:space="preserve">and performed backwards-forwards selection based on minimising the AIC at each step ([</w:t>
-      </w:r>
-      <w:r>
-        <w:rPr>
-          <w:b/>
-        </w:rPr>
-        <w:t xml:space="preserve">Cite: Something</w:t>
-      </w:r>
-      <w:r>
-        <w:t xml:space="preserve">]). This was repeated for each transition and for different numbers of evenly spaced knots, K={0,1,2,3,4,5}, which allowed for different transitions to use different sets of variables and numbers of knots in the final model. Some combinations of variables resulted in models that were intractable and so these models were excluded. Once a set of variables were chosen, the R-P model was applied to each imputed dataset individually and the resulting coefficients and cubic spline parameters were aggregated across imputations using Rubin’s Rules</w:t>
+        <w:t xml:space="preserve">, as well as the</w:t>
+      </w:r>
+      <w:r>
+        <w:t xml:space="preserve"> </w:t>
+      </w:r>
+      <w:r>
+        <w:rPr>
+          <w:rStyle w:val="VerbatimChar"/>
+        </w:rPr>
+        <w:t xml:space="preserve">mice</w:t>
       </w:r>
       <w:r>
         <w:t xml:space="preserve"> </w:t>
@@ -1051,7 +1170,67 @@
         <w:t xml:space="preserve">[73]</w:t>
       </w:r>
       <w:r>
-        <w:t xml:space="preserve">. This gave a model fully defined by smooth cubic splines representing the cumulative cause-specific hazard and individualised proportional hazards for each transition.</w:t>
+        <w:t xml:space="preserve">,</w:t>
+      </w:r>
+      <w:r>
+        <w:t xml:space="preserve"> </w:t>
+      </w:r>
+      <w:r>
+        <w:rPr>
+          <w:rStyle w:val="VerbatimChar"/>
+        </w:rPr>
+        <w:t xml:space="preserve">flexsurv</w:t>
+      </w:r>
+      <w:r>
+        <w:t xml:space="preserve"> </w:t>
+      </w:r>
+      <w:r>
+        <w:t xml:space="preserve">[74]</w:t>
+      </w:r>
+      <w:r>
+        <w:t xml:space="preserve">,</w:t>
+      </w:r>
+      <w:r>
+        <w:t xml:space="preserve"> </w:t>
+      </w:r>
+      <w:r>
+        <w:rPr>
+          <w:rStyle w:val="VerbatimChar"/>
+        </w:rPr>
+        <w:t xml:space="preserve">nnet</w:t>
+      </w:r>
+      <w:r>
+        <w:t xml:space="preserve"> </w:t>
+      </w:r>
+      <w:r>
+        <w:t xml:space="preserve">[75]</w:t>
+      </w:r>
+      <w:r>
+        <w:t xml:space="preserve"> </w:t>
+      </w:r>
+      <w:r>
+        <w:t xml:space="preserve">and</w:t>
+      </w:r>
+      <w:r>
+        <w:t xml:space="preserve"> </w:t>
+      </w:r>
+      <w:r>
+        <w:rPr>
+          <w:rStyle w:val="VerbatimChar"/>
+        </w:rPr>
+        <w:t xml:space="preserve">furrr</w:t>
+      </w:r>
+      <w:r>
+        <w:t xml:space="preserve"> </w:t>
+      </w:r>
+      <w:r>
+        <w:t xml:space="preserve">[76]</w:t>
+      </w:r>
+      <w:r>
+        <w:t xml:space="preserve"> </w:t>
+      </w:r>
+      <w:r>
+        <w:t xml:space="preserve">packages.</w:t>
       </w:r>
     </w:p>
     <w:p>
@@ -1273,7 +1452,7 @@
         <w:t xml:space="preserve"> </w:t>
       </w:r>
       <w:r>
-        <w:t xml:space="preserve">[74]</w:t>
+        <w:t xml:space="preserve">[77]</w:t>
       </w:r>
       <w:r>
         <w:t xml:space="preserve"> </w:t>
@@ -1302,7 +1481,7 @@
         <w:t xml:space="preserve"> </w:t>
       </w:r>
       <w:r>
-        <w:t xml:space="preserve">[75]</w:t>
+        <w:t xml:space="preserve">[78]</w:t>
       </w:r>
       <w:r>
         <w:t xml:space="preserve"> </w:t>
@@ -1323,7 +1502,7 @@
         <w:t xml:space="preserve"> </w:t>
       </w:r>
       <w:r>
-        <w:t xml:space="preserve">[76]</w:t>
+        <w:t xml:space="preserve">[79]</w:t>
       </w:r>
       <w:r>
         <w:t xml:space="preserve">. This produces an intercept vector of length</w:t>
@@ -3321,7 +3500,16 @@
         <w:t xml:space="preserve"> </w:t>
       </w:r>
       <w:r>
-        <w:t xml:space="preserve">shows a breakdown of the categorical variables across the populations. In the development population, there are far more males than females, which is actually against what is believed to occur in the general public (cite), whereas in the validation population the proportions are much more matched. Ethnicity was very homogeneous in the SKS dataset, and has extremely high missingness in SERPR, which also contributed to its omission from the model. The majority of the SKS patients were former smokers, however this information was unavailable in the SERPR dataset. Primary Renal Diagnosis suffered from very high levels of missingness in the validation dataset, but was much better recorded in the development dataset (although still far from perfect).</w:t>
+        <w:t xml:space="preserve">shows a breakdown of the categorical variables across the populations. In the development population, there are far more males than females, which is actually against what is believed to occur in the general public [</w:t>
+      </w:r>
+      <w:r>
+        <w:rPr>
+          <w:b/>
+        </w:rPr>
+        <w:t xml:space="preserve">Cite: Something</w:t>
+      </w:r>
+      <w:r>
+        <w:t xml:space="preserve">], whereas in the validation population the proportions are much more matched. Most patients were white in the SKS dataset, and ethnicity has extremely high missingness in SERPR, which also contributed to its omission from the model. The majority of the SKS patients were former smokers, however this information was unavailable in the SERPR dataset. Primary Renal Diagnosis suffered from very high levels of missingness in the validation dataset, but was much better recorded in the development dataset (although still far from perfect).</w:t>
       </w:r>
     </w:p>
     <w:p>
@@ -7166,7 +7354,7 @@
         <w:t xml:space="preserve">Supplementary Material</w:t>
       </w:r>
       <w:r>
-        <w:t xml:space="preserve">]. Older patients are more likely to be placed onto RRT. compared to younger patients, they are more likely to recieve a transplant.</w:t>
+        <w:t xml:space="preserve">]. Older patients are predicted to be likely to transition to RRT. Increased rates of decline of eGFR were associated with the transiton from CKD to RRT.</w:t>
       </w:r>
     </w:p>
     <w:p>
@@ -12508,7 +12696,7 @@
         <w:t xml:space="preserve"> </w:t>
       </w:r>
       <w:r>
-        <w:t xml:space="preserve">&lt;environment: 0x0000021a20af5a48&gt;</w:t>
+        <w:t xml:space="preserve">&lt;environment: 0x0000021a11dfc7b8&gt;</w:t>
       </w:r>
     </w:p>
     <w:p>
@@ -12693,7 +12881,16 @@
         <w:pStyle w:val="BodyText"/>
       </w:pPr>
       <w:r>
-        <w:t xml:space="preserve">We have assumed a proportional hazards relationship between the predictors and probability of survival, which is considered by some to be a strong assumption to make, however we acknowledge this limitation, and the authors believe that it is mitigated by the flexibility that the assumption permits. In addition to the general PH assumption, the R-P model requires the assumption that the log cumulative hazard function follows a cubic spline, which is modelled as part of the regression. We did not assess the viability of these models as it was believed this assumption to make our results more understandable.</w:t>
+        <w:t xml:space="preserve">We have assumed a proportional hazards relationship between the predictors and probability of survival, which is considered by some to be a strong assumption to make, however we acknowledge this limitation, and the authors believe that it is mitigated by the flexibility that the assumption permits. In addition to the general PH assumption, the R-P model requires the assumption that the log cumulative hazard function follows a cubic spline, (however this is a fairly weak assumption [</w:t>
+      </w:r>
+      <w:r>
+        <w:rPr>
+          <w:b/>
+        </w:rPr>
+        <w:t xml:space="preserve">Cite: Something</w:t>
+      </w:r>
+      <w:r>
+        <w:t xml:space="preserve">]), which is modelled as part of the regression. We did not assess the viability of these models as it was believed this assumption to make our results more understandable.</w:t>
       </w:r>
     </w:p>
     <w:p>
@@ -12772,10 +12969,7 @@
         <w:t xml:space="preserve"> </w:t>
       </w:r>
       <w:r>
-        <w:rPr>
-          <w:b/>
-        </w:rPr>
-        <w:t xml:space="preserve">???</w:t>
+        <w:t xml:space="preserve">[80]</w:t>
       </w:r>
       <w:r>
         <w:t xml:space="preserve"> </w:t>
@@ -12817,7 +13011,7 @@
       </w:r>
       <w:bookmarkEnd w:id="32"/>
     </w:p>
-    <w:bookmarkStart w:id="174" w:name="refs"/>
+    <w:bookmarkStart w:id="182" w:name="refs"/>
     <w:bookmarkStart w:id="33" w:name="ref-barron_chronic_2014-1"/>
     <w:p>
       <w:pPr>
@@ -12900,13 +13094,13 @@
       </w:r>
     </w:p>
     <w:bookmarkEnd w:id="37"/>
-    <w:bookmarkStart w:id="39" w:name="ref-johnson_predicting_2007"/>
+    <w:bookmarkStart w:id="39" w:name="ref-steyerberg_prognosis_2013"/>
     <w:p>
       <w:pPr>
         <w:pStyle w:val="Bibliography"/>
       </w:pPr>
       <w:r>
-        <w:t xml:space="preserve">[4] E. S. Johnson, M. L. Thorp, X. Yang, O. L. Charansonney, and D. H. Smith, “Predicting renal replacement therapy and mortality in CKD,”</w:t>
+        <w:t xml:space="preserve">[4] E. W. Steyerberg</w:t>
       </w:r>
       <w:r>
         <w:t xml:space="preserve"> </w:t>
@@ -12915,6 +13109,90 @@
         <w:rPr>
           <w:i/>
         </w:rPr>
+        <w:t xml:space="preserve">et al.</w:t>
+      </w:r>
+      <w:r>
+        <w:t xml:space="preserve">, “Prognosis Research Strategy (PROGRESS) 3: Prognostic Model Research,”</w:t>
+      </w:r>
+      <w:r>
+        <w:t xml:space="preserve"> </w:t>
+      </w:r>
+      <w:r>
+        <w:rPr>
+          <w:i/>
+        </w:rPr>
+        <w:t xml:space="preserve">PLOS Medicine</w:t>
+      </w:r>
+      <w:r>
+        <w:t xml:space="preserve">, vol. 10, no. 2, p. e1001381, Feb. 2013, doi:</w:t>
+      </w:r>
+      <w:r>
+        <w:t xml:space="preserve"> </w:t>
+      </w:r>
+      <w:hyperlink r:id="rId38">
+        <w:r>
+          <w:rPr>
+            <w:rStyle w:val="Hyperlink"/>
+          </w:rPr>
+          <w:t xml:space="preserve">10.1371/journal.pmed.1001381</w:t>
+        </w:r>
+      </w:hyperlink>
+      <w:r>
+        <w:t xml:space="preserve">.</w:t>
+      </w:r>
+    </w:p>
+    <w:bookmarkEnd w:id="39"/>
+    <w:bookmarkStart w:id="41" w:name="ref-hippisley-cox_development_2017"/>
+    <w:p>
+      <w:pPr>
+        <w:pStyle w:val="Bibliography"/>
+      </w:pPr>
+      <w:r>
+        <w:t xml:space="preserve">[5] J. Hippisley-Cox, C. Coupland, and P. Brindle, “Development and validation of QRISK3 risk prediction algorithms to estimate future risk of cardiovascular disease: Prospective cohort study,”</w:t>
+      </w:r>
+      <w:r>
+        <w:t xml:space="preserve"> </w:t>
+      </w:r>
+      <w:r>
+        <w:rPr>
+          <w:i/>
+        </w:rPr>
+        <w:t xml:space="preserve">BMJ</w:t>
+      </w:r>
+      <w:r>
+        <w:t xml:space="preserve">, vol. 357, May 2017, doi:</w:t>
+      </w:r>
+      <w:r>
+        <w:t xml:space="preserve"> </w:t>
+      </w:r>
+      <w:hyperlink r:id="rId40">
+        <w:r>
+          <w:rPr>
+            <w:rStyle w:val="Hyperlink"/>
+          </w:rPr>
+          <w:t xml:space="preserve">10.1136/bmj.j2099</w:t>
+        </w:r>
+      </w:hyperlink>
+      <w:r>
+        <w:t xml:space="preserve">.</w:t>
+      </w:r>
+    </w:p>
+    <w:bookmarkEnd w:id="41"/>
+    <w:bookmarkStart w:id="43" w:name="ref-johnson_predicting_2007"/>
+    <w:p>
+      <w:pPr>
+        <w:pStyle w:val="Bibliography"/>
+      </w:pPr>
+      <w:r>
+        <w:t xml:space="preserve">[6] E. S. Johnson, M. L. Thorp, X. Yang, O. L. Charansonney, and D. H. Smith, “Predicting renal replacement therapy and mortality in CKD,”</w:t>
+      </w:r>
+      <w:r>
+        <w:t xml:space="preserve"> </w:t>
+      </w:r>
+      <w:r>
+        <w:rPr>
+          <w:i/>
+        </w:rPr>
         <w:t xml:space="preserve">American Journal of Kidney Diseases: The Official Journal of the National Kidney Foundation</w:t>
       </w:r>
       <w:r>
@@ -12923,7 +13201,7 @@
       <w:r>
         <w:t xml:space="preserve"> </w:t>
       </w:r>
-      <w:hyperlink r:id="rId38">
+      <w:hyperlink r:id="rId42">
         <w:r>
           <w:rPr>
             <w:rStyle w:val="Hyperlink"/>
@@ -12935,14 +13213,14 @@
         <w:t xml:space="preserve">.</w:t>
       </w:r>
     </w:p>
-    <w:bookmarkEnd w:id="39"/>
-    <w:bookmarkStart w:id="41" w:name="ref-landray_prediction_2010"/>
+    <w:bookmarkEnd w:id="43"/>
+    <w:bookmarkStart w:id="45" w:name="ref-landray_prediction_2010"/>
     <w:p>
       <w:pPr>
         <w:pStyle w:val="Bibliography"/>
       </w:pPr>
       <w:r>
-        <w:t xml:space="preserve">[5] M. J. Landray</w:t>
+        <w:t xml:space="preserve">[7] M. J. Landray</w:t>
       </w:r>
       <w:r>
         <w:t xml:space="preserve"> </w:t>
@@ -12971,7 +13249,7 @@
       <w:r>
         <w:t xml:space="preserve"> </w:t>
       </w:r>
-      <w:hyperlink r:id="rId40">
+      <w:hyperlink r:id="rId44">
         <w:r>
           <w:rPr>
             <w:rStyle w:val="Hyperlink"/>
@@ -12983,14 +13261,14 @@
         <w:t xml:space="preserve">.</w:t>
       </w:r>
     </w:p>
-    <w:bookmarkEnd w:id="41"/>
-    <w:bookmarkStart w:id="43" w:name="ref-bansal_development_2015"/>
+    <w:bookmarkEnd w:id="45"/>
+    <w:bookmarkStart w:id="47" w:name="ref-bansal_development_2015"/>
     <w:p>
       <w:pPr>
         <w:pStyle w:val="Bibliography"/>
       </w:pPr>
       <w:r>
-        <w:t xml:space="preserve">[6] N. Bansal</w:t>
+        <w:t xml:space="preserve">[8] N. Bansal</w:t>
       </w:r>
       <w:r>
         <w:t xml:space="preserve"> </w:t>
@@ -13019,7 +13297,7 @@
       <w:r>
         <w:t xml:space="preserve"> </w:t>
       </w:r>
-      <w:hyperlink r:id="rId42">
+      <w:hyperlink r:id="rId46">
         <w:r>
           <w:rPr>
             <w:rStyle w:val="Hyperlink"/>
@@ -13031,14 +13309,14 @@
         <w:t xml:space="preserve">.</w:t>
       </w:r>
     </w:p>
-    <w:bookmarkEnd w:id="43"/>
-    <w:bookmarkStart w:id="45" w:name="ref-marks_looking_2015"/>
+    <w:bookmarkEnd w:id="47"/>
+    <w:bookmarkStart w:id="49" w:name="ref-marks_looking_2015"/>
     <w:p>
       <w:pPr>
         <w:pStyle w:val="Bibliography"/>
       </w:pPr>
       <w:r>
-        <w:t xml:space="preserve">[7] A. Marks</w:t>
+        <w:t xml:space="preserve">[9] A. Marks</w:t>
       </w:r>
       <w:r>
         <w:t xml:space="preserve"> </w:t>
@@ -13067,7 +13345,7 @@
       <w:r>
         <w:t xml:space="preserve"> </w:t>
       </w:r>
-      <w:hyperlink r:id="rId44">
+      <w:hyperlink r:id="rId48">
         <w:r>
           <w:rPr>
             <w:rStyle w:val="Hyperlink"/>
@@ -13079,14 +13357,14 @@
         <w:t xml:space="preserve">.</w:t>
       </w:r>
     </w:p>
-    <w:bookmarkEnd w:id="45"/>
-    <w:bookmarkStart w:id="47" w:name="ref-wick_clinical_2017"/>
+    <w:bookmarkEnd w:id="49"/>
+    <w:bookmarkStart w:id="51" w:name="ref-wick_clinical_2017"/>
     <w:p>
       <w:pPr>
         <w:pStyle w:val="Bibliography"/>
       </w:pPr>
       <w:r>
-        <w:t xml:space="preserve">[8] J. P. Wick</w:t>
+        <w:t xml:space="preserve">[10] J. P. Wick</w:t>
       </w:r>
       <w:r>
         <w:t xml:space="preserve"> </w:t>
@@ -13115,7 +13393,7 @@
       <w:r>
         <w:t xml:space="preserve"> </w:t>
       </w:r>
-      <w:hyperlink r:id="rId46">
+      <w:hyperlink r:id="rId50">
         <w:r>
           <w:rPr>
             <w:rStyle w:val="Hyperlink"/>
@@ -13127,14 +13405,14 @@
         <w:t xml:space="preserve">.</w:t>
       </w:r>
     </w:p>
-    <w:bookmarkEnd w:id="47"/>
-    <w:bookmarkStart w:id="49" w:name="ref-johnson_predicting_2008"/>
+    <w:bookmarkEnd w:id="51"/>
+    <w:bookmarkStart w:id="53" w:name="ref-johnson_predicting_2008"/>
     <w:p>
       <w:pPr>
         <w:pStyle w:val="Bibliography"/>
       </w:pPr>
       <w:r>
-        <w:t xml:space="preserve">[9] E. S. Johnson, M. L. Thorp, R. W. Platt, and D. H. Smith, “Predicting the risk of dialysis and transplant among patients with CKD: A retrospective cohort study,”</w:t>
+        <w:t xml:space="preserve">[11] E. S. Johnson, M. L. Thorp, R. W. Platt, and D. H. Smith, “Predicting the risk of dialysis and transplant among patients with CKD: A retrospective cohort study,”</w:t>
       </w:r>
       <w:r>
         <w:t xml:space="preserve"> </w:t>
@@ -13151,7 +13429,7 @@
       <w:r>
         <w:t xml:space="preserve"> </w:t>
       </w:r>
-      <w:hyperlink r:id="rId48">
+      <w:hyperlink r:id="rId52">
         <w:r>
           <w:rPr>
             <w:rStyle w:val="Hyperlink"/>
@@ -13163,14 +13441,14 @@
         <w:t xml:space="preserve">.</w:t>
       </w:r>
     </w:p>
-    <w:bookmarkEnd w:id="49"/>
-    <w:bookmarkStart w:id="51" w:name="ref-schroeder_predicting_2017"/>
+    <w:bookmarkEnd w:id="53"/>
+    <w:bookmarkStart w:id="55" w:name="ref-schroeder_predicting_2017"/>
     <w:p>
       <w:pPr>
         <w:pStyle w:val="Bibliography"/>
       </w:pPr>
       <w:r>
-        <w:t xml:space="preserve">[10] E. B. Schroeder</w:t>
+        <w:t xml:space="preserve">[12] E. B. Schroeder</w:t>
       </w:r>
       <w:r>
         <w:t xml:space="preserve"> </w:t>
@@ -13199,7 +13477,7 @@
       <w:r>
         <w:t xml:space="preserve"> </w:t>
       </w:r>
-      <w:hyperlink r:id="rId50">
+      <w:hyperlink r:id="rId54">
         <w:r>
           <w:rPr>
             <w:rStyle w:val="Hyperlink"/>
@@ -13211,14 +13489,14 @@
         <w:t xml:space="preserve">.</w:t>
       </w:r>
     </w:p>
-    <w:bookmarkEnd w:id="51"/>
-    <w:bookmarkStart w:id="53" w:name="ref-kulkarni_transition_2017"/>
+    <w:bookmarkEnd w:id="55"/>
+    <w:bookmarkStart w:id="57" w:name="ref-kulkarni_transition_2017"/>
     <w:p>
       <w:pPr>
         <w:pStyle w:val="Bibliography"/>
       </w:pPr>
       <w:r>
-        <w:t xml:space="preserve">[11] S. Kulkarni</w:t>
+        <w:t xml:space="preserve">[13] S. Kulkarni</w:t>
       </w:r>
       <w:r>
         <w:t xml:space="preserve"> </w:t>
@@ -13247,7 +13525,7 @@
       <w:r>
         <w:t xml:space="preserve"> </w:t>
       </w:r>
-      <w:hyperlink r:id="rId52">
+      <w:hyperlink r:id="rId56">
         <w:r>
           <w:rPr>
             <w:rStyle w:val="Hyperlink"/>
@@ -13259,14 +13537,14 @@
         <w:t xml:space="preserve">.</w:t>
       </w:r>
     </w:p>
-    <w:bookmarkEnd w:id="53"/>
-    <w:bookmarkStart w:id="55" w:name="ref-floege_development_2015"/>
+    <w:bookmarkEnd w:id="57"/>
+    <w:bookmarkStart w:id="59" w:name="ref-floege_development_2015"/>
     <w:p>
       <w:pPr>
         <w:pStyle w:val="Bibliography"/>
       </w:pPr>
       <w:r>
-        <w:t xml:space="preserve">[12] J. Floege</w:t>
+        <w:t xml:space="preserve">[14] J. Floege</w:t>
       </w:r>
       <w:r>
         <w:t xml:space="preserve"> </w:t>
@@ -13295,7 +13573,7 @@
       <w:r>
         <w:t xml:space="preserve"> </w:t>
       </w:r>
-      <w:hyperlink r:id="rId54">
+      <w:hyperlink r:id="rId58">
         <w:r>
           <w:rPr>
             <w:rStyle w:val="Hyperlink"/>
@@ -13307,14 +13585,14 @@
         <w:t xml:space="preserve">.</w:t>
       </w:r>
     </w:p>
-    <w:bookmarkEnd w:id="55"/>
-    <w:bookmarkStart w:id="57" w:name="ref-hemke_survival_2013"/>
+    <w:bookmarkEnd w:id="59"/>
+    <w:bookmarkStart w:id="61" w:name="ref-hemke_survival_2013"/>
     <w:p>
       <w:pPr>
         <w:pStyle w:val="Bibliography"/>
       </w:pPr>
       <w:r>
-        <w:t xml:space="preserve">[13] A. C. Hemke, M. B. Heemskerk, M. van Diepen, W. Weimar, F. W. Dekker, and A. J. Hoitsma, “Survival prognosis after the start of a renal replacement therapy in the Netherlands: A retrospective cohort study,”</w:t>
+        <w:t xml:space="preserve">[15] A. C. Hemke, M. B. Heemskerk, M. van Diepen, W. Weimar, F. W. Dekker, and A. J. Hoitsma, “Survival prognosis after the start of a renal replacement therapy in the Netherlands: A retrospective cohort study,”</w:t>
       </w:r>
       <w:r>
         <w:t xml:space="preserve"> </w:t>
@@ -13331,7 +13609,7 @@
       <w:r>
         <w:t xml:space="preserve"> </w:t>
       </w:r>
-      <w:hyperlink r:id="rId56">
+      <w:hyperlink r:id="rId60">
         <w:r>
           <w:rPr>
             <w:rStyle w:val="Hyperlink"/>
@@ -13343,14 +13621,14 @@
         <w:t xml:space="preserve">.</w:t>
       </w:r>
     </w:p>
-    <w:bookmarkEnd w:id="57"/>
-    <w:bookmarkStart w:id="59" w:name="ref-cao_predicting_2015"/>
+    <w:bookmarkEnd w:id="61"/>
+    <w:bookmarkStart w:id="63" w:name="ref-cao_predicting_2015"/>
     <w:p>
       <w:pPr>
         <w:pStyle w:val="Bibliography"/>
       </w:pPr>
       <w:r>
-        <w:t xml:space="preserve">[14] X.-Y. Cao</w:t>
+        <w:t xml:space="preserve">[16] X.-Y. Cao</w:t>
       </w:r>
       <w:r>
         <w:t xml:space="preserve"> </w:t>
@@ -13379,7 +13657,7 @@
       <w:r>
         <w:t xml:space="preserve"> </w:t>
       </w:r>
-      <w:hyperlink r:id="rId58">
+      <w:hyperlink r:id="rId62">
         <w:r>
           <w:rPr>
             <w:rStyle w:val="Hyperlink"/>
@@ -13391,14 +13669,14 @@
         <w:t xml:space="preserve">.</w:t>
       </w:r>
     </w:p>
-    <w:bookmarkEnd w:id="59"/>
-    <w:bookmarkStart w:id="61" w:name="ref-tangri_predictive_2011"/>
+    <w:bookmarkEnd w:id="63"/>
+    <w:bookmarkStart w:id="65" w:name="ref-tangri_predictive_2011"/>
     <w:p>
       <w:pPr>
         <w:pStyle w:val="Bibliography"/>
       </w:pPr>
       <w:r>
-        <w:t xml:space="preserve">[15] N. Tangri</w:t>
+        <w:t xml:space="preserve">[17] N. Tangri</w:t>
       </w:r>
       <w:r>
         <w:t xml:space="preserve"> </w:t>
@@ -13427,7 +13705,7 @@
       <w:r>
         <w:t xml:space="preserve"> </w:t>
       </w:r>
-      <w:hyperlink r:id="rId60">
+      <w:hyperlink r:id="rId64">
         <w:r>
           <w:rPr>
             <w:rStyle w:val="Hyperlink"/>
@@ -13439,14 +13717,14 @@
         <w:t xml:space="preserve">.</w:t>
       </w:r>
     </w:p>
-    <w:bookmarkEnd w:id="61"/>
-    <w:bookmarkStart w:id="63" w:name="ref-roy_statistical_2017"/>
+    <w:bookmarkEnd w:id="65"/>
+    <w:bookmarkStart w:id="67" w:name="ref-roy_statistical_2017"/>
     <w:p>
       <w:pPr>
         <w:pStyle w:val="Bibliography"/>
       </w:pPr>
       <w:r>
-        <w:t xml:space="preserve">[16] J. Roy</w:t>
+        <w:t xml:space="preserve">[18] J. Roy</w:t>
       </w:r>
       <w:r>
         <w:t xml:space="preserve"> </w:t>
@@ -13475,7 +13753,7 @@
       <w:r>
         <w:t xml:space="preserve"> </w:t>
       </w:r>
-      <w:hyperlink r:id="rId62">
+      <w:hyperlink r:id="rId66">
         <w:r>
           <w:rPr>
             <w:rStyle w:val="Hyperlink"/>
@@ -13487,14 +13765,14 @@
         <w:t xml:space="preserve">.</w:t>
       </w:r>
     </w:p>
-    <w:bookmarkEnd w:id="63"/>
-    <w:bookmarkStart w:id="65" w:name="ref-tangri_dynamic_2017"/>
+    <w:bookmarkEnd w:id="67"/>
+    <w:bookmarkStart w:id="69" w:name="ref-tangri_dynamic_2017"/>
     <w:p>
       <w:pPr>
         <w:pStyle w:val="Bibliography"/>
       </w:pPr>
       <w:r>
-        <w:t xml:space="preserve">[17] N. Tangri</w:t>
+        <w:t xml:space="preserve">[19] N. Tangri</w:t>
       </w:r>
       <w:r>
         <w:t xml:space="preserve"> </w:t>
@@ -13523,7 +13801,7 @@
       <w:r>
         <w:t xml:space="preserve"> </w:t>
       </w:r>
-      <w:hyperlink r:id="rId64">
+      <w:hyperlink r:id="rId68">
         <w:r>
           <w:rPr>
             <w:rStyle w:val="Hyperlink"/>
@@ -13535,14 +13813,14 @@
         <w:t xml:space="preserve">.</w:t>
       </w:r>
     </w:p>
-    <w:bookmarkEnd w:id="65"/>
-    <w:bookmarkStart w:id="67" w:name="ref-shlipak_cardiovascular_2005"/>
+    <w:bookmarkEnd w:id="69"/>
+    <w:bookmarkStart w:id="71" w:name="ref-shlipak_cardiovascular_2005"/>
     <w:p>
       <w:pPr>
         <w:pStyle w:val="Bibliography"/>
       </w:pPr>
       <w:r>
-        <w:t xml:space="preserve">[18] M. G. Shlipak</w:t>
+        <w:t xml:space="preserve">[20] M. G. Shlipak</w:t>
       </w:r>
       <w:r>
         <w:t xml:space="preserve"> </w:t>
@@ -13571,7 +13849,7 @@
       <w:r>
         <w:t xml:space="preserve"> </w:t>
       </w:r>
-      <w:hyperlink r:id="rId66">
+      <w:hyperlink r:id="rId70">
         <w:r>
           <w:rPr>
             <w:rStyle w:val="Hyperlink"/>
@@ -13583,14 +13861,14 @@
         <w:t xml:space="preserve">.</w:t>
       </w:r>
     </w:p>
-    <w:bookmarkEnd w:id="67"/>
-    <w:bookmarkStart w:id="69" w:name="ref-weiner_framingham_2007"/>
+    <w:bookmarkEnd w:id="71"/>
+    <w:bookmarkStart w:id="73" w:name="ref-weiner_framingham_2007"/>
     <w:p>
       <w:pPr>
         <w:pStyle w:val="Bibliography"/>
       </w:pPr>
       <w:r>
-        <w:t xml:space="preserve">[19] D. E. Weiner</w:t>
+        <w:t xml:space="preserve">[21] D. E. Weiner</w:t>
       </w:r>
       <w:r>
         <w:t xml:space="preserve"> </w:t>
@@ -13619,7 +13897,7 @@
       <w:r>
         <w:t xml:space="preserve"> </w:t>
       </w:r>
-      <w:hyperlink r:id="rId68">
+      <w:hyperlink r:id="rId72">
         <w:r>
           <w:rPr>
             <w:rStyle w:val="Hyperlink"/>
@@ -13631,14 +13909,14 @@
         <w:t xml:space="preserve">.</w:t>
       </w:r>
     </w:p>
-    <w:bookmarkEnd w:id="69"/>
-    <w:bookmarkStart w:id="71" w:name="ref-mcmurray_predictors_2011"/>
+    <w:bookmarkEnd w:id="73"/>
+    <w:bookmarkStart w:id="75" w:name="ref-mcmurray_predictors_2011"/>
     <w:p>
       <w:pPr>
         <w:pStyle w:val="Bibliography"/>
       </w:pPr>
       <w:r>
-        <w:t xml:space="preserve">[20] J. J. V. McMurray</w:t>
+        <w:t xml:space="preserve">[22] J. J. V. McMurray</w:t>
       </w:r>
       <w:r>
         <w:t xml:space="preserve"> </w:t>
@@ -13667,7 +13945,7 @@
       <w:r>
         <w:t xml:space="preserve"> </w:t>
       </w:r>
-      <w:hyperlink r:id="rId70">
+      <w:hyperlink r:id="rId74">
         <w:r>
           <w:rPr>
             <w:rStyle w:val="Hyperlink"/>
@@ -13679,14 +13957,14 @@
         <w:t xml:space="preserve">.</w:t>
       </w:r>
     </w:p>
-    <w:bookmarkEnd w:id="71"/>
-    <w:bookmarkStart w:id="73" w:name="ref-grams_assessing_2013"/>
+    <w:bookmarkEnd w:id="75"/>
+    <w:bookmarkStart w:id="77" w:name="ref-grams_assessing_2013"/>
     <w:p>
       <w:pPr>
         <w:pStyle w:val="Bibliography"/>
       </w:pPr>
       <w:r>
-        <w:t xml:space="preserve">[21] M. E. Grams and J. Coresh, “Assessing risk in chronic kidney disease: A methodological review,”</w:t>
+        <w:t xml:space="preserve">[23] M. E. Grams and J. Coresh, “Assessing risk in chronic kidney disease: A methodological review,”</w:t>
       </w:r>
       <w:r>
         <w:t xml:space="preserve"> </w:t>
@@ -13703,7 +13981,7 @@
       <w:r>
         <w:t xml:space="preserve"> </w:t>
       </w:r>
-      <w:hyperlink r:id="rId72">
+      <w:hyperlink r:id="rId76">
         <w:r>
           <w:rPr>
             <w:rStyle w:val="Hyperlink"/>
@@ -13715,14 +13993,14 @@
         <w:t xml:space="preserve">.</w:t>
       </w:r>
     </w:p>
-    <w:bookmarkEnd w:id="73"/>
-    <w:bookmarkStart w:id="75" w:name="ref-tangri_risk_2013"/>
+    <w:bookmarkEnd w:id="77"/>
+    <w:bookmarkStart w:id="79" w:name="ref-tangri_risk_2013"/>
     <w:p>
       <w:pPr>
         <w:pStyle w:val="Bibliography"/>
       </w:pPr>
       <w:r>
-        <w:t xml:space="preserve">[22] N. Tangri</w:t>
+        <w:t xml:space="preserve">[24] N. Tangri</w:t>
       </w:r>
       <w:r>
         <w:t xml:space="preserve"> </w:t>
@@ -13751,7 +14029,7 @@
       <w:r>
         <w:t xml:space="preserve"> </w:t>
       </w:r>
-      <w:hyperlink r:id="rId74">
+      <w:hyperlink r:id="rId78">
         <w:r>
           <w:rPr>
             <w:rStyle w:val="Hyperlink"/>
@@ -13763,14 +14041,14 @@
         <w:t xml:space="preserve">.</w:t>
       </w:r>
     </w:p>
-    <w:bookmarkEnd w:id="75"/>
-    <w:bookmarkStart w:id="77" w:name="ref-ramspek_prediction_2017"/>
+    <w:bookmarkEnd w:id="79"/>
+    <w:bookmarkStart w:id="81" w:name="ref-ramspek_prediction_2017"/>
     <w:p>
       <w:pPr>
         <w:pStyle w:val="Bibliography"/>
       </w:pPr>
       <w:r>
-        <w:t xml:space="preserve">[23] C. L. Ramspek, P. W. Voskamp, F. J. van Ittersum, R. T. Krediet, F. W. Dekker, and M. van Diepen, “Prediction models for the mortality risk in chronic dialysis patients: A systematic review and independent external validation study,”</w:t>
+        <w:t xml:space="preserve">[25] C. L. Ramspek, P. W. Voskamp, F. J. van Ittersum, R. T. Krediet, F. W. Dekker, and M. van Diepen, “Prediction models for the mortality risk in chronic dialysis patients: A systematic review and independent external validation study,”</w:t>
       </w:r>
       <w:r>
         <w:t xml:space="preserve"> </w:t>
@@ -13787,7 +14065,7 @@
       <w:r>
         <w:t xml:space="preserve"> </w:t>
       </w:r>
-      <w:hyperlink r:id="rId76">
+      <w:hyperlink r:id="rId80">
         <w:r>
           <w:rPr>
             <w:rStyle w:val="Hyperlink"/>
@@ -13799,14 +14077,14 @@
         <w:t xml:space="preserve">.</w:t>
       </w:r>
     </w:p>
-    <w:bookmarkEnd w:id="77"/>
-    <w:bookmarkStart w:id="79" w:name="ref-collins_transparent_2015"/>
+    <w:bookmarkEnd w:id="81"/>
+    <w:bookmarkStart w:id="83" w:name="ref-collins_transparent_2015"/>
     <w:p>
       <w:pPr>
         <w:pStyle w:val="Bibliography"/>
       </w:pPr>
       <w:r>
-        <w:t xml:space="preserve">[24] G. S. Collins, J. B. Reitsma, D. G. Altman, and K. G. Moons, “Transparent reporting of a multivariable prediction model for individual prognosis or diagnosis (TRIPOD): The TRIPOD Statement,”</w:t>
+        <w:t xml:space="preserve">[26] G. S. Collins, J. B. Reitsma, D. G. Altman, and K. G. Moons, “Transparent reporting of a multivariable prediction model for individual prognosis or diagnosis (TRIPOD): The TRIPOD Statement,”</w:t>
       </w:r>
       <w:r>
         <w:t xml:space="preserve"> </w:t>
@@ -13823,7 +14101,7 @@
       <w:r>
         <w:t xml:space="preserve"> </w:t>
       </w:r>
-      <w:hyperlink r:id="rId78">
+      <w:hyperlink r:id="rId82">
         <w:r>
           <w:rPr>
             <w:rStyle w:val="Hyperlink"/>
@@ -13835,14 +14113,14 @@
         <w:t xml:space="preserve">.</w:t>
       </w:r>
     </w:p>
-    <w:bookmarkEnd w:id="79"/>
-    <w:bookmarkStart w:id="81" w:name="ref-bouwmeester_reporting_2012-1"/>
+    <w:bookmarkEnd w:id="83"/>
+    <w:bookmarkStart w:id="85" w:name="ref-bouwmeester_reporting_2012-1"/>
     <w:p>
       <w:pPr>
         <w:pStyle w:val="Bibliography"/>
       </w:pPr>
       <w:r>
-        <w:t xml:space="preserve">[25] W. Bouwmeester</w:t>
+        <w:t xml:space="preserve">[27] W. Bouwmeester</w:t>
       </w:r>
       <w:r>
         <w:t xml:space="preserve"> </w:t>
@@ -13871,7 +14149,7 @@
       <w:r>
         <w:t xml:space="preserve"> </w:t>
       </w:r>
-      <w:hyperlink r:id="rId80">
+      <w:hyperlink r:id="rId84">
         <w:r>
           <w:rPr>
             <w:rStyle w:val="Hyperlink"/>
@@ -13883,14 +14161,14 @@
         <w:t xml:space="preserve">.</w:t>
       </w:r>
     </w:p>
-    <w:bookmarkEnd w:id="81"/>
-    <w:bookmarkStart w:id="83" w:name="ref-perotte_risk_2015"/>
+    <w:bookmarkEnd w:id="85"/>
+    <w:bookmarkStart w:id="87" w:name="ref-perotte_risk_2015"/>
     <w:p>
       <w:pPr>
         <w:pStyle w:val="Bibliography"/>
       </w:pPr>
       <w:r>
-        <w:t xml:space="preserve">[26] A. Perotte, R. Ranganath, J. S. Hirsch, D. Blei, and N. Elhadad, “Risk prediction for chronic kidney disease progression using heterogeneous electronic health record data and time series analysis,”</w:t>
+        <w:t xml:space="preserve">[28] A. Perotte, R. Ranganath, J. S. Hirsch, D. Blei, and N. Elhadad, “Risk prediction for chronic kidney disease progression using heterogeneous electronic health record data and time series analysis,”</w:t>
       </w:r>
       <w:r>
         <w:t xml:space="preserve"> </w:t>
@@ -13907,7 +14185,7 @@
       <w:r>
         <w:t xml:space="preserve"> </w:t>
       </w:r>
-      <w:hyperlink r:id="rId82">
+      <w:hyperlink r:id="rId86">
         <w:r>
           <w:rPr>
             <w:rStyle w:val="Hyperlink"/>
@@ -13919,14 +14197,14 @@
         <w:t xml:space="preserve">.</w:t>
       </w:r>
     </w:p>
-    <w:bookmarkEnd w:id="83"/>
-    <w:bookmarkStart w:id="85" w:name="ref-steyerberg_prognosis_2013"/>
+    <w:bookmarkEnd w:id="87"/>
+    <w:bookmarkStart w:id="89" w:name="ref-begun_identification_2013"/>
     <w:p>
       <w:pPr>
         <w:pStyle w:val="Bibliography"/>
       </w:pPr>
       <w:r>
-        <w:t xml:space="preserve">[27] E. W. Steyerberg</w:t>
+        <w:t xml:space="preserve">[29] A. Begun, A. Icks, R. Waldeyer, S. Landwehr, M. Koch, and G. Giani, “Identification of a multistate continuous-time nonhomogeneous Markov chain model for patients with decreased renal function.”</w:t>
       </w:r>
       <w:r>
         <w:t xml:space="preserve"> </w:t>
@@ -13935,54 +14213,6 @@
         <w:rPr>
           <w:i/>
         </w:rPr>
-        <w:t xml:space="preserve">et al.</w:t>
-      </w:r>
-      <w:r>
-        <w:t xml:space="preserve">, “Prognosis Research Strategy (PROGRESS) 3: Prognostic Model Research,”</w:t>
-      </w:r>
-      <w:r>
-        <w:t xml:space="preserve"> </w:t>
-      </w:r>
-      <w:r>
-        <w:rPr>
-          <w:i/>
-        </w:rPr>
-        <w:t xml:space="preserve">PLOS Medicine</w:t>
-      </w:r>
-      <w:r>
-        <w:t xml:space="preserve">, vol. 10, no. 2, p. e1001381, Feb. 2013, doi:</w:t>
-      </w:r>
-      <w:r>
-        <w:t xml:space="preserve"> </w:t>
-      </w:r>
-      <w:hyperlink r:id="rId84">
-        <w:r>
-          <w:rPr>
-            <w:rStyle w:val="Hyperlink"/>
-          </w:rPr>
-          <w:t xml:space="preserve">10.1371/journal.pmed.1001381</w:t>
-        </w:r>
-      </w:hyperlink>
-      <w:r>
-        <w:t xml:space="preserve">.</w:t>
-      </w:r>
-    </w:p>
-    <w:bookmarkEnd w:id="85"/>
-    <w:bookmarkStart w:id="87" w:name="ref-begun_identification_2013"/>
-    <w:p>
-      <w:pPr>
-        <w:pStyle w:val="Bibliography"/>
-      </w:pPr>
-      <w:r>
-        <w:t xml:space="preserve">[28] A. Begun, A. Icks, R. Waldeyer, S. Landwehr, M. Koch, and G. Giani, “Identification of a multistate continuous-time nonhomogeneous Markov chain model for patients with decreased renal function.”</w:t>
-      </w:r>
-      <w:r>
-        <w:t xml:space="preserve"> </w:t>
-      </w:r>
-      <w:r>
-        <w:rPr>
-          <w:i/>
-        </w:rPr>
         <w:t xml:space="preserve">Medical decision making : an international journal of the Society for Medical Decision Making</w:t>
       </w:r>
       <w:r>
@@ -13991,7 +14221,7 @@
       <w:r>
         <w:t xml:space="preserve"> </w:t>
       </w:r>
-      <w:hyperlink r:id="rId86">
+      <w:hyperlink r:id="rId88">
         <w:r>
           <w:rPr>
             <w:rStyle w:val="Hyperlink"/>
@@ -14003,14 +14233,14 @@
         <w:t xml:space="preserve">.</w:t>
       </w:r>
     </w:p>
-    <w:bookmarkEnd w:id="87"/>
-    <w:bookmarkStart w:id="89" w:name="ref-allen_chronic_2014"/>
+    <w:bookmarkEnd w:id="89"/>
+    <w:bookmarkStart w:id="91" w:name="ref-allen_chronic_2014"/>
     <w:p>
       <w:pPr>
         <w:pStyle w:val="Bibliography"/>
       </w:pPr>
       <w:r>
-        <w:t xml:space="preserve">[29] A. M. Allen, W. R. Kim, T. M. Therneau, J. J. Larson, J. K. Heimbach, and A. D. Rule, “Chronic kidney disease and associated mortality after liver transplantation–a time-dependent analysis using measured glomerular filtration rate,”</w:t>
+        <w:t xml:space="preserve">[30] A. M. Allen, W. R. Kim, T. M. Therneau, J. J. Larson, J. K. Heimbach, and A. D. Rule, “Chronic kidney disease and associated mortality after liver transplantation–a time-dependent analysis using measured glomerular filtration rate,”</w:t>
       </w:r>
       <w:r>
         <w:t xml:space="preserve"> </w:t>
@@ -14027,7 +14257,7 @@
       <w:r>
         <w:t xml:space="preserve"> </w:t>
       </w:r>
-      <w:hyperlink r:id="rId88">
+      <w:hyperlink r:id="rId90">
         <w:r>
           <w:rPr>
             <w:rStyle w:val="Hyperlink"/>
@@ -14039,14 +14269,14 @@
         <w:t xml:space="preserve">.</w:t>
       </w:r>
     </w:p>
-    <w:bookmarkEnd w:id="89"/>
-    <w:bookmarkStart w:id="91" w:name="ref-grams_predicting_2018"/>
+    <w:bookmarkEnd w:id="91"/>
+    <w:bookmarkStart w:id="93" w:name="ref-grams_predicting_2018"/>
     <w:p>
       <w:pPr>
         <w:pStyle w:val="Bibliography"/>
       </w:pPr>
       <w:r>
-        <w:t xml:space="preserve">[30] M. E. Grams</w:t>
+        <w:t xml:space="preserve">[31] M. E. Grams</w:t>
       </w:r>
       <w:r>
         <w:t xml:space="preserve"> </w:t>
@@ -14075,7 +14305,7 @@
       <w:r>
         <w:t xml:space="preserve"> </w:t>
       </w:r>
-      <w:hyperlink r:id="rId90">
+      <w:hyperlink r:id="rId92">
         <w:r>
           <w:rPr>
             <w:rStyle w:val="Hyperlink"/>
@@ -14087,14 +14317,14 @@
         <w:t xml:space="preserve">.</w:t>
       </w:r>
     </w:p>
-    <w:bookmarkEnd w:id="91"/>
-    <w:bookmarkStart w:id="93" w:name="ref-altman_problems_1994-1"/>
+    <w:bookmarkEnd w:id="93"/>
+    <w:bookmarkStart w:id="95" w:name="ref-altman_problems_1994-1"/>
     <w:p>
       <w:pPr>
         <w:pStyle w:val="Bibliography"/>
       </w:pPr>
       <w:r>
-        <w:t xml:space="preserve">[31] D. G. Altman, “Problems in dichotomizing continuous variables,”</w:t>
+        <w:t xml:space="preserve">[32] D. G. Altman, “Problems in dichotomizing continuous variables,”</w:t>
       </w:r>
       <w:r>
         <w:t xml:space="preserve"> </w:t>
@@ -14111,7 +14341,7 @@
       <w:r>
         <w:t xml:space="preserve"> </w:t>
       </w:r>
-      <w:hyperlink r:id="rId92">
+      <w:hyperlink r:id="rId94">
         <w:r>
           <w:rPr>
             <w:rStyle w:val="Hyperlink"/>
@@ -14123,14 +14353,14 @@
         <w:t xml:space="preserve">.</w:t>
       </w:r>
     </w:p>
-    <w:bookmarkEnd w:id="93"/>
-    <w:bookmarkStart w:id="95" w:name="ref-altman_dangers_1994-1"/>
+    <w:bookmarkEnd w:id="95"/>
+    <w:bookmarkStart w:id="97" w:name="ref-altman_dangers_1994-1"/>
     <w:p>
       <w:pPr>
         <w:pStyle w:val="Bibliography"/>
       </w:pPr>
       <w:r>
-        <w:t xml:space="preserve">[32] D. G. Altman, B. Lausen, W. Sauerbrei, and M. Schumacher, “Dangers of Using ‘Optimal’ Cutpoints in the Evaluation of Prognostic Factors,”</w:t>
+        <w:t xml:space="preserve">[33] D. G. Altman, B. Lausen, W. Sauerbrei, and M. Schumacher, “Dangers of Using ‘Optimal’ Cutpoints in the Evaluation of Prognostic Factors,”</w:t>
       </w:r>
       <w:r>
         <w:t xml:space="preserve"> </w:t>
@@ -14147,7 +14377,7 @@
       <w:r>
         <w:t xml:space="preserve"> </w:t>
       </w:r>
-      <w:hyperlink r:id="rId94">
+      <w:hyperlink r:id="rId96">
         <w:r>
           <w:rPr>
             <w:rStyle w:val="Hyperlink"/>
@@ -14159,14 +14389,14 @@
         <w:t xml:space="preserve">.</w:t>
       </w:r>
     </w:p>
-    <w:bookmarkEnd w:id="95"/>
-    <w:bookmarkStart w:id="97" w:name="ref-altman_cost_2006-1"/>
+    <w:bookmarkEnd w:id="97"/>
+    <w:bookmarkStart w:id="99" w:name="ref-altman_cost_2006-1"/>
     <w:p>
       <w:pPr>
         <w:pStyle w:val="Bibliography"/>
       </w:pPr>
       <w:r>
-        <w:t xml:space="preserve">[33] D. G. Altman and P. Royston, “The cost of dichotomising continuous variables,”</w:t>
+        <w:t xml:space="preserve">[34] D. G. Altman and P. Royston, “The cost of dichotomising continuous variables,”</w:t>
       </w:r>
       <w:r>
         <w:t xml:space="preserve"> </w:t>
@@ -14183,7 +14413,7 @@
       <w:r>
         <w:t xml:space="preserve"> </w:t>
       </w:r>
-      <w:hyperlink r:id="rId96">
+      <w:hyperlink r:id="rId98">
         <w:r>
           <w:rPr>
             <w:rStyle w:val="Hyperlink"/>
@@ -14195,14 +14425,14 @@
         <w:t xml:space="preserve">.</w:t>
       </w:r>
     </w:p>
-    <w:bookmarkEnd w:id="97"/>
-    <w:bookmarkStart w:id="99" w:name="ref-bennette_against_2012-1"/>
+    <w:bookmarkEnd w:id="99"/>
+    <w:bookmarkStart w:id="101" w:name="ref-bennette_against_2012-1"/>
     <w:p>
       <w:pPr>
         <w:pStyle w:val="Bibliography"/>
       </w:pPr>
       <w:r>
-        <w:t xml:space="preserve">[34] C. Bennette and A. Vickers, “Against quantiles: Categorization of continuous variables in epidemiologic research, and its discontents,”</w:t>
+        <w:t xml:space="preserve">[35] C. Bennette and A. Vickers, “Against quantiles: Categorization of continuous variables in epidemiologic research, and its discontents,”</w:t>
       </w:r>
       <w:r>
         <w:t xml:space="preserve"> </w:t>
@@ -14219,7 +14449,7 @@
       <w:r>
         <w:t xml:space="preserve"> </w:t>
       </w:r>
-      <w:hyperlink r:id="rId98">
+      <w:hyperlink r:id="rId100">
         <w:r>
           <w:rPr>
             <w:rStyle w:val="Hyperlink"/>
@@ -14231,14 +14461,14 @@
         <w:t xml:space="preserve">.</w:t>
       </w:r>
     </w:p>
-    <w:bookmarkEnd w:id="99"/>
-    <w:bookmarkStart w:id="100" w:name="ref-butts_chopped_2009-1"/>
+    <w:bookmarkEnd w:id="101"/>
+    <w:bookmarkStart w:id="102" w:name="ref-butts_chopped_2009-1"/>
     <w:p>
       <w:pPr>
         <w:pStyle w:val="Bibliography"/>
       </w:pPr>
       <w:r>
-        <w:t xml:space="preserve">[35] M. M. Butts and T. W. H. Ng, “Chopped liver? OK. Chopped data? Not OK,” in</w:t>
+        <w:t xml:space="preserve">[36] M. M. Butts and T. W. H. Ng, “Chopped liver? OK. Chopped data? Not OK,” in</w:t>
       </w:r>
       <w:r>
         <w:t xml:space="preserve"> </w:t>
@@ -14253,14 +14483,14 @@
         <w:t xml:space="preserve">, New York, NY, US: Routledge/Taylor &amp; Francis Group, 2009, pp. 361–386.</w:t>
       </w:r>
     </w:p>
-    <w:bookmarkEnd w:id="100"/>
-    <w:bookmarkStart w:id="102" w:name="ref-cumberland_ophthalmic_2014-1"/>
+    <w:bookmarkEnd w:id="102"/>
+    <w:bookmarkStart w:id="104" w:name="ref-cumberland_ophthalmic_2014-1"/>
     <w:p>
       <w:pPr>
         <w:pStyle w:val="Bibliography"/>
       </w:pPr>
       <w:r>
-        <w:t xml:space="preserve">[36] P. M. Cumberland</w:t>
+        <w:t xml:space="preserve">[37] P. M. Cumberland</w:t>
       </w:r>
       <w:r>
         <w:t xml:space="preserve"> </w:t>
@@ -14289,7 +14519,7 @@
       <w:r>
         <w:t xml:space="preserve"> </w:t>
       </w:r>
-      <w:hyperlink r:id="rId101">
+      <w:hyperlink r:id="rId103">
         <w:r>
           <w:rPr>
             <w:rStyle w:val="Hyperlink"/>
@@ -14301,14 +14531,14 @@
         <w:t xml:space="preserve">.</w:t>
       </w:r>
     </w:p>
-    <w:bookmarkEnd w:id="102"/>
-    <w:bookmarkStart w:id="104" w:name="ref-dawson_dichotomizing_2012-1"/>
+    <w:bookmarkEnd w:id="104"/>
+    <w:bookmarkStart w:id="106" w:name="ref-dawson_dichotomizing_2012-1"/>
     <w:p>
       <w:pPr>
         <w:pStyle w:val="Bibliography"/>
       </w:pPr>
       <w:r>
-        <w:t xml:space="preserve">[37] N. V. Dawson and R. Weiss, “Dichotomizing continuous variables in statistical analysis: A practice to avoid,”</w:t>
+        <w:t xml:space="preserve">[38] N. V. Dawson and R. Weiss, “Dichotomizing continuous variables in statistical analysis: A practice to avoid,”</w:t>
       </w:r>
       <w:r>
         <w:t xml:space="preserve"> </w:t>
@@ -14325,7 +14555,7 @@
       <w:r>
         <w:t xml:space="preserve"> </w:t>
       </w:r>
-      <w:hyperlink r:id="rId103">
+      <w:hyperlink r:id="rId105">
         <w:r>
           <w:rPr>
             <w:rStyle w:val="Hyperlink"/>
@@ -14337,14 +14567,14 @@
         <w:t xml:space="preserve">.</w:t>
       </w:r>
     </w:p>
-    <w:bookmarkEnd w:id="104"/>
-    <w:bookmarkStart w:id="106" w:name="ref-dinero_seven_1996-1"/>
+    <w:bookmarkEnd w:id="106"/>
+    <w:bookmarkStart w:id="108" w:name="ref-dinero_seven_1996-1"/>
     <w:p>
       <w:pPr>
         <w:pStyle w:val="Bibliography"/>
       </w:pPr>
       <w:r>
-        <w:t xml:space="preserve">[38] T. E. Dinero, “Seven reasons why you should not categorize continuous data,”</w:t>
+        <w:t xml:space="preserve">[39] T. E. Dinero, “Seven reasons why you should not categorize continuous data,”</w:t>
       </w:r>
       <w:r>
         <w:t xml:space="preserve"> </w:t>
@@ -14361,7 +14591,7 @@
       <w:r>
         <w:t xml:space="preserve"> </w:t>
       </w:r>
-      <w:hyperlink r:id="rId105">
+      <w:hyperlink r:id="rId107">
         <w:r>
           <w:rPr>
             <w:rStyle w:val="Hyperlink"/>
@@ -14373,14 +14603,14 @@
         <w:t xml:space="preserve">.</w:t>
       </w:r>
     </w:p>
-    <w:bookmarkEnd w:id="106"/>
-    <w:bookmarkStart w:id="108" w:name="ref-irwin_negative_2003"/>
+    <w:bookmarkEnd w:id="108"/>
+    <w:bookmarkStart w:id="110" w:name="ref-irwin_negative_2003"/>
     <w:p>
       <w:pPr>
         <w:pStyle w:val="Bibliography"/>
       </w:pPr>
       <w:r>
-        <w:t xml:space="preserve">[39] J. R. Irwin and G. H. McClelland, “Negative Consequences of Dichotomizing Continuous Predictor Variables,”</w:t>
+        <w:t xml:space="preserve">[40] J. R. Irwin and G. H. McClelland, “Negative Consequences of Dichotomizing Continuous Predictor Variables,”</w:t>
       </w:r>
       <w:r>
         <w:t xml:space="preserve"> </w:t>
@@ -14397,7 +14627,7 @@
       <w:r>
         <w:t xml:space="preserve"> </w:t>
       </w:r>
-      <w:hyperlink r:id="rId107">
+      <w:hyperlink r:id="rId109">
         <w:r>
           <w:rPr>
             <w:rStyle w:val="Hyperlink"/>
@@ -14409,14 +14639,14 @@
         <w:t xml:space="preserve">.</w:t>
       </w:r>
     </w:p>
-    <w:bookmarkEnd w:id="108"/>
-    <w:bookmarkStart w:id="110" w:name="ref-kuss_danger_2013"/>
+    <w:bookmarkEnd w:id="110"/>
+    <w:bookmarkStart w:id="112" w:name="ref-kuss_danger_2013"/>
     <w:p>
       <w:pPr>
         <w:pStyle w:val="Bibliography"/>
       </w:pPr>
       <w:r>
-        <w:t xml:space="preserve">[40] O. Kuss, “The danger of dichotomizing continuous variables: A visualization,”</w:t>
+        <w:t xml:space="preserve">[41] O. Kuss, “The danger of dichotomizing continuous variables: A visualization,”</w:t>
       </w:r>
       <w:r>
         <w:t xml:space="preserve"> </w:t>
@@ -14433,7 +14663,7 @@
       <w:r>
         <w:t xml:space="preserve"> </w:t>
       </w:r>
-      <w:hyperlink r:id="rId109">
+      <w:hyperlink r:id="rId111">
         <w:r>
           <w:rPr>
             <w:rStyle w:val="Hyperlink"/>
@@ -14445,14 +14675,14 @@
         <w:t xml:space="preserve">.</w:t>
       </w:r>
     </w:p>
-    <w:bookmarkEnd w:id="110"/>
-    <w:bookmarkStart w:id="112" w:name="ref-metze_dichotomization_2008"/>
+    <w:bookmarkEnd w:id="112"/>
+    <w:bookmarkStart w:id="114" w:name="ref-metze_dichotomization_2008"/>
     <w:p>
       <w:pPr>
         <w:pStyle w:val="Bibliography"/>
       </w:pPr>
       <w:r>
-        <w:t xml:space="preserve">[41] K. Metze, “Dichotomization of continuous data–a pitfall in prognostic factor studies,”</w:t>
+        <w:t xml:space="preserve">[42] K. Metze, “Dichotomization of continuous data–a pitfall in prognostic factor studies,”</w:t>
       </w:r>
       <w:r>
         <w:t xml:space="preserve"> </w:t>
@@ -14469,7 +14699,7 @@
       <w:r>
         <w:t xml:space="preserve"> </w:t>
       </w:r>
-      <w:hyperlink r:id="rId111">
+      <w:hyperlink r:id="rId113">
         <w:r>
           <w:rPr>
             <w:rStyle w:val="Hyperlink"/>
@@ -14481,14 +14711,14 @@
         <w:t xml:space="preserve">.</w:t>
       </w:r>
     </w:p>
-    <w:bookmarkEnd w:id="112"/>
-    <w:bookmarkStart w:id="114" w:name="ref-naggara_analysis_2011"/>
+    <w:bookmarkEnd w:id="114"/>
+    <w:bookmarkStart w:id="116" w:name="ref-naggara_analysis_2011"/>
     <w:p>
       <w:pPr>
         <w:pStyle w:val="Bibliography"/>
       </w:pPr>
       <w:r>
-        <w:t xml:space="preserve">[42] O. Naggara, J. Raymond, F. Guilbert, D. Roy, A. Weill, and D. G. Altman, “Analysis by categorizing or dichotomizing continuous variables is inadvisable: An example from the natural history of unruptured aneurysms,”</w:t>
+        <w:t xml:space="preserve">[43] O. Naggara, J. Raymond, F. Guilbert, D. Roy, A. Weill, and D. G. Altman, “Analysis by categorizing or dichotomizing continuous variables is inadvisable: An example from the natural history of unruptured aneurysms,”</w:t>
       </w:r>
       <w:r>
         <w:t xml:space="preserve"> </w:t>
@@ -14505,7 +14735,7 @@
       <w:r>
         <w:t xml:space="preserve"> </w:t>
       </w:r>
-      <w:hyperlink r:id="rId113">
+      <w:hyperlink r:id="rId115">
         <w:r>
           <w:rPr>
             <w:rStyle w:val="Hyperlink"/>
@@ -14517,14 +14747,14 @@
         <w:t xml:space="preserve">.</w:t>
       </w:r>
     </w:p>
-    <w:bookmarkEnd w:id="114"/>
-    <w:bookmarkStart w:id="116" w:name="ref-owen_why_2005"/>
+    <w:bookmarkEnd w:id="116"/>
+    <w:bookmarkStart w:id="118" w:name="ref-owen_why_2005"/>
     <w:p>
       <w:pPr>
         <w:pStyle w:val="Bibliography"/>
       </w:pPr>
       <w:r>
-        <w:t xml:space="preserve">[43] S. V. Owen and R. D. Froman, “Why carve up your continuous data?”</w:t>
+        <w:t xml:space="preserve">[44] S. V. Owen and R. D. Froman, “Why carve up your continuous data?”</w:t>
       </w:r>
       <w:r>
         <w:t xml:space="preserve"> </w:t>
@@ -14541,7 +14771,7 @@
       <w:r>
         <w:t xml:space="preserve"> </w:t>
       </w:r>
-      <w:hyperlink r:id="rId115">
+      <w:hyperlink r:id="rId117">
         <w:r>
           <w:rPr>
             <w:rStyle w:val="Hyperlink"/>
@@ -14553,14 +14783,14 @@
         <w:t xml:space="preserve">.</w:t>
       </w:r>
     </w:p>
-    <w:bookmarkEnd w:id="116"/>
-    <w:bookmarkStart w:id="118" w:name="ref-royston_dichotomizing_2006"/>
+    <w:bookmarkEnd w:id="118"/>
+    <w:bookmarkStart w:id="120" w:name="ref-royston_dichotomizing_2006"/>
     <w:p>
       <w:pPr>
         <w:pStyle w:val="Bibliography"/>
       </w:pPr>
       <w:r>
-        <w:t xml:space="preserve">[44] P. Royston, D. G. Altman, and W. Sauerbrei, “Dichotomizing continuous predictors in multiple regression: A bad idea,”</w:t>
+        <w:t xml:space="preserve">[45] P. Royston, D. G. Altman, and W. Sauerbrei, “Dichotomizing continuous predictors in multiple regression: A bad idea,”</w:t>
       </w:r>
       <w:r>
         <w:t xml:space="preserve"> </w:t>
@@ -14577,7 +14807,7 @@
       <w:r>
         <w:t xml:space="preserve"> </w:t>
       </w:r>
-      <w:hyperlink r:id="rId117">
+      <w:hyperlink r:id="rId119">
         <w:r>
           <w:rPr>
             <w:rStyle w:val="Hyperlink"/>
@@ -14589,14 +14819,14 @@
         <w:t xml:space="preserve">.</w:t>
       </w:r>
     </w:p>
-    <w:bookmarkEnd w:id="118"/>
-    <w:bookmarkStart w:id="120" w:name="ref-schellingerhout_categorizing_2009"/>
+    <w:bookmarkEnd w:id="120"/>
+    <w:bookmarkStart w:id="122" w:name="ref-schellingerhout_categorizing_2009"/>
     <w:p>
       <w:pPr>
         <w:pStyle w:val="Bibliography"/>
       </w:pPr>
       <w:r>
-        <w:t xml:space="preserve">[45] J. M. Schellingerhout, M. W. Heymans, H. C. W. de Vet, B. W. Koes, and A. P. Verhagen, “Categorizing continuous variables resulted in different predictors in a prognostic model for nonspecific neck pain,”</w:t>
+        <w:t xml:space="preserve">[46] J. M. Schellingerhout, M. W. Heymans, H. C. W. de Vet, B. W. Koes, and A. P. Verhagen, “Categorizing continuous variables resulted in different predictors in a prognostic model for nonspecific neck pain,”</w:t>
       </w:r>
       <w:r>
         <w:t xml:space="preserve"> </w:t>
@@ -14613,7 +14843,7 @@
       <w:r>
         <w:t xml:space="preserve"> </w:t>
       </w:r>
-      <w:hyperlink r:id="rId119">
+      <w:hyperlink r:id="rId121">
         <w:r>
           <w:rPr>
             <w:rStyle w:val="Hyperlink"/>
@@ -14625,14 +14855,14 @@
         <w:t xml:space="preserve">.</w:t>
       </w:r>
     </w:p>
-    <w:bookmarkEnd w:id="120"/>
-    <w:bookmarkStart w:id="122" w:name="ref-streiner_breaking_2002"/>
+    <w:bookmarkEnd w:id="122"/>
+    <w:bookmarkStart w:id="124" w:name="ref-streiner_breaking_2002"/>
     <w:p>
       <w:pPr>
         <w:pStyle w:val="Bibliography"/>
       </w:pPr>
       <w:r>
-        <w:t xml:space="preserve">[46] D. L. Streiner, “Breaking up is hard to do: The heartbreak of dichotomizing continuous data,”</w:t>
+        <w:t xml:space="preserve">[47] D. L. Streiner, “Breaking up is hard to do: The heartbreak of dichotomizing continuous data,”</w:t>
       </w:r>
       <w:r>
         <w:t xml:space="preserve"> </w:t>
@@ -14649,7 +14879,7 @@
       <w:r>
         <w:t xml:space="preserve"> </w:t>
       </w:r>
-      <w:hyperlink r:id="rId121">
+      <w:hyperlink r:id="rId123">
         <w:r>
           <w:rPr>
             <w:rStyle w:val="Hyperlink"/>
@@ -14661,14 +14891,14 @@
         <w:t xml:space="preserve">.</w:t>
       </w:r>
     </w:p>
-    <w:bookmarkEnd w:id="122"/>
-    <w:bookmarkStart w:id="124" w:name="ref-van_walraven_leave_2008"/>
+    <w:bookmarkEnd w:id="124"/>
+    <w:bookmarkStart w:id="126" w:name="ref-van_walraven_leave_2008"/>
     <w:p>
       <w:pPr>
         <w:pStyle w:val="Bibliography"/>
       </w:pPr>
       <w:r>
-        <w:t xml:space="preserve">[47] C. van Walraven and R. G. Hart, “Leave ’em alone - why continuous variables should be analyzed as such,”</w:t>
+        <w:t xml:space="preserve">[48] C. van Walraven and R. G. Hart, “Leave ’em alone - why continuous variables should be analyzed as such,”</w:t>
       </w:r>
       <w:r>
         <w:t xml:space="preserve"> </w:t>
@@ -14685,7 +14915,7 @@
       <w:r>
         <w:t xml:space="preserve"> </w:t>
       </w:r>
-      <w:hyperlink r:id="rId123">
+      <w:hyperlink r:id="rId125">
         <w:r>
           <w:rPr>
             <w:rStyle w:val="Hyperlink"/>
@@ -14697,14 +14927,14 @@
         <w:t xml:space="preserve">.</w:t>
       </w:r>
     </w:p>
-    <w:bookmarkEnd w:id="124"/>
-    <w:bookmarkStart w:id="126" w:name="ref-vintzileos_anathema_2014"/>
+    <w:bookmarkEnd w:id="126"/>
+    <w:bookmarkStart w:id="128" w:name="ref-vintzileos_anathema_2014"/>
     <w:p>
       <w:pPr>
         <w:pStyle w:val="Bibliography"/>
       </w:pPr>
       <w:r>
-        <w:t xml:space="preserve">[48] A. M. Vintzileos, Y. Oyelese, and C. V. Ananth, “The "anathema" of arbitrary categorization of continuous predictors,”</w:t>
+        <w:t xml:space="preserve">[49] A. M. Vintzileos, Y. Oyelese, and C. V. Ananth, “The "anathema" of arbitrary categorization of continuous predictors,”</w:t>
       </w:r>
       <w:r>
         <w:t xml:space="preserve"> </w:t>
@@ -14721,7 +14951,7 @@
       <w:r>
         <w:t xml:space="preserve"> </w:t>
       </w:r>
-      <w:hyperlink r:id="rId125">
+      <w:hyperlink r:id="rId127">
         <w:r>
           <w:rPr>
             <w:rStyle w:val="Hyperlink"/>
@@ -14733,14 +14963,14 @@
         <w:t xml:space="preserve">.</w:t>
       </w:r>
     </w:p>
-    <w:bookmarkEnd w:id="126"/>
-    <w:bookmarkStart w:id="127" w:name="ref-weinberg_how_1995"/>
+    <w:bookmarkEnd w:id="128"/>
+    <w:bookmarkStart w:id="129" w:name="ref-weinberg_how_1995"/>
     <w:p>
       <w:pPr>
         <w:pStyle w:val="Bibliography"/>
       </w:pPr>
       <w:r>
-        <w:t xml:space="preserve">[49] C. R. Weinberg, “How Bad Is Categorization?”</w:t>
+        <w:t xml:space="preserve">[50] C. R. Weinberg, “How Bad Is Categorization?”</w:t>
       </w:r>
       <w:r>
         <w:t xml:space="preserve"> </w:t>
@@ -14755,14 +14985,14 @@
         <w:t xml:space="preserve">, vol. 6, no. 4, pp. 345–347, 1995.</w:t>
       </w:r>
     </w:p>
-    <w:bookmarkEnd w:id="127"/>
-    <w:bookmarkStart w:id="129" w:name="ref-altman_prognosis_2009"/>
+    <w:bookmarkEnd w:id="129"/>
+    <w:bookmarkStart w:id="131" w:name="ref-altman_prognosis_2009"/>
     <w:p>
       <w:pPr>
         <w:pStyle w:val="Bibliography"/>
       </w:pPr>
       <w:r>
-        <w:t xml:space="preserve">[50] D. G. Altman, Y. Vergouwe, P. Royston, and K. G. M. Moons, “Prognosis and prognostic research: Validating a prognostic model,”</w:t>
+        <w:t xml:space="preserve">[51] D. G. Altman, Y. Vergouwe, P. Royston, and K. G. M. Moons, “Prognosis and prognostic research: Validating a prognostic model,”</w:t>
       </w:r>
       <w:r>
         <w:t xml:space="preserve"> </w:t>
@@ -14779,7 +15009,7 @@
       <w:r>
         <w:t xml:space="preserve"> </w:t>
       </w:r>
-      <w:hyperlink r:id="rId128">
+      <w:hyperlink r:id="rId130">
         <w:r>
           <w:rPr>
             <w:rStyle w:val="Hyperlink"/>
@@ -14791,14 +15021,14 @@
         <w:t xml:space="preserve">.</w:t>
       </w:r>
     </w:p>
-    <w:bookmarkEnd w:id="129"/>
-    <w:bookmarkStart w:id="131" w:name="ref-royston_prognosis_2009"/>
+    <w:bookmarkEnd w:id="131"/>
+    <w:bookmarkStart w:id="133" w:name="ref-royston_prognosis_2009"/>
     <w:p>
       <w:pPr>
         <w:pStyle w:val="Bibliography"/>
       </w:pPr>
       <w:r>
-        <w:t xml:space="preserve">[51] P. Royston, K. G. M. Moons, D. G. Altman, and Y. Vergouwe, “Prognosis and prognostic research: Developing a prognostic model,”</w:t>
+        <w:t xml:space="preserve">[52] P. Royston, K. G. M. Moons, D. G. Altman, and Y. Vergouwe, “Prognosis and prognostic research: Developing a prognostic model,”</w:t>
       </w:r>
       <w:r>
         <w:t xml:space="preserve"> </w:t>
@@ -14815,7 +15045,7 @@
       <w:r>
         <w:t xml:space="preserve"> </w:t>
       </w:r>
-      <w:hyperlink r:id="rId130">
+      <w:hyperlink r:id="rId132">
         <w:r>
           <w:rPr>
             <w:rStyle w:val="Hyperlink"/>
@@ -14827,14 +15057,14 @@
         <w:t xml:space="preserve">.</w:t>
       </w:r>
     </w:p>
-    <w:bookmarkEnd w:id="131"/>
-    <w:bookmarkStart w:id="133" w:name="ref-hoefield_factors_2010"/>
+    <w:bookmarkEnd w:id="133"/>
+    <w:bookmarkStart w:id="135" w:name="ref-moons_transparent_2015"/>
     <w:p>
       <w:pPr>
         <w:pStyle w:val="Bibliography"/>
       </w:pPr>
       <w:r>
-        <w:t xml:space="preserve">[52] R. A. Hoefield</w:t>
+        <w:t xml:space="preserve">[53] K. G. M. Moons</w:t>
       </w:r>
       <w:r>
         <w:t xml:space="preserve"> </w:t>
@@ -14846,6 +15076,54 @@
         <w:t xml:space="preserve">et al.</w:t>
       </w:r>
       <w:r>
+        <w:t xml:space="preserve">, “Transparent Reporting of a multivariable prediction model for Individual Prognosis Or Diagnosis (TRIPOD): Explanation and Elaboration,”</w:t>
+      </w:r>
+      <w:r>
+        <w:t xml:space="preserve"> </w:t>
+      </w:r>
+      <w:r>
+        <w:rPr>
+          <w:i/>
+        </w:rPr>
+        <w:t xml:space="preserve">Annals of Internal Medicine</w:t>
+      </w:r>
+      <w:r>
+        <w:t xml:space="preserve">, vol. 162, no. 1, p. W1, Jan. 2015, doi:</w:t>
+      </w:r>
+      <w:r>
+        <w:t xml:space="preserve"> </w:t>
+      </w:r>
+      <w:hyperlink r:id="rId134">
+        <w:r>
+          <w:rPr>
+            <w:rStyle w:val="Hyperlink"/>
+          </w:rPr>
+          <w:t xml:space="preserve">10.7326/M14-0698</w:t>
+        </w:r>
+      </w:hyperlink>
+      <w:r>
+        <w:t xml:space="preserve">.</w:t>
+      </w:r>
+    </w:p>
+    <w:bookmarkEnd w:id="135"/>
+    <w:bookmarkStart w:id="137" w:name="ref-hoefield_factors_2010"/>
+    <w:p>
+      <w:pPr>
+        <w:pStyle w:val="Bibliography"/>
+      </w:pPr>
+      <w:r>
+        <w:t xml:space="preserve">[54] R. A. Hoefield</w:t>
+      </w:r>
+      <w:r>
+        <w:t xml:space="preserve"> </w:t>
+      </w:r>
+      <w:r>
+        <w:rPr>
+          <w:i/>
+        </w:rPr>
+        <w:t xml:space="preserve">et al.</w:t>
+      </w:r>
+      <w:r>
         <w:t xml:space="preserve">, “Factors associated with kidney disease progression and mortality in a referred CKD population,”</w:t>
       </w:r>
       <w:r>
@@ -14863,7 +15141,7 @@
       <w:r>
         <w:t xml:space="preserve"> </w:t>
       </w:r>
-      <w:hyperlink r:id="rId132">
+      <w:hyperlink r:id="rId136">
         <w:r>
           <w:rPr>
             <w:rStyle w:val="Hyperlink"/>
@@ -14875,14 +15153,14 @@
         <w:t xml:space="preserve">.</w:t>
       </w:r>
     </w:p>
-    <w:bookmarkEnd w:id="133"/>
-    <w:bookmarkStart w:id="135" w:name="ref-chinnadurai_increased_2019-1"/>
+    <w:bookmarkEnd w:id="137"/>
+    <w:bookmarkStart w:id="139" w:name="ref-chinnadurai_increased_2019-1"/>
     <w:p>
       <w:pPr>
         <w:pStyle w:val="Bibliography"/>
       </w:pPr>
       <w:r>
-        <w:t xml:space="preserve">[53] R. Chinnadurai, C. Chrysochou, and P. A. Kalra, “Increased Risk for Cardiovascular Events in Patients with Diabetic Kidney Disease and Non-Alcoholic Fatty Liver Disease,”</w:t>
+        <w:t xml:space="preserve">[55] R. Chinnadurai, C. Chrysochou, and P. A. Kalra, “Increased Risk for Cardiovascular Events in Patients with Diabetic Kidney Disease and Non-Alcoholic Fatty Liver Disease,”</w:t>
       </w:r>
       <w:r>
         <w:t xml:space="preserve"> </w:t>
@@ -14899,7 +15177,7 @@
       <w:r>
         <w:t xml:space="preserve"> </w:t>
       </w:r>
-      <w:hyperlink r:id="rId134">
+      <w:hyperlink r:id="rId138">
         <w:r>
           <w:rPr>
             <w:rStyle w:val="Hyperlink"/>
@@ -14911,14 +15189,14 @@
         <w:t xml:space="preserve">.</w:t>
       </w:r>
     </w:p>
-    <w:bookmarkEnd w:id="135"/>
-    <w:bookmarkStart w:id="137" w:name="ref-levey_new_2009"/>
+    <w:bookmarkEnd w:id="139"/>
+    <w:bookmarkStart w:id="141" w:name="ref-levey_new_2009"/>
     <w:p>
       <w:pPr>
         <w:pStyle w:val="Bibliography"/>
       </w:pPr>
       <w:r>
-        <w:t xml:space="preserve">[54] A. S. Levey</w:t>
+        <w:t xml:space="preserve">[56] A. S. Levey</w:t>
       </w:r>
       <w:r>
         <w:t xml:space="preserve"> </w:t>
@@ -14947,7 +15225,7 @@
       <w:r>
         <w:t xml:space="preserve"> </w:t>
       </w:r>
-      <w:hyperlink r:id="rId136">
+      <w:hyperlink r:id="rId140">
         <w:r>
           <w:rPr>
             <w:rStyle w:val="Hyperlink"/>
@@ -14959,14 +15237,14 @@
         <w:t xml:space="preserve">.</w:t>
       </w:r>
     </w:p>
-    <w:bookmarkEnd w:id="137"/>
-    <w:bookmarkStart w:id="139" w:name="ref-new_obtaining_2014"/>
+    <w:bookmarkEnd w:id="141"/>
+    <w:bookmarkStart w:id="143" w:name="ref-new_obtaining_2014"/>
     <w:p>
       <w:pPr>
         <w:pStyle w:val="Bibliography"/>
       </w:pPr>
       <w:r>
-        <w:t xml:space="preserve">[55] J. P. New, N. D. Bakerly, D. Leather, and A. Woodcock, “Obtaining real-world evidence: The Salford Lung Study,”</w:t>
+        <w:t xml:space="preserve">[57] J. P. New, N. D. Bakerly, D. Leather, and A. Woodcock, “Obtaining real-world evidence: The Salford Lung Study,”</w:t>
       </w:r>
       <w:r>
         <w:t xml:space="preserve"> </w:t>
@@ -14983,7 +15261,7 @@
       <w:r>
         <w:t xml:space="preserve"> </w:t>
       </w:r>
-      <w:hyperlink r:id="rId138">
+      <w:hyperlink r:id="rId142">
         <w:r>
           <w:rPr>
             <w:rStyle w:val="Hyperlink"/>
@@ -14995,14 +15273,14 @@
         <w:t xml:space="preserve">.</w:t>
       </w:r>
     </w:p>
-    <w:bookmarkEnd w:id="139"/>
-    <w:bookmarkStart w:id="141" w:name="ref-matsushita_cohort_2013"/>
+    <w:bookmarkEnd w:id="143"/>
+    <w:bookmarkStart w:id="145" w:name="ref-matsushita_cohort_2013"/>
     <w:p>
       <w:pPr>
         <w:pStyle w:val="Bibliography"/>
       </w:pPr>
       <w:r>
-        <w:t xml:space="preserve">[56] K. Matsushita</w:t>
+        <w:t xml:space="preserve">[58] K. Matsushita</w:t>
       </w:r>
       <w:r>
         <w:t xml:space="preserve"> </w:t>
@@ -15031,7 +15309,7 @@
       <w:r>
         <w:t xml:space="preserve"> </w:t>
       </w:r>
-      <w:hyperlink r:id="rId140">
+      <w:hyperlink r:id="rId144">
         <w:r>
           <w:rPr>
             <w:rStyle w:val="Hyperlink"/>
@@ -15043,14 +15321,14 @@
         <w:t xml:space="preserve">.</w:t>
       </w:r>
     </w:p>
-    <w:bookmarkEnd w:id="141"/>
-    <w:bookmarkStart w:id="143" w:name="ref-forni_renal_2017-1"/>
+    <w:bookmarkEnd w:id="145"/>
+    <w:bookmarkStart w:id="147" w:name="ref-forni_renal_2017-1"/>
     <w:p>
       <w:pPr>
         <w:pStyle w:val="Bibliography"/>
       </w:pPr>
       <w:r>
-        <w:t xml:space="preserve">[57] L. G. Forni</w:t>
+        <w:t xml:space="preserve">[59] L. G. Forni</w:t>
       </w:r>
       <w:r>
         <w:t xml:space="preserve"> </w:t>
@@ -15079,7 +15357,7 @@
       <w:r>
         <w:t xml:space="preserve"> </w:t>
       </w:r>
-      <w:hyperlink r:id="rId142">
+      <w:hyperlink r:id="rId146">
         <w:r>
           <w:rPr>
             <w:rStyle w:val="Hyperlink"/>
@@ -15091,14 +15369,14 @@
         <w:t xml:space="preserve">.</w:t>
       </w:r>
     </w:p>
-    <w:bookmarkEnd w:id="143"/>
-    <w:bookmarkStart w:id="144" w:name="ref-noauthor_kdigo_2012"/>
+    <w:bookmarkEnd w:id="147"/>
+    <w:bookmarkStart w:id="148" w:name="ref-noauthor_kdigo_2012"/>
     <w:p>
       <w:pPr>
         <w:pStyle w:val="Bibliography"/>
       </w:pPr>
       <w:r>
-        <w:t xml:space="preserve">[58] “KDIGO Clinical Practice Guideline for Acute Kidney Injury,”</w:t>
+        <w:t xml:space="preserve">[60] “KDIGO Clinical Practice Guideline for Acute Kidney Injury,”</w:t>
       </w:r>
       <w:r>
         <w:t xml:space="preserve"> </w:t>
@@ -15113,14 +15391,14 @@
         <w:t xml:space="preserve">, p. 141, 2012.</w:t>
       </w:r>
     </w:p>
-    <w:bookmarkEnd w:id="144"/>
-    <w:bookmarkStart w:id="146" w:name="ref-white_imputing_2009"/>
+    <w:bookmarkEnd w:id="148"/>
+    <w:bookmarkStart w:id="150" w:name="ref-venkat-raman_new_2012"/>
     <w:p>
       <w:pPr>
         <w:pStyle w:val="Bibliography"/>
       </w:pPr>
       <w:r>
-        <w:t xml:space="preserve">[59] I. R. White and P. Royston, “Imputing missing covariate values for the Cox model,”</w:t>
+        <w:t xml:space="preserve">[61] G. Venkat-Raman</w:t>
       </w:r>
       <w:r>
         <w:t xml:space="preserve"> </w:t>
@@ -15129,15 +15407,325 @@
         <w:rPr>
           <w:i/>
         </w:rPr>
+        <w:t xml:space="preserve">et al.</w:t>
+      </w:r>
+      <w:r>
+        <w:t xml:space="preserve">, “New primary renal diagnosis codes for the ERA-EDTA,”</w:t>
+      </w:r>
+      <w:r>
+        <w:t xml:space="preserve"> </w:t>
+      </w:r>
+      <w:r>
+        <w:rPr>
+          <w:i/>
+        </w:rPr>
+        <w:t xml:space="preserve">Nephrology Dialysis Transplantation</w:t>
+      </w:r>
+      <w:r>
+        <w:t xml:space="preserve">, vol. 27, no. 12, pp. 4414–4419, Dec. 2012, doi:</w:t>
+      </w:r>
+      <w:r>
+        <w:t xml:space="preserve"> </w:t>
+      </w:r>
+      <w:hyperlink r:id="rId149">
+        <w:r>
+          <w:rPr>
+            <w:rStyle w:val="Hyperlink"/>
+          </w:rPr>
+          <w:t xml:space="preserve">10.1093/ndt/gfs461</w:t>
+        </w:r>
+      </w:hyperlink>
+      <w:r>
+        <w:t xml:space="preserve">.</w:t>
+      </w:r>
+    </w:p>
+    <w:bookmarkEnd w:id="150"/>
+    <w:bookmarkStart w:id="152" w:name="ref-kovesdy_past_2016"/>
+    <w:p>
+      <w:pPr>
+        <w:pStyle w:val="Bibliography"/>
+      </w:pPr>
+      <w:r>
+        <w:t xml:space="preserve">[62] C. P. Kovesdy</w:t>
+      </w:r>
+      <w:r>
+        <w:t xml:space="preserve"> </w:t>
+      </w:r>
+      <w:r>
+        <w:rPr>
+          <w:i/>
+        </w:rPr>
+        <w:t xml:space="preserve">et al.</w:t>
+      </w:r>
+      <w:r>
+        <w:t xml:space="preserve">, “Past Decline Versus Current eGFR and Subsequent ESRD Risk,”</w:t>
+      </w:r>
+      <w:r>
+        <w:t xml:space="preserve"> </w:t>
+      </w:r>
+      <w:r>
+        <w:rPr>
+          <w:i/>
+        </w:rPr>
+        <w:t xml:space="preserve">Journal of the American Society of Nephrology</w:t>
+      </w:r>
+      <w:r>
+        <w:t xml:space="preserve">, vol. 27, no. 8, pp. 2447–2455, Aug. 2016, doi:</w:t>
+      </w:r>
+      <w:r>
+        <w:t xml:space="preserve"> </w:t>
+      </w:r>
+      <w:hyperlink r:id="rId151">
+        <w:r>
+          <w:rPr>
+            <w:rStyle w:val="Hyperlink"/>
+          </w:rPr>
+          <w:t xml:space="preserve">10.1681/ASN.2015060687</w:t>
+        </w:r>
+      </w:hyperlink>
+      <w:r>
+        <w:t xml:space="preserve">.</w:t>
+      </w:r>
+    </w:p>
+    <w:bookmarkEnd w:id="152"/>
+    <w:bookmarkStart w:id="154" w:name="ref-naimark_past_2016"/>
+    <w:p>
+      <w:pPr>
+        <w:pStyle w:val="Bibliography"/>
+      </w:pPr>
+      <w:r>
+        <w:t xml:space="preserve">[63] D. M. J. Naimark</w:t>
+      </w:r>
+      <w:r>
+        <w:t xml:space="preserve"> </w:t>
+      </w:r>
+      <w:r>
+        <w:rPr>
+          <w:i/>
+        </w:rPr>
+        <w:t xml:space="preserve">et al.</w:t>
+      </w:r>
+      <w:r>
+        <w:t xml:space="preserve">, “Past Decline Versus Current eGFR and Subsequent Mortality Risk,”</w:t>
+      </w:r>
+      <w:r>
+        <w:t xml:space="preserve"> </w:t>
+      </w:r>
+      <w:r>
+        <w:rPr>
+          <w:i/>
+        </w:rPr>
+        <w:t xml:space="preserve">Journal of the American Society of Nephrology</w:t>
+      </w:r>
+      <w:r>
+        <w:t xml:space="preserve">, vol. 27, no. 8, pp. 2456–2466, Aug. 2016, doi:</w:t>
+      </w:r>
+      <w:r>
+        <w:t xml:space="preserve"> </w:t>
+      </w:r>
+      <w:hyperlink r:id="rId153">
+        <w:r>
+          <w:rPr>
+            <w:rStyle w:val="Hyperlink"/>
+          </w:rPr>
+          <w:t xml:space="preserve">10.1681/ASN.2015060688</w:t>
+        </w:r>
+      </w:hyperlink>
+      <w:r>
+        <w:t xml:space="preserve">.</w:t>
+      </w:r>
+    </w:p>
+    <w:bookmarkEnd w:id="154"/>
+    <w:bookmarkStart w:id="156" w:name="ref-meira-machado_multi-state_2009"/>
+    <w:p>
+      <w:pPr>
+        <w:pStyle w:val="Bibliography"/>
+      </w:pPr>
+      <w:r>
+        <w:t xml:space="preserve">[64] L. Meira-Machado, J. de Uña-Álvarez, C. Cadarso-Suárez, and P. K. Andersen, “Multi-state models for the analysis of time-to-event data,”</w:t>
+      </w:r>
+      <w:r>
+        <w:t xml:space="preserve"> </w:t>
+      </w:r>
+      <w:r>
+        <w:rPr>
+          <w:i/>
+        </w:rPr>
+        <w:t xml:space="preserve">Statistical methods in medical research</w:t>
+      </w:r>
+      <w:r>
+        <w:t xml:space="preserve">, vol. 18, no. 2, pp. 195–222, Apr. 2009, doi:</w:t>
+      </w:r>
+      <w:r>
+        <w:t xml:space="preserve"> </w:t>
+      </w:r>
+      <w:hyperlink r:id="rId155">
+        <w:r>
+          <w:rPr>
+            <w:rStyle w:val="Hyperlink"/>
+          </w:rPr>
+          <w:t xml:space="preserve">10.1177/0962280208092301</w:t>
+        </w:r>
+      </w:hyperlink>
+      <w:r>
+        <w:t xml:space="preserve">.</w:t>
+      </w:r>
+    </w:p>
+    <w:bookmarkEnd w:id="156"/>
+    <w:bookmarkStart w:id="158" w:name="ref-royston_flexible_2002"/>
+    <w:p>
+      <w:pPr>
+        <w:pStyle w:val="Bibliography"/>
+      </w:pPr>
+      <w:r>
+        <w:t xml:space="preserve">[65] P. Royston and M. K. B. Parmar, “Flexible parametric proportional-hazards and proportional-odds models for censored survival data, with application to prognostic modelling and estimation of treatment effects,”</w:t>
+      </w:r>
+      <w:r>
+        <w:t xml:space="preserve"> </w:t>
+      </w:r>
+      <w:r>
+        <w:rPr>
+          <w:i/>
+        </w:rPr>
         <w:t xml:space="preserve">Statistics in Medicine</w:t>
       </w:r>
       <w:r>
+        <w:t xml:space="preserve">, vol. 21, no. 15, pp. 2175–2197, Aug. 2002, doi:</w:t>
+      </w:r>
+      <w:r>
+        <w:t xml:space="preserve"> </w:t>
+      </w:r>
+      <w:hyperlink r:id="rId157">
+        <w:r>
+          <w:rPr>
+            <w:rStyle w:val="Hyperlink"/>
+          </w:rPr>
+          <w:t xml:space="preserve">10.1002/sim.1203</w:t>
+        </w:r>
+      </w:hyperlink>
+      <w:r>
+        <w:t xml:space="preserve">.</w:t>
+      </w:r>
+    </w:p>
+    <w:bookmarkEnd w:id="158"/>
+    <w:bookmarkStart w:id="160" w:name="ref-putter_tutorial_2007"/>
+    <w:p>
+      <w:pPr>
+        <w:pStyle w:val="Bibliography"/>
+      </w:pPr>
+      <w:r>
+        <w:t xml:space="preserve">[66] H. Putter, M. Fiocco, and R. B. Geskus, “Tutorial in biostatistics: Competing risks and multi-state models,”</w:t>
+      </w:r>
+      <w:r>
+        <w:t xml:space="preserve"> </w:t>
+      </w:r>
+      <w:r>
+        <w:rPr>
+          <w:i/>
+        </w:rPr>
+        <w:t xml:space="preserve">Statistics in Medicine</w:t>
+      </w:r>
+      <w:r>
+        <w:t xml:space="preserve">, vol. 26, no. 11, pp. 2389–2430, May 2007, doi:</w:t>
+      </w:r>
+      <w:r>
+        <w:t xml:space="preserve"> </w:t>
+      </w:r>
+      <w:hyperlink r:id="rId159">
+        <w:r>
+          <w:rPr>
+            <w:rStyle w:val="Hyperlink"/>
+          </w:rPr>
+          <w:t xml:space="preserve">10.1002/sim.2712</w:t>
+        </w:r>
+      </w:hyperlink>
+      <w:r>
+        <w:t xml:space="preserve">.</w:t>
+      </w:r>
+    </w:p>
+    <w:bookmarkEnd w:id="160"/>
+    <w:bookmarkStart w:id="162" w:name="ref-wood_how_2008"/>
+    <w:p>
+      <w:pPr>
+        <w:pStyle w:val="Bibliography"/>
+      </w:pPr>
+      <w:r>
+        <w:t xml:space="preserve">[67] A. M. Wood, I. R. White, and P. Royston, “How should variable selection be performed with multiply imputed data?”</w:t>
+      </w:r>
+      <w:r>
+        <w:t xml:space="preserve"> </w:t>
+      </w:r>
+      <w:r>
+        <w:rPr>
+          <w:i/>
+        </w:rPr>
+        <w:t xml:space="preserve">Statistics in Medicine</w:t>
+      </w:r>
+      <w:r>
+        <w:t xml:space="preserve">, vol. 27, no. 17, pp. 3227–3246, Jul. 2008, doi:</w:t>
+      </w:r>
+      <w:r>
+        <w:t xml:space="preserve"> </w:t>
+      </w:r>
+      <w:hyperlink r:id="rId161">
+        <w:r>
+          <w:rPr>
+            <w:rStyle w:val="Hyperlink"/>
+          </w:rPr>
+          <w:t xml:space="preserve">10.1002/sim.3177</w:t>
+        </w:r>
+      </w:hyperlink>
+      <w:r>
+        <w:t xml:space="preserve">.</w:t>
+      </w:r>
+    </w:p>
+    <w:bookmarkEnd w:id="162"/>
+    <w:bookmarkStart w:id="163" w:name="ref-rubin_multiple_1984"/>
+    <w:p>
+      <w:pPr>
+        <w:pStyle w:val="Bibliography"/>
+      </w:pPr>
+      <w:r>
+        <w:t xml:space="preserve">[68] D. B. Rubin,</w:t>
+      </w:r>
+      <w:r>
+        <w:t xml:space="preserve"> </w:t>
+      </w:r>
+      <w:r>
+        <w:rPr>
+          <w:i/>
+        </w:rPr>
+        <w:t xml:space="preserve">Multiple Imputation for Nonresponse in Surveys</w:t>
+      </w:r>
+      <w:r>
+        <w:t xml:space="preserve">. New York, NY: John Wiley &amp; Sons, Inc, 1984.</w:t>
+      </w:r>
+    </w:p>
+    <w:bookmarkEnd w:id="163"/>
+    <w:bookmarkStart w:id="165" w:name="ref-white_imputing_2009"/>
+    <w:p>
+      <w:pPr>
+        <w:pStyle w:val="Bibliography"/>
+      </w:pPr>
+      <w:r>
+        <w:t xml:space="preserve">[69] I. R. White and P. Royston, “Imputing missing covariate values for the Cox model,”</w:t>
+      </w:r>
+      <w:r>
+        <w:t xml:space="preserve"> </w:t>
+      </w:r>
+      <w:r>
+        <w:rPr>
+          <w:i/>
+        </w:rPr>
+        <w:t xml:space="preserve">Statistics in Medicine</w:t>
+      </w:r>
+      <w:r>
         <w:t xml:space="preserve">, vol. 28, no. 15, pp. 1982–1998, Jul. 2009, doi:</w:t>
       </w:r>
       <w:r>
         <w:t xml:space="preserve"> </w:t>
       </w:r>
-      <w:hyperlink r:id="rId145">
+      <w:hyperlink r:id="rId164">
         <w:r>
           <w:rPr>
             <w:rStyle w:val="Hyperlink"/>
@@ -15149,14 +15737,14 @@
         <w:t xml:space="preserve">.</w:t>
       </w:r>
     </w:p>
-    <w:bookmarkEnd w:id="146"/>
-    <w:bookmarkStart w:id="148" w:name="ref-janssen_dealing_2009"/>
+    <w:bookmarkEnd w:id="165"/>
+    <w:bookmarkStart w:id="167" w:name="ref-janssen_dealing_2009"/>
     <w:p>
       <w:pPr>
         <w:pStyle w:val="Bibliography"/>
       </w:pPr>
       <w:r>
-        <w:t xml:space="preserve">[60] K. J. M. Janssen</w:t>
+        <w:t xml:space="preserve">[70] K. J. M. Janssen</w:t>
       </w:r>
       <w:r>
         <w:t xml:space="preserve"> </w:t>
@@ -15185,7 +15773,7 @@
       <w:r>
         <w:t xml:space="preserve"> </w:t>
       </w:r>
-      <w:hyperlink r:id="rId147">
+      <w:hyperlink r:id="rId166">
         <w:r>
           <w:rPr>
             <w:rStyle w:val="Hyperlink"/>
@@ -15197,34 +15785,34 @@
         <w:t xml:space="preserve">.</w:t>
       </w:r>
     </w:p>
-    <w:bookmarkEnd w:id="148"/>
-    <w:bookmarkStart w:id="149" w:name="ref-r_core_team_r_nodate"/>
+    <w:bookmarkEnd w:id="167"/>
+    <w:bookmarkStart w:id="168" w:name="ref-r_core_team_r_nodate"/>
     <w:p>
       <w:pPr>
         <w:pStyle w:val="Bibliography"/>
       </w:pPr>
       <w:r>
-        <w:t xml:space="preserve">[61] R. C. Team, “R: A Language and Environment for Statistical Computing.” R Foundation for Statistical Computing, Vienna, Austria, Vienna,</w:t>
+        <w:t xml:space="preserve">[71] R. C. Team, “R: A Language and Environment for Statistical Computing.” R Foundation for Statistical Computing, Vienna, Austria, Vienna,</w:t>
       </w:r>
     </w:p>
-    <w:bookmarkEnd w:id="149"/>
-    <w:bookmarkStart w:id="150" w:name="ref-wickham_tidy_2017"/>
+    <w:bookmarkEnd w:id="168"/>
+    <w:bookmarkStart w:id="169" w:name="ref-wickham_tidy_2017"/>
     <w:p>
       <w:pPr>
         <w:pStyle w:val="Bibliography"/>
       </w:pPr>
       <w:r>
-        <w:t xml:space="preserve">[62] H. Wickham, “The tidy tools manifesto.” https://cran.r-project.org/web/packages/tidyverse/vignettes/manifesto.html, Nov-2017.</w:t>
+        <w:t xml:space="preserve">[72] H. Wickham, “The tidy tools manifesto.” https://cran.r-project.org/web/packages/tidyverse/vignettes/manifesto.html, Nov-2017.</w:t>
       </w:r>
     </w:p>
-    <w:bookmarkEnd w:id="150"/>
-    <w:bookmarkStart w:id="152" w:name="ref-buuren_mice_2011-1"/>
+    <w:bookmarkEnd w:id="169"/>
+    <w:bookmarkStart w:id="171" w:name="ref-buuren_mice_2011-1"/>
     <w:p>
       <w:pPr>
         <w:pStyle w:val="Bibliography"/>
       </w:pPr>
       <w:r>
-        <w:t xml:space="preserve">[63] S. van Buuren and K. Groothuis-Oudshoorn, “Mice: Multivariate Imputation by Chained Equations in R,”</w:t>
+        <w:t xml:space="preserve">[73] S. van Buuren and K. Groothuis-Oudshoorn, “Mice: Multivariate Imputation by Chained Equations in R,”</w:t>
       </w:r>
       <w:r>
         <w:t xml:space="preserve"> </w:t>
@@ -15241,7 +15829,7 @@
       <w:r>
         <w:t xml:space="preserve"> </w:t>
       </w:r>
-      <w:hyperlink r:id="rId151">
+      <w:hyperlink r:id="rId170">
         <w:r>
           <w:rPr>
             <w:rStyle w:val="Hyperlink"/>
@@ -15253,44 +15841,44 @@
         <w:t xml:space="preserve">.</w:t>
       </w:r>
     </w:p>
-    <w:bookmarkEnd w:id="152"/>
-    <w:bookmarkStart w:id="153" w:name="ref-jackson_flexsurv_nodate"/>
+    <w:bookmarkEnd w:id="171"/>
+    <w:bookmarkStart w:id="172" w:name="ref-jackson_flexsurv_nodate"/>
     <w:p>
       <w:pPr>
         <w:pStyle w:val="Bibliography"/>
       </w:pPr>
       <w:r>
-        <w:t xml:space="preserve">[64] C. Jackson, “Flexsurv: A Platform for Parametric Survival Modelling in R,” p. 33.</w:t>
+        <w:t xml:space="preserve">[74] C. Jackson, “Flexsurv: A Platform for Parametric Survival Modelling in R,” p. 33.</w:t>
       </w:r>
     </w:p>
-    <w:bookmarkEnd w:id="153"/>
-    <w:bookmarkStart w:id="154" w:name="ref-ripley_package_2016"/>
+    <w:bookmarkEnd w:id="172"/>
+    <w:bookmarkStart w:id="173" w:name="ref-ripley_package_2016"/>
     <w:p>
       <w:pPr>
         <w:pStyle w:val="Bibliography"/>
       </w:pPr>
       <w:r>
-        <w:t xml:space="preserve">[65] B. Ripley and W. Venables, “Package ’nnet’,” Feb-2016.</w:t>
+        <w:t xml:space="preserve">[75] B. Ripley and W. Venables, “Package ’nnet’,” Feb-2016.</w:t>
       </w:r>
     </w:p>
-    <w:bookmarkEnd w:id="154"/>
-    <w:bookmarkStart w:id="155" w:name="ref-vaughan_furrr_2018"/>
+    <w:bookmarkEnd w:id="173"/>
+    <w:bookmarkStart w:id="174" w:name="ref-vaughan_furrr_2018"/>
     <w:p>
       <w:pPr>
         <w:pStyle w:val="Bibliography"/>
       </w:pPr>
       <w:r>
-        <w:t xml:space="preserve">[66] D. Vaughan and M. Dancho, “Furrr: Apply Mapping Functions in Parallel using Futures.” May-2018.</w:t>
+        <w:t xml:space="preserve">[76] D. Vaughan and M. Dancho, “Furrr: Apply Mapping Functions in Parallel using Futures.” May-2018.</w:t>
       </w:r>
     </w:p>
-    <w:bookmarkEnd w:id="155"/>
-    <w:bookmarkStart w:id="157" w:name="ref-venkat-raman_new_2012"/>
+    <w:bookmarkEnd w:id="174"/>
+    <w:bookmarkStart w:id="176" w:name="ref-calster_extending_2012-1"/>
     <w:p>
       <w:pPr>
         <w:pStyle w:val="Bibliography"/>
       </w:pPr>
       <w:r>
-        <w:t xml:space="preserve">[67] G. Venkat-Raman</w:t>
+        <w:t xml:space="preserve">[77] B. V. Calster, V. V. Belle, Y. Vergouwe, D. Timmerman, S. V. Huffel, and E. W. Steyerberg, “Extending the c-statistic to nominal polytomous outcomes: The Polytomous Discrimination Index,”</w:t>
       </w:r>
       <w:r>
         <w:t xml:space="preserve"> </w:t>
@@ -15299,289 +15887,15 @@
         <w:rPr>
           <w:i/>
         </w:rPr>
-        <w:t xml:space="preserve">et al.</w:t>
-      </w:r>
-      <w:r>
-        <w:t xml:space="preserve">, “New primary renal diagnosis codes for the ERA-EDTA,”</w:t>
-      </w:r>
-      <w:r>
-        <w:t xml:space="preserve"> </w:t>
-      </w:r>
-      <w:r>
-        <w:rPr>
-          <w:i/>
-        </w:rPr>
-        <w:t xml:space="preserve">Nephrology Dialysis Transplantation</w:t>
-      </w:r>
-      <w:r>
-        <w:t xml:space="preserve">, vol. 27, no. 12, pp. 4414–4419, Dec. 2012, doi:</w:t>
-      </w:r>
-      <w:r>
-        <w:t xml:space="preserve"> </w:t>
-      </w:r>
-      <w:hyperlink r:id="rId156">
-        <w:r>
-          <w:rPr>
-            <w:rStyle w:val="Hyperlink"/>
-          </w:rPr>
-          <w:t xml:space="preserve">10.1093/ndt/gfs461</w:t>
-        </w:r>
-      </w:hyperlink>
-      <w:r>
-        <w:t xml:space="preserve">.</w:t>
-      </w:r>
-    </w:p>
-    <w:bookmarkEnd w:id="157"/>
-    <w:bookmarkStart w:id="159" w:name="ref-kovesdy_past_2016"/>
-    <w:p>
-      <w:pPr>
-        <w:pStyle w:val="Bibliography"/>
-      </w:pPr>
-      <w:r>
-        <w:t xml:space="preserve">[68] C. P. Kovesdy</w:t>
-      </w:r>
-      <w:r>
-        <w:t xml:space="preserve"> </w:t>
-      </w:r>
-      <w:r>
-        <w:rPr>
-          <w:i/>
-        </w:rPr>
-        <w:t xml:space="preserve">et al.</w:t>
-      </w:r>
-      <w:r>
-        <w:t xml:space="preserve">, “Past Decline Versus Current eGFR and Subsequent ESRD Risk,”</w:t>
-      </w:r>
-      <w:r>
-        <w:t xml:space="preserve"> </w:t>
-      </w:r>
-      <w:r>
-        <w:rPr>
-          <w:i/>
-        </w:rPr>
-        <w:t xml:space="preserve">Journal of the American Society of Nephrology</w:t>
-      </w:r>
-      <w:r>
-        <w:t xml:space="preserve">, vol. 27, no. 8, pp. 2447–2455, Aug. 2016, doi:</w:t>
-      </w:r>
-      <w:r>
-        <w:t xml:space="preserve"> </w:t>
-      </w:r>
-      <w:hyperlink r:id="rId158">
-        <w:r>
-          <w:rPr>
-            <w:rStyle w:val="Hyperlink"/>
-          </w:rPr>
-          <w:t xml:space="preserve">10.1681/ASN.2015060687</w:t>
-        </w:r>
-      </w:hyperlink>
-      <w:r>
-        <w:t xml:space="preserve">.</w:t>
-      </w:r>
-    </w:p>
-    <w:bookmarkEnd w:id="159"/>
-    <w:bookmarkStart w:id="161" w:name="ref-naimark_past_2016"/>
-    <w:p>
-      <w:pPr>
-        <w:pStyle w:val="Bibliography"/>
-      </w:pPr>
-      <w:r>
-        <w:t xml:space="preserve">[69] D. M. J. Naimark</w:t>
-      </w:r>
-      <w:r>
-        <w:t xml:space="preserve"> </w:t>
-      </w:r>
-      <w:r>
-        <w:rPr>
-          <w:i/>
-        </w:rPr>
-        <w:t xml:space="preserve">et al.</w:t>
-      </w:r>
-      <w:r>
-        <w:t xml:space="preserve">, “Past Decline Versus Current eGFR and Subsequent Mortality Risk,”</w:t>
-      </w:r>
-      <w:r>
-        <w:t xml:space="preserve"> </w:t>
-      </w:r>
-      <w:r>
-        <w:rPr>
-          <w:i/>
-        </w:rPr>
-        <w:t xml:space="preserve">Journal of the American Society of Nephrology</w:t>
-      </w:r>
-      <w:r>
-        <w:t xml:space="preserve">, vol. 27, no. 8, pp. 2456–2466, Aug. 2016, doi:</w:t>
-      </w:r>
-      <w:r>
-        <w:t xml:space="preserve"> </w:t>
-      </w:r>
-      <w:hyperlink r:id="rId160">
-        <w:r>
-          <w:rPr>
-            <w:rStyle w:val="Hyperlink"/>
-          </w:rPr>
-          <w:t xml:space="preserve">10.1681/ASN.2015060688</w:t>
-        </w:r>
-      </w:hyperlink>
-      <w:r>
-        <w:t xml:space="preserve">.</w:t>
-      </w:r>
-    </w:p>
-    <w:bookmarkEnd w:id="161"/>
-    <w:bookmarkStart w:id="163" w:name="ref-royston_flexible_2002"/>
-    <w:p>
-      <w:pPr>
-        <w:pStyle w:val="Bibliography"/>
-      </w:pPr>
-      <w:r>
-        <w:t xml:space="preserve">[70] P. Royston and M. K. B. Parmar, “Flexible parametric proportional-hazards and proportional-odds models for censored survival data, with application to prognostic modelling and estimation of treatment effects,”</w:t>
-      </w:r>
-      <w:r>
-        <w:t xml:space="preserve"> </w:t>
-      </w:r>
-      <w:r>
-        <w:rPr>
-          <w:i/>
-        </w:rPr>
         <w:t xml:space="preserve">Statistics in Medicine</w:t>
       </w:r>
       <w:r>
-        <w:t xml:space="preserve">, vol. 21, no. 15, pp. 2175–2197, Aug. 2002, doi:</w:t>
-      </w:r>
-      <w:r>
-        <w:t xml:space="preserve"> </w:t>
-      </w:r>
-      <w:hyperlink r:id="rId162">
-        <w:r>
-          <w:rPr>
-            <w:rStyle w:val="Hyperlink"/>
-          </w:rPr>
-          <w:t xml:space="preserve">10.1002/sim.1203</w:t>
-        </w:r>
-      </w:hyperlink>
-      <w:r>
-        <w:t xml:space="preserve">.</w:t>
-      </w:r>
-    </w:p>
-    <w:bookmarkEnd w:id="163"/>
-    <w:bookmarkStart w:id="165" w:name="ref-putter_tutorial_2007"/>
-    <w:p>
-      <w:pPr>
-        <w:pStyle w:val="Bibliography"/>
-      </w:pPr>
-      <w:r>
-        <w:t xml:space="preserve">[71] H. Putter, M. Fiocco, and R. B. Geskus, “Tutorial in biostatistics: Competing risks and multi-state models,”</w:t>
-      </w:r>
-      <w:r>
-        <w:t xml:space="preserve"> </w:t>
-      </w:r>
-      <w:r>
-        <w:rPr>
-          <w:i/>
-        </w:rPr>
-        <w:t xml:space="preserve">Statistics in Medicine</w:t>
-      </w:r>
-      <w:r>
-        <w:t xml:space="preserve">, vol. 26, no. 11, pp. 2389–2430, May 2007, doi:</w:t>
-      </w:r>
-      <w:r>
-        <w:t xml:space="preserve"> </w:t>
-      </w:r>
-      <w:hyperlink r:id="rId164">
-        <w:r>
-          <w:rPr>
-            <w:rStyle w:val="Hyperlink"/>
-          </w:rPr>
-          <w:t xml:space="preserve">10.1002/sim.2712</w:t>
-        </w:r>
-      </w:hyperlink>
-      <w:r>
-        <w:t xml:space="preserve">.</w:t>
-      </w:r>
-    </w:p>
-    <w:bookmarkEnd w:id="165"/>
-    <w:bookmarkStart w:id="167" w:name="ref-wood_how_2008"/>
-    <w:p>
-      <w:pPr>
-        <w:pStyle w:val="Bibliography"/>
-      </w:pPr>
-      <w:r>
-        <w:t xml:space="preserve">[72] A. M. Wood, I. R. White, and P. Royston, “How should variable selection be performed with multiply imputed data?”</w:t>
-      </w:r>
-      <w:r>
-        <w:t xml:space="preserve"> </w:t>
-      </w:r>
-      <w:r>
-        <w:rPr>
-          <w:i/>
-        </w:rPr>
-        <w:t xml:space="preserve">Statistics in Medicine</w:t>
-      </w:r>
-      <w:r>
-        <w:t xml:space="preserve">, vol. 27, no. 17, pp. 3227–3246, Jul. 2008, doi:</w:t>
-      </w:r>
-      <w:r>
-        <w:t xml:space="preserve"> </w:t>
-      </w:r>
-      <w:hyperlink r:id="rId166">
-        <w:r>
-          <w:rPr>
-            <w:rStyle w:val="Hyperlink"/>
-          </w:rPr>
-          <w:t xml:space="preserve">10.1002/sim.3177</w:t>
-        </w:r>
-      </w:hyperlink>
-      <w:r>
-        <w:t xml:space="preserve">.</w:t>
-      </w:r>
-    </w:p>
-    <w:bookmarkEnd w:id="167"/>
-    <w:bookmarkStart w:id="168" w:name="ref-rubin_multiple_1984"/>
-    <w:p>
-      <w:pPr>
-        <w:pStyle w:val="Bibliography"/>
-      </w:pPr>
-      <w:r>
-        <w:t xml:space="preserve">[73] D. B. Rubin,</w:t>
-      </w:r>
-      <w:r>
-        <w:t xml:space="preserve"> </w:t>
-      </w:r>
-      <w:r>
-        <w:rPr>
-          <w:i/>
-        </w:rPr>
-        <w:t xml:space="preserve">Multiple Imputation for Nonresponse in Surveys</w:t>
-      </w:r>
-      <w:r>
-        <w:t xml:space="preserve">. New York, NY: John Wiley &amp; Sons, Inc, 1984.</w:t>
-      </w:r>
-    </w:p>
-    <w:bookmarkEnd w:id="168"/>
-    <w:bookmarkStart w:id="170" w:name="ref-calster_extending_2012-1"/>
-    <w:p>
-      <w:pPr>
-        <w:pStyle w:val="Bibliography"/>
-      </w:pPr>
-      <w:r>
-        <w:t xml:space="preserve">[74] B. V. Calster, V. V. Belle, Y. Vergouwe, D. Timmerman, S. V. Huffel, and E. W. Steyerberg, “Extending the c-statistic to nominal polytomous outcomes: The Polytomous Discrimination Index,”</w:t>
-      </w:r>
-      <w:r>
-        <w:t xml:space="preserve"> </w:t>
-      </w:r>
-      <w:r>
-        <w:rPr>
-          <w:i/>
-        </w:rPr>
-        <w:t xml:space="preserve">Statistics in Medicine</w:t>
-      </w:r>
-      <w:r>
         <w:t xml:space="preserve">, vol. 31, no. 23, pp. 2610–2626, 2012, doi:</w:t>
       </w:r>
       <w:r>
         <w:t xml:space="preserve"> </w:t>
       </w:r>
-      <w:hyperlink r:id="rId169">
+      <w:hyperlink r:id="rId175">
         <w:r>
           <w:rPr>
             <w:rStyle w:val="Hyperlink"/>
@@ -15593,14 +15907,14 @@
         <w:t xml:space="preserve">.</w:t>
       </w:r>
     </w:p>
-    <w:bookmarkEnd w:id="170"/>
-    <w:bookmarkStart w:id="172" w:name="ref-hoorde_assessing_2014"/>
+    <w:bookmarkEnd w:id="176"/>
+    <w:bookmarkStart w:id="178" w:name="ref-hoorde_assessing_2014"/>
     <w:p>
       <w:pPr>
         <w:pStyle w:val="Bibliography"/>
       </w:pPr>
       <w:r>
-        <w:t xml:space="preserve">[75] K. V. Hoorde, Y. Vergouwe, D. Timmerman, S. V. Huffel, E. W. Steyerberg, and B. V. Calster, “Assessing calibration of multinomial risk prediction models,”</w:t>
+        <w:t xml:space="preserve">[78] K. V. Hoorde, Y. Vergouwe, D. Timmerman, S. V. Huffel, E. W. Steyerberg, and B. V. Calster, “Assessing calibration of multinomial risk prediction models,”</w:t>
       </w:r>
       <w:r>
         <w:t xml:space="preserve"> </w:t>
@@ -15617,7 +15931,7 @@
       <w:r>
         <w:t xml:space="preserve"> </w:t>
       </w:r>
-      <w:hyperlink r:id="rId171">
+      <w:hyperlink r:id="rId177">
         <w:r>
           <w:rPr>
             <w:rStyle w:val="Hyperlink"/>
@@ -15629,14 +15943,14 @@
         <w:t xml:space="preserve">.</w:t>
       </w:r>
     </w:p>
-    <w:bookmarkEnd w:id="172"/>
-    <w:bookmarkStart w:id="173" w:name="ref-riley_prognosis_2019"/>
+    <w:bookmarkEnd w:id="178"/>
+    <w:bookmarkStart w:id="179" w:name="ref-riley_prognosis_2019"/>
     <w:p>
       <w:pPr>
         <w:pStyle w:val="Bibliography"/>
       </w:pPr>
       <w:r>
-        <w:t xml:space="preserve">[76] R. D. Riley, D. van der Windt, P. Croft, and K. G. M. Moons,</w:t>
+        <w:t xml:space="preserve">[79] R. D. Riley, D. van der Windt, P. Croft, and K. G. M. Moons,</w:t>
       </w:r>
       <w:r>
         <w:t xml:space="preserve"> </w:t>
@@ -15651,8 +15965,44 @@
         <w:t xml:space="preserve">, First. Oxford University Press, 2019.</w:t>
       </w:r>
     </w:p>
-    <w:bookmarkEnd w:id="173"/>
-    <w:bookmarkEnd w:id="174"/>
+    <w:bookmarkEnd w:id="179"/>
+    <w:bookmarkStart w:id="181" w:name="ref-moons_prognosis_2009-1"/>
+    <w:p>
+      <w:pPr>
+        <w:pStyle w:val="Bibliography"/>
+      </w:pPr>
+      <w:r>
+        <w:t xml:space="preserve">[80] K. G. M. Moons, D. G. Altman, Y. Vergouwe, and P. Royston, “Prognosis and prognostic research: Application and impact of prognostic models in clinical practice,”</w:t>
+      </w:r>
+      <w:r>
+        <w:t xml:space="preserve"> </w:t>
+      </w:r>
+      <w:r>
+        <w:rPr>
+          <w:i/>
+        </w:rPr>
+        <w:t xml:space="preserve">BMJ</w:t>
+      </w:r>
+      <w:r>
+        <w:t xml:space="preserve">, vol. 338, p. b606, Jun. 2009, doi:</w:t>
+      </w:r>
+      <w:r>
+        <w:t xml:space="preserve"> </w:t>
+      </w:r>
+      <w:hyperlink r:id="rId180">
+        <w:r>
+          <w:rPr>
+            <w:rStyle w:val="Hyperlink"/>
+          </w:rPr>
+          <w:t xml:space="preserve">10.1136/bmj.b606</w:t>
+        </w:r>
+      </w:hyperlink>
+      <w:r>
+        <w:t xml:space="preserve">.</w:t>
+      </w:r>
+    </w:p>
+    <w:bookmarkEnd w:id="181"/>
+    <w:bookmarkEnd w:id="182"/>
     <w:sectPr>
       <w:pgSz w:h="16834" w:w="11909"/>
       <w:pgMar w:bottom="873.0708661417325" w:top="873.0708661417325" w:left="873.0708661417325" w:right="873.0708661417325" w:header="720" w:footer="720"/>
@@ -15790,8 +16140,114 @@
       </w:pPr>
     </w:lvl>
   </w:abstractNum>
+  <w:abstractNum w:abstractNumId="991">
+    <w:nsid w:val="ea454b4c"/>
+    <w:multiLevelType w:val="multilevel"/>
+    <w:lvl w:ilvl="0">
+      <w:numFmt w:val="bullet"/>
+      <w:lvlText w:val="•"/>
+      <w:lvlJc w:val="left"/>
+      <w:pPr>
+        <w:tabs>
+          <w:tab w:val="num" w:pos="0"/>
+        </w:tabs>
+        <w:ind w:left="480" w:hanging="480"/>
+      </w:pPr>
+    </w:lvl>
+    <w:lvl w:ilvl="1">
+      <w:numFmt w:val="bullet"/>
+      <w:lvlText w:val="–"/>
+      <w:lvlJc w:val="left"/>
+      <w:pPr>
+        <w:tabs>
+          <w:tab w:val="num" w:pos="720"/>
+        </w:tabs>
+        <w:ind w:left="1200" w:hanging="480"/>
+      </w:pPr>
+    </w:lvl>
+    <w:lvl w:ilvl="2">
+      <w:numFmt w:val="bullet"/>
+      <w:lvlText w:val="•"/>
+      <w:lvlJc w:val="left"/>
+      <w:pPr>
+        <w:tabs>
+          <w:tab w:val="num" w:pos="1440"/>
+        </w:tabs>
+        <w:ind w:left="1920" w:hanging="480"/>
+      </w:pPr>
+    </w:lvl>
+    <w:lvl w:ilvl="3">
+      <w:numFmt w:val="bullet"/>
+      <w:lvlText w:val="–"/>
+      <w:lvlJc w:val="left"/>
+      <w:pPr>
+        <w:tabs>
+          <w:tab w:val="num" w:pos="2160"/>
+        </w:tabs>
+        <w:ind w:left="2640" w:hanging="480"/>
+      </w:pPr>
+    </w:lvl>
+    <w:lvl w:ilvl="4">
+      <w:numFmt w:val="bullet"/>
+      <w:lvlText w:val="•"/>
+      <w:lvlJc w:val="left"/>
+      <w:pPr>
+        <w:tabs>
+          <w:tab w:val="num" w:pos="2880"/>
+        </w:tabs>
+        <w:ind w:left="3360" w:hanging="480"/>
+      </w:pPr>
+    </w:lvl>
+    <w:lvl w:ilvl="5">
+      <w:numFmt w:val="bullet"/>
+      <w:lvlText w:val="–"/>
+      <w:lvlJc w:val="left"/>
+      <w:pPr>
+        <w:tabs>
+          <w:tab w:val="num" w:pos="3600"/>
+        </w:tabs>
+        <w:ind w:left="4080" w:hanging="480"/>
+      </w:pPr>
+    </w:lvl>
+    <w:lvl w:ilvl="6">
+      <w:numFmt w:val="bullet"/>
+      <w:lvlText w:val="•"/>
+      <w:lvlJc w:val="left"/>
+      <w:pPr>
+        <w:tabs>
+          <w:tab w:val="num" w:pos="4320"/>
+        </w:tabs>
+        <w:ind w:left="4800" w:hanging="480"/>
+      </w:pPr>
+    </w:lvl>
+    <w:lvl w:ilvl="7">
+      <w:numFmt w:val="bullet"/>
+      <w:lvlText w:val="–"/>
+      <w:lvlJc w:val="left"/>
+      <w:pPr>
+        <w:tabs>
+          <w:tab w:val="num" w:pos="5040"/>
+        </w:tabs>
+        <w:ind w:left="5520" w:hanging="480"/>
+      </w:pPr>
+    </w:lvl>
+    <w:lvl w:ilvl="8">
+      <w:numFmt w:val="bullet"/>
+      <w:lvlText w:val="•"/>
+      <w:lvlJc w:val="left"/>
+      <w:pPr>
+        <w:tabs>
+          <w:tab w:val="num" w:pos="5760"/>
+        </w:tabs>
+        <w:ind w:left="6240" w:hanging="480"/>
+      </w:pPr>
+    </w:lvl>
+  </w:abstractNum>
   <w:num w:numId="1000">
     <w:abstractNumId w:val="990"/>
+  </w:num>
+  <w:num w:numId="1001">
+    <w:abstractNumId w:val="991"/>
   </w:num>
 </w:numbering>
 </file>

</xml_diff>

<commit_message>
Updated Log IPCW Calibration
</commit_message>
<xml_diff>
--- a/Chapters/06-Dev_Paper.docx
+++ b/Chapters/06-Dev_Paper.docx
@@ -387,7 +387,7 @@
         <w:t xml:space="preserve"> </w:t>
       </w:r>
       <w:r>
-        <w:t xml:space="preserve">developed an MSM focusing on the categories of Calculated Panel Reactive Antibodies and kidney transplant and/or death.</w:t>
+        <w:t xml:space="preserve">developed an MSM focusing on the categories of Calculated Panel Reactive Antibodies (CPRA) and kidney transplant and/or death.</w:t>
       </w:r>
     </w:p>
     <w:p>
@@ -491,16 +491,7 @@
         <w:pStyle w:val="BodyText"/>
       </w:pPr>
       <w:r>
-        <w:t xml:space="preserve">The fourth model (Grams et al</w:t>
-      </w:r>
-      <w:r>
-        <w:t xml:space="preserve"> </w:t>
-      </w:r>
-      <w:r>
-        <w:t xml:space="preserve">[23]</w:t>
-      </w:r>
-      <w:r>
-        <w:t xml:space="preserve">), is presented as a Multi-State Model and the transitions involved were studied and defined, however the underlying statistical model is a pair of multinomial logistic models analysed at 2 and 4 years. The major downside of this model is that it can only produce predictions at those predefined time points and it assumes homogeneity of transition times. For example, the first model assumes that a patient who began RRT 1 month after study entry is the same as one who began after 1 year &amp; 11 months into the study and then the second model assumes these patients are the same as one who begins RRT at 3 years and 11 months.</w:t>
+        <w:t xml:space="preserve">The fourth model (Grams), is presented as a Multi-State Model and the transitions involved were studied and defined, however the underlying statistical model is a pair of multinomial logistic models analysed at 2 and 4 years. The major downside of this model is that it can only produce predictions at those predefined time points and it assumes homogeneity of transition times. For example, the first model assumes that a patient who began RRT 1 month after study entry is the same as one who began after 1 year &amp; 11 months into the study and then the second model assumes these patients are the same as one who begins RRT at 3 years and 11 months.</w:t>
       </w:r>
     </w:p>
     <w:p>
@@ -974,7 +965,7 @@
         <w:pStyle w:val="FirstParagraph"/>
       </w:pPr>
       <w:r>
-        <w:t xml:space="preserve">Three separate models were developed, so we could determine a clinically viable model while maintaining model parsimony as much as possible: a Two-State, Three-State and Five-State model, each building on the previous models’ complexity (see</w:t>
+        <w:t xml:space="preserve">Three separate models were developed, so we could determine a clinically viable model while maintaining model parsimony as much as possible: a Two-State, Three-State and Five-State model, each building on the previous models’ complexity (see figure</w:t>
       </w:r>
       <w:r>
         <w:t xml:space="preserve"> </w:t>
@@ -1108,7 +1099,7 @@
         <w:t xml:space="preserve">Cite: Something</w:t>
       </w:r>
       <w:r>
-        <w:t xml:space="preserve">]. Calendar Time was defined as length of time etween start date and 1st January 2019. [</w:t>
+        <w:t xml:space="preserve">]. Calendar Time was defined as length of time between start date and 1st January 2019. [</w:t>
       </w:r>
       <w:r>
         <w:rPr>
@@ -1369,6 +1360,11 @@
       <w:r>
         <w:t xml:space="preserve">We have chosen two (artificial) patients to use as examples of the use of our model. Their details can be seen below:</w:t>
       </w:r>
+    </w:p>
+    <w:p>
+      <w:pPr>
+        <w:pStyle w:val="BodyText"/>
+      </w:pPr>
     </w:p>
     <w:tbl xmlns:w="http://schemas.openxmlformats.org/wordprocessingml/2006/main" xmlns:r="http://schemas.openxmlformats.org/officeDocument/2006/relationships" xmlns:w14="http://schemas.microsoft.com/office/word/2010/wordml" xmlns:wp="http://schemas.openxmlformats.org/drawingml/2006/wordprocessingDrawing" xmlns:a="http://schemas.openxmlformats.org/drawingml/2006/main" xmlns:pic="http://schemas.openxmlformats.org/drawingml/2006/picture">
       <w:tblPr>
@@ -3114,7 +3110,7 @@
         </m:sSup>
       </m:oMath>
       <w:r>
-        <w:t xml:space="preserve">. Patient 2 has quite a few comorbidities, but Patient 1 has none. Patient 2’s uPCR has dropped dramatically recently. Their Primary Renal Diagnosis is also different.</w:t>
+        <w:t xml:space="preserve">. Patient 2 has quite a few comorbidities, but Patient 1 has none. Patient 2’s uPCR has dropped dramatically recently. The etiology of their kidney disease is also different.</w:t>
       </w:r>
     </w:p>
     <w:p>
@@ -3253,7 +3249,7 @@
         <w:pStyle w:val="BodyText"/>
       </w:pPr>
       <w:r>
-        <w:t xml:space="preserve">The overall accuracy of each model was assessed using the MSM adjusted Brier Score [[</w:t>
+        <w:t xml:space="preserve">The overall accuracy of each model was assessed using the MSM adjusted Brier Score [</w:t>
       </w:r>
       <w:r>
         <w:rPr>
@@ -3262,7 +3258,7 @@
         <w:t xml:space="preserve">Cite: Performance Metrics</w:t>
       </w:r>
       <w:r>
-        <w:t xml:space="preserve">]], which is a proper score function assigning 0 to a non-informative model and 1 to a perfect model, with negative numbers implying the model performs worse than assuming every patient’s state predictions are the same as the overall prevalence within the population.</w:t>
+        <w:t xml:space="preserve">], which is a proper score function assigning 0 to a non-informative model and 1 to a perfect model, with negative numbers implying the model performs worse than assuming every patient’s state predictions are the same as the overall prevalence within the population.</w:t>
       </w:r>
     </w:p>
     <w:p>
@@ -8992,13 +8988,16 @@
         <w:pStyle w:val="BodyText"/>
       </w:pPr>
       <w:r>
-        <w:t xml:space="preserve">The median date for the date of death was 3.9 years in the SKS population and 4.9 years in the SERPR population. The median date for transition to RRT was 2.2 years and 1.5 years (in SKS and SERPR respectively). In SKS, transitions to HD happened 6 months later than PD, and in SERPR it was 3.6 months. The Maximum followup time in SKS was 15.0 years and in SERPR it was 10.1 years. This information can be seen in</w:t>
+        <w:t xml:space="preserve">The median date for the date of death was 3.9 years in the SKS population and 4.9 years in the SERPR population. The median date for transition to RRT was 2.2 years and 1.5 years (in SKS and SERPR respectively). In SKS, transitions to HD happened 6 months later than PD, and in SERPR it was 3.6 months. The Maximum followup time in SKS was 15.0 years and in SERPR it was 10.1 years. This information can be seen in table</w:t>
       </w:r>
       <w:r>
         <w:t xml:space="preserve"> </w:t>
       </w:r>
       <w:r>
         <w:t xml:space="preserve">5</w:t>
+      </w:r>
+      <w:r>
+        <w:t xml:space="preserve">.</w:t>
       </w:r>
     </w:p>
     <w:p>
@@ -10882,7 +10881,7 @@
         <w:pStyle w:val="BodyText"/>
       </w:pPr>
       <w:r>
-        <w:t xml:space="preserve">Table 5: Event times for the two populations presented as Number of Events = Median (Inter Quartile Range) [Min, Max]</w:t>
+        <w:t xml:space="preserve">Table 5: Event times for the two populations presented as Number of Events = Median (Inter-Quartile Range) [Min, Max]</w:t>
       </w:r>
     </w:p>
     <w:p>
@@ -15929,7 +15928,7 @@
         <w:pStyle w:val="BodyText"/>
       </w:pPr>
       <w:r>
-        <w:t xml:space="preserve">Female patients are predicted to be more likely to remain in the CKD state than Males, or to remain in the RRT state once there. Smokers were predicted as more likely than Non-/Former Smokers to undergo any transition, apart from CKD to Tx. Blood results had associations with all transitions in some way, and Primary Renal Diagnosis were strongly associated with the transitions giving a wide range of predictions.</w:t>
+        <w:t xml:space="preserve">Female patients are predicted to be more likely to remain in the CKD state than Males, or to remain in the RRT state once there. Smokers were predicted as more likely than Non-/Former Smokers to undergo any transition, apart from CKD to Tx. Blood results had associations with all transitions in some way, and disease etiology were strongly associated with the transitions giving a wide range of predictions.</w:t>
       </w:r>
     </w:p>
     <w:p>
@@ -16239,7 +16238,7 @@
         <w:pStyle w:val="BodyText"/>
       </w:pPr>
       <w:r>
-        <w:t xml:space="preserve">Although not directly assessing causality in regards to state-transitions, our Three-State model can be used by clinicians to either expediate or delay transitions of patient onto RRT, if it is believed that this would be beneficial. Alternatively, the Five-State Model can be interpreted to provide information regarind</w:t>
+        <w:t xml:space="preserve">Although not directly assessing causality in regards to state-transitions, our Three-State model can be used by clinicians to either expedite or delay transition of a patient onto RRT, if it is believed that this would be beneficial. Alternatively, the Five-State Model can be interpreted to provide information regarding</w:t>
       </w:r>
       <w:r>
         <w:t xml:space="preserve"> </w:t>
@@ -16254,7 +16253,7 @@
         <w:t xml:space="preserve"> </w:t>
       </w:r>
       <w:r>
-        <w:t xml:space="preserve">treatment a patient should undergo.</w:t>
+        <w:t xml:space="preserve">treatment might be benficial for a patient.</w:t>
       </w:r>
     </w:p>
     <w:p>
@@ -16262,7 +16261,7 @@
         <w:pStyle w:val="BodyText"/>
       </w:pPr>
       <w:r>
-        <w:t xml:space="preserve">Further research would be needed to establish the efficacy of the use of such a model in clinical practice</w:t>
+        <w:t xml:space="preserve">Our paper has clearly demonstrated the accuracy of such a model. However, further research would be needed to establish the effectiveness and efficacy of its use in clinical practice</w:t>
       </w:r>
       <w:r>
         <w:t xml:space="preserve"> </w:t>
@@ -16274,22 +16273,7 @@
         <w:t xml:space="preserve"> </w:t>
       </w:r>
       <w:r>
-        <w:t xml:space="preserve">by comparing it to standard care and establishing whether the use of our model improves patient outcomes, however we have clearly demonstrated the</w:t>
-      </w:r>
-      <w:r>
-        <w:t xml:space="preserve"> </w:t>
-      </w:r>
-      <w:r>
-        <w:rPr>
-          <w:i/>
-        </w:rPr>
-        <w:t xml:space="preserve">effectiveness</w:t>
-      </w:r>
-      <w:r>
-        <w:t xml:space="preserve"> </w:t>
-      </w:r>
-      <w:r>
-        <w:t xml:space="preserve">of our model.</w:t>
+        <w:t xml:space="preserve">by comparing it to standard care and establishing whether the use of our model improves patient outcomes.</w:t>
       </w:r>
     </w:p>
     <w:p>
@@ -16297,7 +16281,7 @@
         <w:pStyle w:val="BodyText"/>
       </w:pPr>
       <w:r>
-        <w:t xml:space="preserve">All three models produced for this work performed well in terms of accuracy, calibration and discrimination when applied internally and externally. This shows directly that the models are suitable for use in populations similar to both our development and our validation datasets. It can also be concluded that the models can be transported to any population with a similar healthcare system to the UK.</w:t>
+        <w:t xml:space="preserve">All three models produced for this work performed well in terms of accuracy, calibration and discrimination when applied internally and externally. This shows directly that the models are suitable for use in populations similar to both our development and our validation datasets. It can also be concluded that the models can be transported and applied to any population with a similar healthcare system to the UK.</w:t>
       </w:r>
     </w:p>
     <w:p>

</xml_diff>